<commit_message>
Atividades 2 e 3
Arquivos com atividades 2 e 3 em andamento.
</commit_message>
<xml_diff>
--- a/Eng_SoftwareII_1.docx
+++ b/Eng_SoftwareII_1.docx
@@ -46,10 +46,1511 @@
         <w:jc w:val="center"/>
       </w:pPr>
       <w:r>
-        <w:t>SISTEMA DE OPERAÇÕES ESTATÍSTICAS</w:t>
+        <w:t xml:space="preserve">SISTEMA </w:t>
+      </w:r>
+      <w:r>
+        <w:t>ESTATÍSTICO</w:t>
+      </w:r>
+    </w:p>
+    <w:p>
+      <w:r>
+        <w:br w:type="page"/>
+      </w:r>
+    </w:p>
+    <w:p>
+      <w:pPr>
+        <w:jc w:val="both"/>
+      </w:pPr>
+      <w:r>
+        <w:lastRenderedPageBreak/>
+        <w:t>SISTEMA ESTATÍSTICO</w:t>
       </w:r>
       <w:bookmarkStart w:id="0" w:name="_GoBack"/>
       <w:bookmarkEnd w:id="0"/>
+    </w:p>
+    <w:p>
+      <w:pPr>
+        <w:jc w:val="both"/>
+      </w:pPr>
+      <w:r>
+        <w:tab/>
+        <w:t>CALCULO DE MÉDIA E VARIÂNCIA</w:t>
+      </w:r>
+    </w:p>
+    <w:p>
+      <w:pPr>
+        <w:jc w:val="both"/>
+      </w:pPr>
+    </w:p>
+    <w:p>
+      <w:pPr>
+        <w:jc w:val="both"/>
+      </w:pPr>
+      <w:r>
+        <w:t>REQUISITOS:</w:t>
+      </w:r>
+    </w:p>
+    <w:p>
+      <w:pPr>
+        <w:jc w:val="both"/>
+      </w:pPr>
+    </w:p>
+    <w:p>
+      <w:pPr>
+        <w:jc w:val="both"/>
+      </w:pPr>
+      <w:r>
+        <w:t xml:space="preserve">→ </w:t>
+      </w:r>
+      <w:proofErr w:type="gramStart"/>
+      <w:r>
+        <w:t>1</w:t>
+      </w:r>
+      <w:proofErr w:type="gramEnd"/>
+      <w:r>
+        <w:t xml:space="preserve"> funcionalidade para cálculo de média</w:t>
+      </w:r>
+    </w:p>
+    <w:p>
+      <w:pPr>
+        <w:jc w:val="both"/>
+      </w:pPr>
+      <w:r>
+        <w:t xml:space="preserve">→ </w:t>
+      </w:r>
+      <w:proofErr w:type="gramStart"/>
+      <w:r>
+        <w:t>1</w:t>
+      </w:r>
+      <w:proofErr w:type="gramEnd"/>
+      <w:r>
+        <w:t xml:space="preserve"> funcionalidade para cálculo de variância</w:t>
+      </w:r>
+    </w:p>
+    <w:p>
+      <w:pPr>
+        <w:jc w:val="both"/>
+      </w:pPr>
+      <w:r>
+        <w:t xml:space="preserve">→ </w:t>
+      </w:r>
+      <w:proofErr w:type="gramStart"/>
+      <w:r>
+        <w:t>Menu</w:t>
+      </w:r>
+      <w:proofErr w:type="gramEnd"/>
+      <w:r>
+        <w:t xml:space="preserve"> com opções para cálculo de média, variância e sair.</w:t>
+      </w:r>
+    </w:p>
+    <w:p>
+      <w:pPr>
+        <w:jc w:val="both"/>
+      </w:pPr>
+    </w:p>
+    <w:p>
+      <w:pPr>
+        <w:jc w:val="both"/>
+      </w:pPr>
+      <w:r>
+        <w:t>→ MÉDIA:</w:t>
+      </w:r>
+    </w:p>
+    <w:p>
+      <w:pPr>
+        <w:jc w:val="both"/>
+      </w:pPr>
+      <w:r>
+        <w:tab/>
+        <w:t>→ Entrada: Valores e número total de valores</w:t>
+      </w:r>
+    </w:p>
+    <w:p>
+      <w:pPr>
+        <w:jc w:val="both"/>
+      </w:pPr>
+      <w:r>
+        <w:tab/>
+        <w:t>→ Saída: Média aritmética.</w:t>
+      </w:r>
+    </w:p>
+    <w:p>
+      <w:pPr>
+        <w:jc w:val="both"/>
+      </w:pPr>
+    </w:p>
+    <w:p>
+      <w:pPr>
+        <w:jc w:val="both"/>
+      </w:pPr>
+    </w:p>
+    <w:p>
+      <w:pPr>
+        <w:jc w:val="both"/>
+      </w:pPr>
+      <w:r>
+        <w:t>→ VARIÂNCIA:</w:t>
+      </w:r>
+    </w:p>
+    <w:p>
+      <w:pPr>
+        <w:jc w:val="both"/>
+      </w:pPr>
+      <w:r>
+        <w:tab/>
+        <w:t>→ Entrada: Valores e número total de valores</w:t>
+      </w:r>
+    </w:p>
+    <w:p>
+      <w:pPr>
+        <w:jc w:val="both"/>
+      </w:pPr>
+    </w:p>
+    <w:p>
+      <w:pPr>
+        <w:jc w:val="both"/>
+      </w:pPr>
+      <w:r>
+        <w:tab/>
+      </w:r>
+      <w:r>
+        <w:tab/>
+        <w:t>OBSERVAÇÃO (</w:t>
+      </w:r>
+      <w:proofErr w:type="gramStart"/>
+      <w:r>
+        <w:t>REQUISITOS SUBCONSCIENTE</w:t>
+      </w:r>
+      <w:proofErr w:type="gramEnd"/>
+      <w:r>
+        <w:t>)</w:t>
+      </w:r>
+    </w:p>
+    <w:p>
+      <w:pPr>
+        <w:jc w:val="both"/>
+      </w:pPr>
+      <w:r>
+        <w:tab/>
+      </w:r>
+      <w:r>
+        <w:tab/>
+        <w:t>→ Média deverá ser</w:t>
+      </w:r>
+      <w:proofErr w:type="gramStart"/>
+      <w:r>
+        <w:t xml:space="preserve">  </w:t>
+      </w:r>
+      <w:proofErr w:type="gramEnd"/>
+      <w:r>
+        <w:t>calculada implicitamente para calcular a variância.</w:t>
+      </w:r>
+    </w:p>
+    <w:p>
+      <w:pPr>
+        <w:jc w:val="both"/>
+      </w:pPr>
+    </w:p>
+    <w:p>
+      <w:pPr>
+        <w:jc w:val="both"/>
+      </w:pPr>
+      <w:r>
+        <w:tab/>
+      </w:r>
+      <w:r>
+        <w:tab/>
+        <w:t>CRIATIVIDADE (</w:t>
+      </w:r>
+      <w:proofErr w:type="gramStart"/>
+      <w:r>
+        <w:t>REQUISITOS INCONSCIENTE</w:t>
+      </w:r>
+      <w:proofErr w:type="gramEnd"/>
+      <w:r>
+        <w:t>)</w:t>
+      </w:r>
+    </w:p>
+    <w:p>
+      <w:pPr>
+        <w:jc w:val="both"/>
+      </w:pPr>
+      <w:r>
+        <w:tab/>
+      </w:r>
+      <w:r>
+        <w:tab/>
+        <w:t>→ Funcionalidade “DESVIO PADRÃO”</w:t>
+      </w:r>
+    </w:p>
+    <w:p>
+      <w:pPr>
+        <w:jc w:val="both"/>
+      </w:pPr>
+      <w:r>
+        <w:tab/>
+      </w:r>
+      <w:r>
+        <w:tab/>
+      </w:r>
+    </w:p>
+    <w:p>
+      <w:pPr>
+        <w:jc w:val="both"/>
+      </w:pPr>
+    </w:p>
+    <w:p>
+      <w:pPr>
+        <w:jc w:val="both"/>
+        <w:rPr>
+          <w:color w:val="FF3300"/>
+        </w:rPr>
+      </w:pPr>
+      <w:r>
+        <w:rPr>
+          <w:color w:val="FF3300"/>
+        </w:rPr>
+        <w:t>CASO DE USO (DIAGRAMA)</w:t>
+      </w:r>
+    </w:p>
+    <w:p>
+      <w:pPr>
+        <w:jc w:val="both"/>
+      </w:pPr>
+      <w:r>
+        <w:t>CASO DE USO TEXTUAL</w:t>
+      </w:r>
+    </w:p>
+    <w:p>
+      <w:pPr>
+        <w:jc w:val="both"/>
+      </w:pPr>
+    </w:p>
+    <w:p>
+      <w:pPr>
+        <w:jc w:val="both"/>
+      </w:pPr>
+      <w:r>
+        <w:lastRenderedPageBreak/>
+        <w:t>A) Calcular Média Aritmética</w:t>
+      </w:r>
+    </w:p>
+    <w:p>
+      <w:pPr>
+        <w:jc w:val="both"/>
+      </w:pPr>
+    </w:p>
+    <w:p>
+      <w:pPr>
+        <w:jc w:val="both"/>
+      </w:pPr>
+      <w:r>
+        <w:t xml:space="preserve">1. IDENTIFICADOR: </w:t>
+      </w:r>
+    </w:p>
+    <w:p>
+      <w:pPr>
+        <w:jc w:val="both"/>
+      </w:pPr>
+      <w:r>
+        <w:t>2. NOME: Calcular Média Aritmética</w:t>
+      </w:r>
+    </w:p>
+    <w:p>
+      <w:pPr>
+        <w:jc w:val="both"/>
+      </w:pPr>
+      <w:r>
+        <w:t>3. AUTORES: Usuário</w:t>
+      </w:r>
+    </w:p>
+    <w:p>
+      <w:pPr>
+        <w:jc w:val="both"/>
+      </w:pPr>
+      <w:r>
+        <w:t xml:space="preserve">4. PRIORIDADES: </w:t>
+      </w:r>
+    </w:p>
+    <w:p>
+      <w:pPr>
+        <w:jc w:val="both"/>
+      </w:pPr>
+      <w:r>
+        <w:t>5. CRITICALIDADE:</w:t>
+      </w:r>
+    </w:p>
+    <w:p>
+      <w:pPr>
+        <w:jc w:val="both"/>
+      </w:pPr>
+      <w:r>
+        <w:t>6. FONTE:</w:t>
+      </w:r>
+    </w:p>
+    <w:p>
+      <w:pPr>
+        <w:jc w:val="both"/>
+      </w:pPr>
+      <w:r>
+        <w:t>7. RESPONSÁVEL:</w:t>
+      </w:r>
+    </w:p>
+    <w:p>
+      <w:pPr>
+        <w:jc w:val="both"/>
+      </w:pPr>
+      <w:r>
+        <w:t>8. DESCRIÇÃO:</w:t>
+      </w:r>
+    </w:p>
+    <w:p>
+      <w:pPr>
+        <w:jc w:val="both"/>
+      </w:pPr>
+      <w:r>
+        <w:t>9. TRIGGER:</w:t>
+      </w:r>
+    </w:p>
+    <w:p>
+      <w:pPr>
+        <w:jc w:val="both"/>
+      </w:pPr>
+      <w:r>
+        <w:t>10. ATORES:</w:t>
+      </w:r>
+    </w:p>
+    <w:p>
+      <w:pPr>
+        <w:jc w:val="both"/>
+      </w:pPr>
+      <w:r>
+        <w:t>11. PRÉ-CONDIÇÕES:</w:t>
+      </w:r>
+    </w:p>
+    <w:p>
+      <w:pPr>
+        <w:jc w:val="both"/>
+      </w:pPr>
+      <w:r>
+        <w:t>12. PÓS-CONDIÇÕES:</w:t>
+      </w:r>
+    </w:p>
+    <w:p>
+      <w:pPr>
+        <w:jc w:val="both"/>
+      </w:pPr>
+      <w:r>
+        <w:t>13. RESULTADO:</w:t>
+      </w:r>
+    </w:p>
+    <w:p>
+      <w:pPr>
+        <w:jc w:val="both"/>
+      </w:pPr>
+      <w:r>
+        <w:t>14. CENÁRIO PRINCIPAL:</w:t>
+      </w:r>
+    </w:p>
+    <w:p>
+      <w:pPr>
+        <w:jc w:val="both"/>
+      </w:pPr>
+      <w:r>
+        <w:t>15. CENÁRIOS ALTERNATIVOS:</w:t>
+      </w:r>
+    </w:p>
+    <w:p>
+      <w:pPr>
+        <w:jc w:val="both"/>
+      </w:pPr>
+    </w:p>
+    <w:p>
+      <w:pPr>
+        <w:jc w:val="both"/>
+      </w:pPr>
+      <w:r>
+        <w:t>B) Calcular Variância</w:t>
+      </w:r>
+    </w:p>
+    <w:p>
+      <w:pPr>
+        <w:jc w:val="both"/>
+      </w:pPr>
+    </w:p>
+    <w:p>
+      <w:pPr>
+        <w:jc w:val="both"/>
+      </w:pPr>
+      <w:r>
+        <w:t>1. IDENTIFICADOR:</w:t>
+      </w:r>
+    </w:p>
+    <w:p>
+      <w:pPr>
+        <w:jc w:val="both"/>
+      </w:pPr>
+      <w:r>
+        <w:t>2. NOME: Calcular Variância</w:t>
+      </w:r>
+    </w:p>
+    <w:p>
+      <w:pPr>
+        <w:jc w:val="both"/>
+      </w:pPr>
+      <w:r>
+        <w:t>3. AUTORES: Usuário</w:t>
+      </w:r>
+    </w:p>
+    <w:p>
+      <w:pPr>
+        <w:jc w:val="both"/>
+      </w:pPr>
+      <w:r>
+        <w:t>4. PRIORIDADES:</w:t>
+      </w:r>
+    </w:p>
+    <w:p>
+      <w:pPr>
+        <w:jc w:val="both"/>
+      </w:pPr>
+      <w:r>
+        <w:t>5. CRITICALIDADE:</w:t>
+      </w:r>
+    </w:p>
+    <w:p>
+      <w:pPr>
+        <w:jc w:val="both"/>
+      </w:pPr>
+      <w:r>
+        <w:t>6. FONTE:</w:t>
+      </w:r>
+    </w:p>
+    <w:p>
+      <w:pPr>
+        <w:jc w:val="both"/>
+      </w:pPr>
+      <w:r>
+        <w:t>7. RESPONSÁVEL:</w:t>
+      </w:r>
+    </w:p>
+    <w:p>
+      <w:pPr>
+        <w:jc w:val="both"/>
+      </w:pPr>
+      <w:r>
+        <w:lastRenderedPageBreak/>
+        <w:t>8. DESCRIÇÃO:</w:t>
+      </w:r>
+    </w:p>
+    <w:p>
+      <w:pPr>
+        <w:jc w:val="both"/>
+      </w:pPr>
+      <w:r>
+        <w:t>9. TRIGGER:</w:t>
+      </w:r>
+    </w:p>
+    <w:p>
+      <w:pPr>
+        <w:jc w:val="both"/>
+      </w:pPr>
+      <w:r>
+        <w:t>10. ATORES:</w:t>
+      </w:r>
+    </w:p>
+    <w:p>
+      <w:pPr>
+        <w:jc w:val="both"/>
+      </w:pPr>
+      <w:r>
+        <w:t>11. PRÉ-CONDIÇÕES:</w:t>
+      </w:r>
+    </w:p>
+    <w:p>
+      <w:pPr>
+        <w:jc w:val="both"/>
+      </w:pPr>
+      <w:r>
+        <w:t>12. PÓS-CONDIÇÕES:</w:t>
+      </w:r>
+    </w:p>
+    <w:p>
+      <w:pPr>
+        <w:jc w:val="both"/>
+      </w:pPr>
+      <w:r>
+        <w:t>13. RESULTADO:</w:t>
+      </w:r>
+    </w:p>
+    <w:p>
+      <w:pPr>
+        <w:jc w:val="both"/>
+      </w:pPr>
+      <w:r>
+        <w:t>14. CENÁRIO PRINCIPAL:</w:t>
+      </w:r>
+    </w:p>
+    <w:p>
+      <w:pPr>
+        <w:jc w:val="both"/>
+      </w:pPr>
+      <w:r>
+        <w:t>15. CENÁRIOS ALTERNATIVOS:</w:t>
+      </w:r>
+    </w:p>
+    <w:p>
+      <w:pPr>
+        <w:jc w:val="both"/>
+      </w:pPr>
+    </w:p>
+    <w:p>
+      <w:pPr>
+        <w:jc w:val="both"/>
+      </w:pPr>
+      <w:r>
+        <w:t>C) Calcular Desvio Padrão</w:t>
+      </w:r>
+    </w:p>
+    <w:p>
+      <w:pPr>
+        <w:jc w:val="both"/>
+      </w:pPr>
+    </w:p>
+    <w:p>
+      <w:pPr>
+        <w:jc w:val="both"/>
+      </w:pPr>
+      <w:r>
+        <w:t>1. IDENTIFICADOR:</w:t>
+      </w:r>
+    </w:p>
+    <w:p>
+      <w:pPr>
+        <w:jc w:val="both"/>
+      </w:pPr>
+      <w:r>
+        <w:t>2. NOME: Calcular Desvio Padrão</w:t>
+      </w:r>
+    </w:p>
+    <w:p>
+      <w:pPr>
+        <w:jc w:val="both"/>
+      </w:pPr>
+      <w:r>
+        <w:t>3. AUTORES: Usuário</w:t>
+      </w:r>
+    </w:p>
+    <w:p>
+      <w:pPr>
+        <w:jc w:val="both"/>
+      </w:pPr>
+      <w:r>
+        <w:t>4. PRIORIDADES:</w:t>
+      </w:r>
+    </w:p>
+    <w:p>
+      <w:pPr>
+        <w:jc w:val="both"/>
+      </w:pPr>
+      <w:r>
+        <w:t>5. CRITICALIDADE:</w:t>
+      </w:r>
+    </w:p>
+    <w:p>
+      <w:pPr>
+        <w:jc w:val="both"/>
+      </w:pPr>
+      <w:r>
+        <w:t>6. FONTE:</w:t>
+      </w:r>
+    </w:p>
+    <w:p>
+      <w:pPr>
+        <w:jc w:val="both"/>
+      </w:pPr>
+      <w:r>
+        <w:t>7. RESPONSÁVEL:</w:t>
+      </w:r>
+    </w:p>
+    <w:p>
+      <w:pPr>
+        <w:jc w:val="both"/>
+      </w:pPr>
+      <w:r>
+        <w:t>8. DESCRIÇÃO:</w:t>
+      </w:r>
+    </w:p>
+    <w:p>
+      <w:pPr>
+        <w:jc w:val="both"/>
+      </w:pPr>
+      <w:r>
+        <w:t>9. TRIGGER:</w:t>
+      </w:r>
+    </w:p>
+    <w:p>
+      <w:pPr>
+        <w:jc w:val="both"/>
+      </w:pPr>
+      <w:r>
+        <w:t>10. ATORES:</w:t>
+      </w:r>
+    </w:p>
+    <w:p>
+      <w:pPr>
+        <w:jc w:val="both"/>
+      </w:pPr>
+      <w:r>
+        <w:t>11. PRÉ-CONDIÇÕES:</w:t>
+      </w:r>
+    </w:p>
+    <w:p>
+      <w:pPr>
+        <w:jc w:val="both"/>
+      </w:pPr>
+      <w:r>
+        <w:t>12. PÓS-CONDIÇÕES:</w:t>
+      </w:r>
+    </w:p>
+    <w:p>
+      <w:pPr>
+        <w:jc w:val="both"/>
+      </w:pPr>
+      <w:r>
+        <w:t>13. RESULTADO:</w:t>
+      </w:r>
+    </w:p>
+    <w:p>
+      <w:pPr>
+        <w:jc w:val="both"/>
+      </w:pPr>
+      <w:r>
+        <w:t>14. CENÁRIO PRINCIPAL:</w:t>
+      </w:r>
+    </w:p>
+    <w:p>
+      <w:pPr>
+        <w:jc w:val="both"/>
+      </w:pPr>
+      <w:r>
+        <w:t>15. CENÁRIOS ALTERNATIVOS:</w:t>
+      </w:r>
+    </w:p>
+    <w:p>
+      <w:pPr>
+        <w:jc w:val="both"/>
+      </w:pPr>
+    </w:p>
+    <w:p>
+      <w:pPr>
+        <w:jc w:val="both"/>
+      </w:pPr>
+    </w:p>
+    <w:p>
+      <w:pPr>
+        <w:jc w:val="both"/>
+      </w:pPr>
+      <w:r>
+        <w:t>DOCUMENTO DE ESPECIFICAÇÃO:</w:t>
+      </w:r>
+    </w:p>
+    <w:p>
+      <w:pPr>
+        <w:jc w:val="both"/>
+      </w:pPr>
+    </w:p>
+    <w:p>
+      <w:pPr>
+        <w:jc w:val="both"/>
+      </w:pPr>
+      <w:r>
+        <w:tab/>
+        <w:t>HISTÓRICO DE REVISÃO</w:t>
+      </w:r>
+    </w:p>
+    <w:p>
+      <w:pPr>
+        <w:jc w:val="both"/>
+      </w:pPr>
+      <w:r>
+        <w:tab/>
+        <w:t>SUMÁRIO</w:t>
+      </w:r>
+    </w:p>
+    <w:p>
+      <w:pPr>
+        <w:jc w:val="both"/>
+      </w:pPr>
+      <w:r>
+        <w:tab/>
+        <w:t>1. INTRODUÇÃO:</w:t>
+      </w:r>
+    </w:p>
+    <w:p>
+      <w:pPr>
+        <w:jc w:val="both"/>
+      </w:pPr>
+      <w:r>
+        <w:tab/>
+      </w:r>
+      <w:r>
+        <w:tab/>
+        <w:t>ESCOPO</w:t>
+      </w:r>
+    </w:p>
+    <w:p>
+      <w:pPr>
+        <w:jc w:val="both"/>
+      </w:pPr>
+      <w:r>
+        <w:tab/>
+      </w:r>
+      <w:r>
+        <w:tab/>
+        <w:t>DESCRIÇÃO DOS STAKEHOLDERS</w:t>
+      </w:r>
+    </w:p>
+    <w:p>
+      <w:pPr>
+        <w:jc w:val="both"/>
+      </w:pPr>
+      <w:r>
+        <w:tab/>
+        <w:t>2. DESCRIÇÃO GERAL</w:t>
+      </w:r>
+    </w:p>
+    <w:p>
+      <w:pPr>
+        <w:jc w:val="both"/>
+      </w:pPr>
+      <w:r>
+        <w:tab/>
+      </w:r>
+      <w:r>
+        <w:tab/>
+        <w:t>DESCRIÇÃO DO PÚBLICO-ALVO</w:t>
+      </w:r>
+    </w:p>
+    <w:p>
+      <w:pPr>
+        <w:jc w:val="both"/>
+      </w:pPr>
+      <w:r>
+        <w:tab/>
+      </w:r>
+      <w:r>
+        <w:tab/>
+        <w:t>RESTRIÇÕES</w:t>
+      </w:r>
+    </w:p>
+    <w:p>
+      <w:pPr>
+        <w:jc w:val="both"/>
+      </w:pPr>
+      <w:r>
+        <w:tab/>
+        <w:t>3. REQUISITOS</w:t>
+      </w:r>
+    </w:p>
+    <w:p>
+      <w:pPr>
+        <w:jc w:val="both"/>
+        <w:rPr>
+          <w:color w:val="FF0000"/>
+        </w:rPr>
+      </w:pPr>
+      <w:r>
+        <w:tab/>
+      </w:r>
+      <w:r>
+        <w:tab/>
+      </w:r>
+      <w:r>
+        <w:rPr>
+          <w:color w:val="FF0000"/>
+        </w:rPr>
+        <w:t>REQUISITOS FUNCIONAIS</w:t>
+      </w:r>
+    </w:p>
+    <w:p>
+      <w:pPr>
+        <w:jc w:val="both"/>
+      </w:pPr>
+    </w:p>
+    <w:p>
+      <w:pPr>
+        <w:jc w:val="both"/>
+      </w:pPr>
+      <w:r>
+        <w:tab/>
+      </w:r>
+      <w:r>
+        <w:tab/>
+      </w:r>
+      <w:r>
+        <w:tab/>
+      </w:r>
+      <w:proofErr w:type="gramStart"/>
+      <w:r>
+        <w:t>1</w:t>
+      </w:r>
+      <w:proofErr w:type="gramEnd"/>
+      <w:r>
+        <w:t>) Assim que o Sistema Estatístico for iniciado, deverá aparecer um Menu com as opções:</w:t>
+      </w:r>
+    </w:p>
+    <w:p>
+      <w:pPr>
+        <w:jc w:val="both"/>
+      </w:pPr>
+      <w:r>
+        <w:tab/>
+      </w:r>
+      <w:r>
+        <w:tab/>
+      </w:r>
+      <w:r>
+        <w:tab/>
+      </w:r>
+      <w:r>
+        <w:tab/>
+        <w:t>1-</w:t>
+      </w:r>
+      <w:proofErr w:type="gramStart"/>
+      <w:r>
+        <w:t xml:space="preserve">  </w:t>
+      </w:r>
+      <w:proofErr w:type="gramEnd"/>
+      <w:r>
+        <w:t>Calcular Média Aritmética</w:t>
+      </w:r>
+    </w:p>
+    <w:p>
+      <w:pPr>
+        <w:jc w:val="both"/>
+      </w:pPr>
+      <w:r>
+        <w:tab/>
+      </w:r>
+      <w:r>
+        <w:tab/>
+      </w:r>
+      <w:r>
+        <w:tab/>
+      </w:r>
+      <w:r>
+        <w:tab/>
+        <w:t>2 - Calcular Variância</w:t>
+      </w:r>
+    </w:p>
+    <w:p>
+      <w:pPr>
+        <w:jc w:val="both"/>
+      </w:pPr>
+      <w:r>
+        <w:tab/>
+      </w:r>
+      <w:r>
+        <w:tab/>
+      </w:r>
+      <w:r>
+        <w:tab/>
+      </w:r>
+      <w:r>
+        <w:tab/>
+        <w:t>3 – Calcular Desvio Padrão</w:t>
+      </w:r>
+    </w:p>
+    <w:p>
+      <w:pPr>
+        <w:jc w:val="both"/>
+      </w:pPr>
+      <w:r>
+        <w:tab/>
+      </w:r>
+      <w:r>
+        <w:tab/>
+      </w:r>
+      <w:r>
+        <w:tab/>
+      </w:r>
+      <w:r>
+        <w:tab/>
+        <w:t>4 – Sair</w:t>
+      </w:r>
+    </w:p>
+    <w:p>
+      <w:pPr>
+        <w:jc w:val="both"/>
+      </w:pPr>
+      <w:r>
+        <w:tab/>
+      </w:r>
+      <w:r>
+        <w:tab/>
+      </w:r>
+      <w:r>
+        <w:tab/>
+        <w:t xml:space="preserve">Logo, a entrada será o número da opção desejada. A saída estará relacionada </w:t>
+      </w:r>
+      <w:proofErr w:type="gramStart"/>
+      <w:r>
+        <w:t>a</w:t>
+      </w:r>
+      <w:proofErr w:type="gramEnd"/>
+      <w:r>
+        <w:t xml:space="preserve"> funcionalidade escolhida entre as quatro opções.</w:t>
+      </w:r>
+    </w:p>
+    <w:p>
+      <w:pPr>
+        <w:jc w:val="both"/>
+      </w:pPr>
+    </w:p>
+    <w:p>
+      <w:pPr>
+        <w:jc w:val="both"/>
+      </w:pPr>
+      <w:r>
+        <w:tab/>
+      </w:r>
+      <w:r>
+        <w:tab/>
+      </w:r>
+      <w:r>
+        <w:tab/>
+      </w:r>
+      <w:proofErr w:type="gramStart"/>
+      <w:r>
+        <w:t>2</w:t>
+      </w:r>
+      <w:proofErr w:type="gramEnd"/>
+      <w:r>
+        <w:t xml:space="preserve">) Se o usuário escolher no menu do Sistema Estatístico a opção 1 , deverá ser redirecionado para a funcionalidade “Calcular Média Aritmética” que calculará a média aritmética dos valores fornecidos pelo usuário, sendo o número total de elementos a serem calculados fornecidos pelo usuário também. </w:t>
+      </w:r>
+    </w:p>
+    <w:p>
+      <w:pPr>
+        <w:jc w:val="both"/>
+      </w:pPr>
+      <w:r>
+        <w:tab/>
+      </w:r>
+      <w:r>
+        <w:tab/>
+      </w:r>
+      <w:r>
+        <w:tab/>
+        <w:t>Logo, a entrada será: Número total de elementos e seus respectivos valores. A saída será mostrar na tela o resultado do cálculo da Média Aritmética.</w:t>
+      </w:r>
+    </w:p>
+    <w:p>
+      <w:pPr>
+        <w:jc w:val="both"/>
+      </w:pPr>
+      <w:r>
+        <w:lastRenderedPageBreak/>
+        <w:tab/>
+      </w:r>
+      <w:r>
+        <w:tab/>
+      </w:r>
+      <w:r>
+        <w:tab/>
+        <w:t>Funcionalidade na prática:</w:t>
+      </w:r>
+      <w:proofErr w:type="gramStart"/>
+      <w:r>
+        <w:t xml:space="preserve">  </w:t>
+      </w:r>
+      <w:proofErr w:type="gramEnd"/>
+      <w:r>
+        <w:t>Somatória de todas as entradas dividida pela quantia total de ocorrências.</w:t>
+      </w:r>
+    </w:p>
+    <w:p>
+      <w:pPr>
+        <w:jc w:val="both"/>
+      </w:pPr>
+    </w:p>
+    <w:p>
+      <w:pPr>
+        <w:jc w:val="both"/>
+      </w:pPr>
+      <w:r>
+        <w:tab/>
+      </w:r>
+      <w:r>
+        <w:tab/>
+      </w:r>
+      <w:r>
+        <w:tab/>
+      </w:r>
+      <w:proofErr w:type="gramStart"/>
+      <w:r>
+        <w:t>3</w:t>
+      </w:r>
+      <w:proofErr w:type="gramEnd"/>
+      <w:r>
+        <w:t>) Se o usuário escolher no menu do Sistema Estatístico a opção 2, deverá ser redirecionado para a funcionalidade “Calcular Variância” que calculará a variância dos valores fornecidos pelo usuário, sendo o número total de elementos a serem calculados fornecidos pelo usuário também.</w:t>
+      </w:r>
+    </w:p>
+    <w:p>
+      <w:pPr>
+        <w:jc w:val="both"/>
+      </w:pPr>
+      <w:r>
+        <w:tab/>
+      </w:r>
+      <w:r>
+        <w:tab/>
+      </w:r>
+      <w:r>
+        <w:tab/>
+        <w:t>Logo, a entrada será: Número total de elementos e seus respectivos valores. A saída será mostrar na tela o resultado do cálculo da Variância. A variância depende do cálculo da Média Aritmética, portanto, essa funcionalidade chama a funcionalidade “Calcular Média Aritmética” para que consiga realizar suas operações. A saída será mostrar na tela o resultado do cálculo da Variância.</w:t>
+      </w:r>
+    </w:p>
+    <w:p>
+      <w:pPr>
+        <w:jc w:val="both"/>
+      </w:pPr>
+      <w:r>
+        <w:tab/>
+      </w:r>
+      <w:r>
+        <w:tab/>
+      </w:r>
+      <w:r>
+        <w:tab/>
+        <w:t>Funcionalidade na prática: Soma dos quadrados da diferença entre cada valor e a média aritmética de todos os valores, dividida pela quantidade de elementos da entrada.</w:t>
+      </w:r>
+    </w:p>
+    <w:p>
+      <w:pPr>
+        <w:jc w:val="both"/>
+      </w:pPr>
+    </w:p>
+    <w:p>
+      <w:pPr>
+        <w:jc w:val="both"/>
+      </w:pPr>
+      <w:r>
+        <w:tab/>
+      </w:r>
+      <w:r>
+        <w:tab/>
+      </w:r>
+      <w:r>
+        <w:tab/>
+      </w:r>
+      <w:proofErr w:type="gramStart"/>
+      <w:r>
+        <w:t>4</w:t>
+      </w:r>
+      <w:proofErr w:type="gramEnd"/>
+      <w:r>
+        <w:t>) Se o usuário escolher no menu do Sistema Estatístico a opção 3, deverá ser redirecionado para a funcionalidade “Calcular Desvio Padrão” que calculará o desvio padrão dos valores fornecidos pelo usuário, sendo o número total de elementos a serem calculados fornecidos pelo usuário também.</w:t>
+      </w:r>
+    </w:p>
+    <w:p>
+      <w:pPr>
+        <w:jc w:val="both"/>
+      </w:pPr>
+      <w:r>
+        <w:tab/>
+      </w:r>
+      <w:r>
+        <w:tab/>
+      </w:r>
+      <w:r>
+        <w:tab/>
+        <w:t>Logo, a entrada será: Número total de elementos e seus respectivos valores. A saída será mostrar na tela o resultado do cálculo do Desvio Padrão. O Desvio Padrão depende do cálculo da Variância, portanto, essa funcionalidade chama a funcionalidade “Calcular</w:t>
+      </w:r>
+      <w:proofErr w:type="gramStart"/>
+      <w:r>
+        <w:t xml:space="preserve">  </w:t>
+      </w:r>
+      <w:proofErr w:type="gramEnd"/>
+      <w:r>
+        <w:t>Variância” para que consiga realizar suas operações. A saída será mostrar na tela o resultado do cálculo do Desvio Padrão.</w:t>
+      </w:r>
+    </w:p>
+    <w:p>
+      <w:pPr>
+        <w:jc w:val="both"/>
+      </w:pPr>
+      <w:r>
+        <w:tab/>
+      </w:r>
+      <w:r>
+        <w:tab/>
+      </w:r>
+      <w:r>
+        <w:tab/>
+        <w:t>Funcionalidade na prática: Raiz quadrada da soma dos quadrados da diferença entre cada valor e a média aritmética de todos os valores, dividida pela quantidade de elementos da entrada.</w:t>
+      </w:r>
+    </w:p>
+    <w:p>
+      <w:pPr>
+        <w:jc w:val="both"/>
+      </w:pPr>
+      <w:r>
+        <w:tab/>
+      </w:r>
+    </w:p>
+    <w:p>
+      <w:pPr>
+        <w:jc w:val="both"/>
+      </w:pPr>
+      <w:r>
+        <w:tab/>
+      </w:r>
+      <w:r>
+        <w:tab/>
+      </w:r>
+      <w:r>
+        <w:tab/>
+      </w:r>
+      <w:proofErr w:type="gramStart"/>
+      <w:r>
+        <w:t>5</w:t>
+      </w:r>
+      <w:proofErr w:type="gramEnd"/>
+      <w:r>
+        <w:t>) Se o usuário escolher no menu do Sistema Estatístico a opção 4, deverá exibir uma mensagem ao usuário de que o sistema foi finalizado.</w:t>
+      </w:r>
+    </w:p>
+    <w:p>
+      <w:pPr>
+        <w:jc w:val="both"/>
+      </w:pPr>
+    </w:p>
+    <w:p>
+      <w:pPr>
+        <w:jc w:val="both"/>
+      </w:pPr>
+      <w:r>
+        <w:tab/>
+      </w:r>
+      <w:r>
+        <w:tab/>
+      </w:r>
+    </w:p>
+    <w:p>
+      <w:pPr>
+        <w:jc w:val="both"/>
+      </w:pPr>
+      <w:r>
+        <w:tab/>
+      </w:r>
+      <w:r>
+        <w:tab/>
+        <w:t>REQUISITOS DE QUALIDADE</w:t>
+      </w:r>
+    </w:p>
+    <w:p>
+      <w:pPr>
+        <w:jc w:val="both"/>
+      </w:pPr>
+      <w:r>
+        <w:tab/>
+        <w:t>APÊNDICES</w:t>
+      </w:r>
+    </w:p>
+    <w:p>
+      <w:pPr>
+        <w:jc w:val="both"/>
+      </w:pPr>
+      <w:r>
+        <w:lastRenderedPageBreak/>
+        <w:tab/>
+      </w:r>
+      <w:r>
+        <w:tab/>
+        <w:t>MODELOS</w:t>
+      </w:r>
+    </w:p>
+    <w:p>
+      <w:pPr>
+        <w:jc w:val="both"/>
+        <w:rPr>
+          <w:color w:val="FF3300"/>
+        </w:rPr>
+      </w:pPr>
+      <w:r>
+        <w:tab/>
+      </w:r>
+      <w:r>
+        <w:tab/>
+      </w:r>
+      <w:r>
+        <w:rPr>
+          <w:color w:val="FF3300"/>
+        </w:rPr>
+        <w:t>GLOSSÁRIO</w:t>
+      </w:r>
+    </w:p>
+    <w:p>
+      <w:pPr>
+        <w:jc w:val="both"/>
+      </w:pPr>
+      <w:r>
+        <w:tab/>
+      </w:r>
+      <w:r>
+        <w:tab/>
+      </w:r>
+      <w:r>
+        <w:tab/>
+        <w:t>A</w:t>
+      </w:r>
+    </w:p>
+    <w:p>
+      <w:pPr>
+        <w:jc w:val="both"/>
+      </w:pPr>
+    </w:p>
+    <w:p>
+      <w:pPr>
+        <w:jc w:val="both"/>
+      </w:pPr>
+      <w:r>
+        <w:tab/>
+      </w:r>
+      <w:r>
+        <w:tab/>
+      </w:r>
+      <w:r>
+        <w:tab/>
+        <w:t>MÉDIA ARITMÉTICA - “Consiste na somatória de todas as entradas dividida pela quantia total de ocorrências” (BONAFINI, 2012</w:t>
+      </w:r>
+      <w:proofErr w:type="gramStart"/>
+      <w:r>
+        <w:t>)</w:t>
+      </w:r>
+      <w:proofErr w:type="gramEnd"/>
+    </w:p>
+    <w:p>
+      <w:pPr>
+        <w:jc w:val="both"/>
+      </w:pPr>
+    </w:p>
+    <w:p>
+      <w:pPr>
+        <w:jc w:val="both"/>
+      </w:pPr>
+      <w:r>
+        <w:tab/>
+      </w:r>
+      <w:r>
+        <w:tab/>
+      </w:r>
+      <w:r>
+        <w:tab/>
+        <w:t>D</w:t>
+      </w:r>
+      <w:r>
+        <w:tab/>
+      </w:r>
+      <w:r>
+        <w:tab/>
+      </w:r>
+      <w:r>
+        <w:tab/>
+      </w:r>
+    </w:p>
+    <w:p>
+      <w:pPr>
+        <w:jc w:val="both"/>
+      </w:pPr>
+    </w:p>
+    <w:p>
+      <w:pPr>
+        <w:jc w:val="both"/>
+      </w:pPr>
+      <w:r>
+        <w:tab/>
+      </w:r>
+      <w:r>
+        <w:tab/>
+      </w:r>
+      <w:r>
+        <w:tab/>
+        <w:t>DESVIO PADRÃO - “A raiz quadrada da variância, para compensar o fato de</w:t>
+      </w:r>
+      <w:proofErr w:type="gramStart"/>
+      <w:r>
+        <w:t xml:space="preserve">  </w:t>
+      </w:r>
+      <w:proofErr w:type="gramEnd"/>
+      <w:r>
+        <w:t>termos elevado ao quadrado os desvios em relação à média” (CASTANHEIRA, 2012)</w:t>
+      </w:r>
+    </w:p>
+    <w:p>
+      <w:pPr>
+        <w:jc w:val="both"/>
+      </w:pPr>
+    </w:p>
+    <w:p>
+      <w:pPr>
+        <w:jc w:val="both"/>
+      </w:pPr>
+      <w:r>
+        <w:tab/>
+      </w:r>
+      <w:r>
+        <w:tab/>
+      </w:r>
+      <w:r>
+        <w:tab/>
+        <w:t>V</w:t>
+      </w:r>
+    </w:p>
+    <w:p>
+      <w:pPr>
+        <w:jc w:val="both"/>
+      </w:pPr>
+    </w:p>
+    <w:p>
+      <w:pPr>
+        <w:jc w:val="both"/>
+      </w:pPr>
+      <w:r>
+        <w:tab/>
+      </w:r>
+      <w:r>
+        <w:tab/>
+      </w:r>
+      <w:r>
+        <w:tab/>
+        <w:t>VARIÂNCIA - “</w:t>
+      </w:r>
+      <w:proofErr w:type="gramStart"/>
+      <w:r>
+        <w:t>A</w:t>
+      </w:r>
+      <w:proofErr w:type="gramEnd"/>
+      <w:r>
+        <w:t xml:space="preserve"> medida que dá o grau de dispersão (ou de concentração) de probabilidade em torno da média” (MORETTIN, 2010)</w:t>
+      </w:r>
+    </w:p>
+    <w:p>
+      <w:pPr>
+        <w:jc w:val="both"/>
+      </w:pPr>
+    </w:p>
+    <w:p>
+      <w:pPr>
+        <w:jc w:val="both"/>
+      </w:pPr>
+      <w:r>
+        <w:tab/>
+      </w:r>
+      <w:r>
+        <w:tab/>
+      </w:r>
+      <w:r>
+        <w:tab/>
+      </w:r>
+    </w:p>
+    <w:p>
+      <w:pPr>
+        <w:jc w:val="both"/>
+      </w:pPr>
+      <w:r>
+        <w:tab/>
+        <w:t>ÍNDICE</w:t>
+      </w:r>
+    </w:p>
+    <w:p>
+      <w:pPr>
+        <w:jc w:val="both"/>
+      </w:pPr>
+    </w:p>
+    <w:p>
+      <w:pPr>
+        <w:jc w:val="both"/>
+      </w:pPr>
+    </w:p>
+    <w:p>
+      <w:pPr>
+        <w:jc w:val="both"/>
+      </w:pPr>
+    </w:p>
+    <w:p>
+      <w:pPr>
+        <w:jc w:val="both"/>
+      </w:pPr>
+      <w:r>
+        <w:t>DOCUMENTO DE ESPECIFICAÇÃO SUPLEMENTAR</w:t>
+      </w:r>
+    </w:p>
+    <w:p>
+      <w:pPr>
+        <w:jc w:val="both"/>
+      </w:pPr>
+    </w:p>
+    <w:p>
+      <w:pPr>
+        <w:jc w:val="both"/>
+      </w:pPr>
+      <w:r>
+        <w:tab/>
+        <w:t>ATRIBUTOS (PRIORIZAÇÃO DE KANO)</w:t>
+      </w:r>
+    </w:p>
+    <w:p>
+      <w:pPr>
+        <w:jc w:val="both"/>
+      </w:pPr>
+      <w:r>
+        <w:tab/>
+        <w:t>MATRIZ DE RASTREABILIDADE</w:t>
+      </w:r>
+    </w:p>
+    <w:p>
+      <w:pPr>
+        <w:jc w:val="both"/>
+      </w:pPr>
+    </w:p>
+    <w:p>
+      <w:pPr>
+        <w:jc w:val="both"/>
+      </w:pPr>
+      <w:r>
+        <w:t>DOCUMENTO DE PLANEJAMENTO E ACOMPANHAMENTO</w:t>
+      </w:r>
+    </w:p>
+    <w:p>
+      <w:pPr>
+        <w:jc w:val="both"/>
+      </w:pPr>
+      <w:r>
+        <w:tab/>
+        <w:t>CÁLCULO DE PONTO DE FUNÇÃO</w:t>
+      </w:r>
+    </w:p>
+    <w:p>
+      <w:pPr>
+        <w:jc w:val="both"/>
+      </w:pPr>
+      <w:r>
+        <w:lastRenderedPageBreak/>
+        <w:tab/>
+        <w:t>ESTIMATIVA (ESFORÇO, PRAZO E CUSTO</w:t>
+      </w:r>
+      <w:proofErr w:type="gramStart"/>
+      <w:r>
+        <w:t>)</w:t>
+      </w:r>
+      <w:proofErr w:type="gramEnd"/>
+    </w:p>
+    <w:p>
+      <w:pPr>
+        <w:jc w:val="center"/>
+      </w:pPr>
     </w:p>
     <w:sectPr>
       <w:pgSz w:w="11906" w:h="16838"/>

</xml_diff>

<commit_message>
DOCUMENTO DE PLANEJAMENTO E ACOMPAMENTO
CÁLCULO DE PONTO DE FUNÇÃO
</commit_message>
<xml_diff>
--- a/Eng_SoftwareII_1.docx
+++ b/Eng_SoftwareII_1.docx
@@ -3301,15 +3301,7 @@
           <w:szCs w:val="24"/>
         </w:rPr>
         <w:tab/>
-        <w:t>→ Variância</w:t>
-      </w:r>
-      <w:r>
-        <w:rPr>
-          <w:rFonts w:ascii="Arial" w:hAnsi="Arial" w:cs="Arial"/>
-          <w:sz w:val="24"/>
-          <w:szCs w:val="24"/>
-        </w:rPr>
-        <w:t xml:space="preserve"> deverá ser</w:t>
+        <w:t>→ Variância deverá ser</w:t>
       </w:r>
       <w:r>
         <w:rPr>
@@ -3429,75 +3421,2122 @@
           <w:szCs w:val="24"/>
         </w:rPr>
       </w:pPr>
+    </w:p>
+    <w:p>
+      <w:pPr>
+        <w:jc w:val="both"/>
+        <w:rPr>
+          <w:rFonts w:ascii="Arial" w:hAnsi="Arial" w:cs="Arial"/>
+          <w:sz w:val="24"/>
+          <w:szCs w:val="24"/>
+        </w:rPr>
+      </w:pPr>
+      <w:r>
+        <w:rPr>
+          <w:rFonts w:ascii="Arial" w:hAnsi="Arial" w:cs="Arial"/>
+          <w:sz w:val="24"/>
+          <w:szCs w:val="24"/>
+        </w:rPr>
+        <w:tab/>
+        <w:t>MATRIZ DE RASTREABILIDADE</w:t>
+      </w:r>
+    </w:p>
+    <w:p>
+      <w:pPr>
+        <w:jc w:val="both"/>
+        <w:rPr>
+          <w:rFonts w:ascii="Arial" w:hAnsi="Arial" w:cs="Arial"/>
+          <w:sz w:val="24"/>
+          <w:szCs w:val="24"/>
+        </w:rPr>
+      </w:pPr>
+    </w:p>
+    <w:p>
+      <w:pPr>
+        <w:jc w:val="both"/>
+        <w:rPr>
+          <w:rFonts w:ascii="Arial" w:hAnsi="Arial" w:cs="Arial"/>
+          <w:sz w:val="24"/>
+          <w:szCs w:val="24"/>
+        </w:rPr>
+      </w:pPr>
+      <w:r>
+        <w:rPr>
+          <w:rFonts w:ascii="Arial" w:hAnsi="Arial" w:cs="Arial"/>
+          <w:sz w:val="24"/>
+          <w:szCs w:val="24"/>
+        </w:rPr>
+        <w:lastRenderedPageBreak/>
+        <w:t>DOCUMENTO DE PLANEJAMENTO E ACOMPANHAMENTO</w:t>
+      </w:r>
+    </w:p>
+    <w:p>
+      <w:pPr>
+        <w:jc w:val="both"/>
+        <w:rPr>
+          <w:rFonts w:ascii="Arial" w:hAnsi="Arial" w:cs="Arial"/>
+          <w:sz w:val="24"/>
+          <w:szCs w:val="24"/>
+        </w:rPr>
+      </w:pPr>
+      <w:r>
+        <w:rPr>
+          <w:rFonts w:ascii="Arial" w:hAnsi="Arial" w:cs="Arial"/>
+          <w:sz w:val="24"/>
+          <w:szCs w:val="24"/>
+        </w:rPr>
+        <w:tab/>
+        <w:t>CÁLCULO DE PONTO DE FUNÇÃO</w:t>
+      </w:r>
+    </w:p>
+    <w:tbl>
+      <w:tblPr>
+        <w:tblStyle w:val="Tabelacomgrade"/>
+        <w:tblW w:w="0" w:type="auto"/>
+        <w:tblLook w:val="04A0" w:firstRow="1" w:lastRow="0" w:firstColumn="1" w:lastColumn="0" w:noHBand="0" w:noVBand="1"/>
+      </w:tblPr>
+      <w:tblGrid>
+        <w:gridCol w:w="1524"/>
+        <w:gridCol w:w="1324"/>
+        <w:gridCol w:w="779"/>
+        <w:gridCol w:w="1148"/>
+        <w:gridCol w:w="1041"/>
+        <w:gridCol w:w="1297"/>
+        <w:gridCol w:w="770"/>
+        <w:gridCol w:w="837"/>
+      </w:tblGrid>
+      <w:tr>
+        <w:tc>
+          <w:tcPr>
+            <w:tcW w:w="1524" w:type="dxa"/>
+          </w:tcPr>
+          <w:p>
+            <w:pPr>
+              <w:jc w:val="both"/>
+              <w:rPr>
+                <w:rFonts w:ascii="Arial" w:hAnsi="Arial" w:cs="Arial"/>
+                <w:sz w:val="24"/>
+                <w:szCs w:val="24"/>
+              </w:rPr>
+            </w:pPr>
+            <w:r>
+              <w:rPr>
+                <w:rFonts w:ascii="Arial" w:hAnsi="Arial" w:cs="Arial"/>
+                <w:sz w:val="24"/>
+                <w:szCs w:val="24"/>
+              </w:rPr>
+              <w:t>Domínio de informações</w:t>
+            </w:r>
+          </w:p>
+        </w:tc>
+        <w:tc>
+          <w:tcPr>
+            <w:tcW w:w="1324" w:type="dxa"/>
+          </w:tcPr>
+          <w:p>
+            <w:pPr>
+              <w:jc w:val="both"/>
+              <w:rPr>
+                <w:rFonts w:ascii="Arial" w:hAnsi="Arial" w:cs="Arial"/>
+                <w:sz w:val="24"/>
+                <w:szCs w:val="24"/>
+              </w:rPr>
+            </w:pPr>
+            <w:r>
+              <w:rPr>
+                <w:rFonts w:ascii="Arial" w:hAnsi="Arial" w:cs="Arial"/>
+                <w:sz w:val="24"/>
+                <w:szCs w:val="24"/>
+              </w:rPr>
+              <w:t>Contagem</w:t>
+            </w:r>
+          </w:p>
+        </w:tc>
+        <w:tc>
+          <w:tcPr>
+            <w:tcW w:w="779" w:type="dxa"/>
+          </w:tcPr>
+          <w:p>
+            <w:pPr>
+              <w:jc w:val="both"/>
+              <w:rPr>
+                <w:rFonts w:ascii="Arial" w:hAnsi="Arial" w:cs="Arial"/>
+                <w:sz w:val="24"/>
+                <w:szCs w:val="24"/>
+              </w:rPr>
+            </w:pPr>
+          </w:p>
+        </w:tc>
+        <w:tc>
+          <w:tcPr>
+            <w:tcW w:w="1148" w:type="dxa"/>
+          </w:tcPr>
+          <w:p>
+            <w:pPr>
+              <w:jc w:val="both"/>
+              <w:rPr>
+                <w:rFonts w:ascii="Arial" w:hAnsi="Arial" w:cs="Arial"/>
+                <w:sz w:val="24"/>
+                <w:szCs w:val="24"/>
+              </w:rPr>
+            </w:pPr>
+            <w:r>
+              <w:rPr>
+                <w:rFonts w:ascii="Arial" w:hAnsi="Arial" w:cs="Arial"/>
+                <w:sz w:val="24"/>
+                <w:szCs w:val="24"/>
+              </w:rPr>
+              <w:t>Simples</w:t>
+            </w:r>
+          </w:p>
+        </w:tc>
+        <w:tc>
+          <w:tcPr>
+            <w:tcW w:w="1041" w:type="dxa"/>
+          </w:tcPr>
+          <w:p>
+            <w:pPr>
+              <w:jc w:val="both"/>
+              <w:rPr>
+                <w:rFonts w:ascii="Arial" w:hAnsi="Arial" w:cs="Arial"/>
+                <w:sz w:val="24"/>
+                <w:szCs w:val="24"/>
+              </w:rPr>
+            </w:pPr>
+            <w:r>
+              <w:rPr>
+                <w:rFonts w:ascii="Arial" w:hAnsi="Arial" w:cs="Arial"/>
+                <w:sz w:val="24"/>
+                <w:szCs w:val="24"/>
+              </w:rPr>
+              <w:t>Médio</w:t>
+            </w:r>
+          </w:p>
+        </w:tc>
+        <w:tc>
+          <w:tcPr>
+            <w:tcW w:w="1297" w:type="dxa"/>
+          </w:tcPr>
+          <w:p>
+            <w:pPr>
+              <w:jc w:val="both"/>
+              <w:rPr>
+                <w:rFonts w:ascii="Arial" w:hAnsi="Arial" w:cs="Arial"/>
+                <w:sz w:val="24"/>
+                <w:szCs w:val="24"/>
+              </w:rPr>
+            </w:pPr>
+            <w:r>
+              <w:rPr>
+                <w:rFonts w:ascii="Arial" w:hAnsi="Arial" w:cs="Arial"/>
+                <w:sz w:val="24"/>
+                <w:szCs w:val="24"/>
+              </w:rPr>
+              <w:t>Complexo</w:t>
+            </w:r>
+          </w:p>
+        </w:tc>
+        <w:tc>
+          <w:tcPr>
+            <w:tcW w:w="770" w:type="dxa"/>
+          </w:tcPr>
+          <w:p>
+            <w:pPr>
+              <w:jc w:val="both"/>
+              <w:rPr>
+                <w:rFonts w:ascii="Arial" w:hAnsi="Arial" w:cs="Arial"/>
+                <w:sz w:val="24"/>
+                <w:szCs w:val="24"/>
+              </w:rPr>
+            </w:pPr>
+          </w:p>
+        </w:tc>
+        <w:tc>
+          <w:tcPr>
+            <w:tcW w:w="837" w:type="dxa"/>
+          </w:tcPr>
+          <w:p>
+            <w:pPr>
+              <w:jc w:val="both"/>
+              <w:rPr>
+                <w:rFonts w:ascii="Arial" w:hAnsi="Arial" w:cs="Arial"/>
+                <w:sz w:val="24"/>
+                <w:szCs w:val="24"/>
+              </w:rPr>
+            </w:pPr>
+          </w:p>
+        </w:tc>
+      </w:tr>
+      <w:tr>
+        <w:tc>
+          <w:tcPr>
+            <w:tcW w:w="1524" w:type="dxa"/>
+          </w:tcPr>
+          <w:p>
+            <w:pPr>
+              <w:jc w:val="both"/>
+              <w:rPr>
+                <w:rFonts w:ascii="Arial" w:hAnsi="Arial" w:cs="Arial"/>
+                <w:sz w:val="24"/>
+                <w:szCs w:val="24"/>
+              </w:rPr>
+            </w:pPr>
+            <w:r>
+              <w:rPr>
+                <w:rFonts w:ascii="Arial" w:hAnsi="Arial" w:cs="Arial"/>
+                <w:sz w:val="24"/>
+                <w:szCs w:val="24"/>
+              </w:rPr>
+              <w:t>Entradas Externas</w:t>
+            </w:r>
+          </w:p>
+        </w:tc>
+        <w:tc>
+          <w:tcPr>
+            <w:tcW w:w="1324" w:type="dxa"/>
+          </w:tcPr>
+          <w:p>
+            <w:pPr>
+              <w:jc w:val="both"/>
+              <w:rPr>
+                <w:rFonts w:ascii="Arial" w:hAnsi="Arial" w:cs="Arial"/>
+                <w:sz w:val="24"/>
+                <w:szCs w:val="24"/>
+              </w:rPr>
+            </w:pPr>
+            <w:proofErr w:type="gramStart"/>
+            <w:r>
+              <w:rPr>
+                <w:rFonts w:ascii="Arial" w:hAnsi="Arial" w:cs="Arial"/>
+                <w:sz w:val="24"/>
+                <w:szCs w:val="24"/>
+              </w:rPr>
+              <w:t>4</w:t>
+            </w:r>
+            <w:proofErr w:type="gramEnd"/>
+          </w:p>
+        </w:tc>
+        <w:tc>
+          <w:tcPr>
+            <w:tcW w:w="779" w:type="dxa"/>
+          </w:tcPr>
+          <w:p>
+            <w:pPr>
+              <w:jc w:val="both"/>
+              <w:rPr>
+                <w:rFonts w:ascii="Arial" w:hAnsi="Arial" w:cs="Arial"/>
+                <w:sz w:val="24"/>
+                <w:szCs w:val="24"/>
+              </w:rPr>
+            </w:pPr>
+            <w:r>
+              <w:rPr>
+                <w:rFonts w:ascii="Arial" w:hAnsi="Arial" w:cs="Arial"/>
+                <w:sz w:val="24"/>
+                <w:szCs w:val="24"/>
+              </w:rPr>
+              <w:t>X</w:t>
+            </w:r>
+          </w:p>
+        </w:tc>
+        <w:tc>
+          <w:tcPr>
+            <w:tcW w:w="1148" w:type="dxa"/>
+          </w:tcPr>
+          <w:p>
+            <w:pPr>
+              <w:jc w:val="both"/>
+              <w:rPr>
+                <w:rFonts w:ascii="Arial" w:hAnsi="Arial" w:cs="Arial"/>
+                <w:sz w:val="24"/>
+                <w:szCs w:val="24"/>
+              </w:rPr>
+            </w:pPr>
+            <w:proofErr w:type="gramStart"/>
+            <w:r>
+              <w:rPr>
+                <w:rFonts w:ascii="Arial" w:hAnsi="Arial" w:cs="Arial"/>
+                <w:sz w:val="24"/>
+                <w:szCs w:val="24"/>
+              </w:rPr>
+              <w:t>3</w:t>
+            </w:r>
+            <w:proofErr w:type="gramEnd"/>
+          </w:p>
+        </w:tc>
+        <w:tc>
+          <w:tcPr>
+            <w:tcW w:w="1041" w:type="dxa"/>
+          </w:tcPr>
+          <w:p>
+            <w:pPr>
+              <w:jc w:val="both"/>
+              <w:rPr>
+                <w:rFonts w:ascii="Arial" w:hAnsi="Arial" w:cs="Arial"/>
+                <w:sz w:val="24"/>
+                <w:szCs w:val="24"/>
+              </w:rPr>
+            </w:pPr>
+            <w:proofErr w:type="gramStart"/>
+            <w:r>
+              <w:rPr>
+                <w:rFonts w:ascii="Arial" w:hAnsi="Arial" w:cs="Arial"/>
+                <w:color w:val="FF0000"/>
+                <w:sz w:val="24"/>
+                <w:szCs w:val="24"/>
+              </w:rPr>
+              <w:t>4</w:t>
+            </w:r>
+            <w:proofErr w:type="gramEnd"/>
+          </w:p>
+        </w:tc>
+        <w:tc>
+          <w:tcPr>
+            <w:tcW w:w="1297" w:type="dxa"/>
+          </w:tcPr>
+          <w:p>
+            <w:pPr>
+              <w:jc w:val="both"/>
+              <w:rPr>
+                <w:rFonts w:ascii="Arial" w:hAnsi="Arial" w:cs="Arial"/>
+                <w:sz w:val="24"/>
+                <w:szCs w:val="24"/>
+              </w:rPr>
+            </w:pPr>
+            <w:proofErr w:type="gramStart"/>
+            <w:r>
+              <w:rPr>
+                <w:rFonts w:ascii="Arial" w:hAnsi="Arial" w:cs="Arial"/>
+                <w:sz w:val="24"/>
+                <w:szCs w:val="24"/>
+              </w:rPr>
+              <w:t>6</w:t>
+            </w:r>
+            <w:proofErr w:type="gramEnd"/>
+          </w:p>
+        </w:tc>
+        <w:tc>
+          <w:tcPr>
+            <w:tcW w:w="770" w:type="dxa"/>
+          </w:tcPr>
+          <w:p>
+            <w:pPr>
+              <w:jc w:val="both"/>
+              <w:rPr>
+                <w:rFonts w:ascii="Arial" w:hAnsi="Arial" w:cs="Arial"/>
+                <w:sz w:val="24"/>
+                <w:szCs w:val="24"/>
+              </w:rPr>
+            </w:pPr>
+            <w:r>
+              <w:rPr>
+                <w:rFonts w:ascii="Arial" w:hAnsi="Arial" w:cs="Arial"/>
+                <w:sz w:val="24"/>
+                <w:szCs w:val="24"/>
+              </w:rPr>
+              <w:t>=</w:t>
+            </w:r>
+          </w:p>
+        </w:tc>
+        <w:tc>
+          <w:tcPr>
+            <w:tcW w:w="837" w:type="dxa"/>
+          </w:tcPr>
+          <w:p>
+            <w:pPr>
+              <w:jc w:val="both"/>
+              <w:rPr>
+                <w:rFonts w:ascii="Arial" w:hAnsi="Arial" w:cs="Arial"/>
+                <w:sz w:val="24"/>
+                <w:szCs w:val="24"/>
+              </w:rPr>
+            </w:pPr>
+            <w:r>
+              <w:rPr>
+                <w:rFonts w:ascii="Arial" w:hAnsi="Arial" w:cs="Arial"/>
+                <w:sz w:val="24"/>
+                <w:szCs w:val="24"/>
+              </w:rPr>
+              <w:t>16</w:t>
+            </w:r>
+          </w:p>
+        </w:tc>
+      </w:tr>
+      <w:tr>
+        <w:tc>
+          <w:tcPr>
+            <w:tcW w:w="1524" w:type="dxa"/>
+          </w:tcPr>
+          <w:p>
+            <w:pPr>
+              <w:jc w:val="both"/>
+              <w:rPr>
+                <w:rFonts w:ascii="Arial" w:hAnsi="Arial" w:cs="Arial"/>
+                <w:sz w:val="24"/>
+                <w:szCs w:val="24"/>
+              </w:rPr>
+            </w:pPr>
+            <w:r>
+              <w:rPr>
+                <w:rFonts w:ascii="Arial" w:hAnsi="Arial" w:cs="Arial"/>
+                <w:sz w:val="24"/>
+                <w:szCs w:val="24"/>
+              </w:rPr>
+              <w:t>Saídas Externas</w:t>
+            </w:r>
+          </w:p>
+        </w:tc>
+        <w:tc>
+          <w:tcPr>
+            <w:tcW w:w="1324" w:type="dxa"/>
+          </w:tcPr>
+          <w:p>
+            <w:pPr>
+              <w:jc w:val="both"/>
+              <w:rPr>
+                <w:rFonts w:ascii="Arial" w:hAnsi="Arial" w:cs="Arial"/>
+                <w:sz w:val="24"/>
+                <w:szCs w:val="24"/>
+              </w:rPr>
+            </w:pPr>
+            <w:proofErr w:type="gramStart"/>
+            <w:r>
+              <w:rPr>
+                <w:rFonts w:ascii="Arial" w:hAnsi="Arial" w:cs="Arial"/>
+                <w:sz w:val="24"/>
+                <w:szCs w:val="24"/>
+              </w:rPr>
+              <w:t>3</w:t>
+            </w:r>
+            <w:proofErr w:type="gramEnd"/>
+          </w:p>
+        </w:tc>
+        <w:tc>
+          <w:tcPr>
+            <w:tcW w:w="779" w:type="dxa"/>
+          </w:tcPr>
+          <w:p>
+            <w:pPr>
+              <w:jc w:val="both"/>
+              <w:rPr>
+                <w:rFonts w:ascii="Arial" w:hAnsi="Arial" w:cs="Arial"/>
+                <w:sz w:val="24"/>
+                <w:szCs w:val="24"/>
+              </w:rPr>
+            </w:pPr>
+            <w:r>
+              <w:rPr>
+                <w:rFonts w:ascii="Arial" w:hAnsi="Arial" w:cs="Arial"/>
+                <w:sz w:val="24"/>
+                <w:szCs w:val="24"/>
+              </w:rPr>
+              <w:t>X</w:t>
+            </w:r>
+          </w:p>
+        </w:tc>
+        <w:tc>
+          <w:tcPr>
+            <w:tcW w:w="1148" w:type="dxa"/>
+          </w:tcPr>
+          <w:p>
+            <w:pPr>
+              <w:jc w:val="both"/>
+              <w:rPr>
+                <w:rFonts w:ascii="Arial" w:hAnsi="Arial" w:cs="Arial"/>
+                <w:sz w:val="24"/>
+                <w:szCs w:val="24"/>
+              </w:rPr>
+            </w:pPr>
+            <w:proofErr w:type="gramStart"/>
+            <w:r>
+              <w:rPr>
+                <w:rFonts w:ascii="Arial" w:hAnsi="Arial" w:cs="Arial"/>
+                <w:sz w:val="24"/>
+                <w:szCs w:val="24"/>
+              </w:rPr>
+              <w:t>4</w:t>
+            </w:r>
+            <w:proofErr w:type="gramEnd"/>
+          </w:p>
+        </w:tc>
+        <w:tc>
+          <w:tcPr>
+            <w:tcW w:w="1041" w:type="dxa"/>
+          </w:tcPr>
+          <w:p>
+            <w:pPr>
+              <w:jc w:val="both"/>
+              <w:rPr>
+                <w:rFonts w:ascii="Arial" w:hAnsi="Arial" w:cs="Arial"/>
+                <w:sz w:val="24"/>
+                <w:szCs w:val="24"/>
+              </w:rPr>
+            </w:pPr>
+            <w:proofErr w:type="gramStart"/>
+            <w:r>
+              <w:rPr>
+                <w:rFonts w:ascii="Arial" w:hAnsi="Arial" w:cs="Arial"/>
+                <w:color w:val="FF0000"/>
+                <w:sz w:val="24"/>
+                <w:szCs w:val="24"/>
+              </w:rPr>
+              <w:t>5</w:t>
+            </w:r>
+            <w:proofErr w:type="gramEnd"/>
+          </w:p>
+        </w:tc>
+        <w:tc>
+          <w:tcPr>
+            <w:tcW w:w="1297" w:type="dxa"/>
+          </w:tcPr>
+          <w:p>
+            <w:pPr>
+              <w:jc w:val="both"/>
+              <w:rPr>
+                <w:rFonts w:ascii="Arial" w:hAnsi="Arial" w:cs="Arial"/>
+                <w:sz w:val="24"/>
+                <w:szCs w:val="24"/>
+              </w:rPr>
+            </w:pPr>
+            <w:proofErr w:type="gramStart"/>
+            <w:r>
+              <w:rPr>
+                <w:rFonts w:ascii="Arial" w:hAnsi="Arial" w:cs="Arial"/>
+                <w:sz w:val="24"/>
+                <w:szCs w:val="24"/>
+              </w:rPr>
+              <w:t>7</w:t>
+            </w:r>
+            <w:proofErr w:type="gramEnd"/>
+          </w:p>
+        </w:tc>
+        <w:tc>
+          <w:tcPr>
+            <w:tcW w:w="770" w:type="dxa"/>
+          </w:tcPr>
+          <w:p>
+            <w:pPr>
+              <w:jc w:val="both"/>
+              <w:rPr>
+                <w:rFonts w:ascii="Arial" w:hAnsi="Arial" w:cs="Arial"/>
+                <w:sz w:val="24"/>
+                <w:szCs w:val="24"/>
+              </w:rPr>
+            </w:pPr>
+            <w:r>
+              <w:rPr>
+                <w:rFonts w:ascii="Arial" w:hAnsi="Arial" w:cs="Arial"/>
+                <w:sz w:val="24"/>
+                <w:szCs w:val="24"/>
+              </w:rPr>
+              <w:t>=</w:t>
+            </w:r>
+          </w:p>
+        </w:tc>
+        <w:tc>
+          <w:tcPr>
+            <w:tcW w:w="837" w:type="dxa"/>
+          </w:tcPr>
+          <w:p>
+            <w:pPr>
+              <w:jc w:val="both"/>
+              <w:rPr>
+                <w:rFonts w:ascii="Arial" w:hAnsi="Arial" w:cs="Arial"/>
+                <w:sz w:val="24"/>
+                <w:szCs w:val="24"/>
+              </w:rPr>
+            </w:pPr>
+            <w:r>
+              <w:rPr>
+                <w:rFonts w:ascii="Arial" w:hAnsi="Arial" w:cs="Arial"/>
+                <w:sz w:val="24"/>
+                <w:szCs w:val="24"/>
+              </w:rPr>
+              <w:t>15</w:t>
+            </w:r>
+          </w:p>
+        </w:tc>
+      </w:tr>
+      <w:tr>
+        <w:tc>
+          <w:tcPr>
+            <w:tcW w:w="1524" w:type="dxa"/>
+          </w:tcPr>
+          <w:p>
+            <w:pPr>
+              <w:jc w:val="both"/>
+              <w:rPr>
+                <w:rFonts w:ascii="Arial" w:hAnsi="Arial" w:cs="Arial"/>
+                <w:sz w:val="24"/>
+                <w:szCs w:val="24"/>
+              </w:rPr>
+            </w:pPr>
+            <w:r>
+              <w:rPr>
+                <w:rFonts w:ascii="Arial" w:hAnsi="Arial" w:cs="Arial"/>
+                <w:sz w:val="24"/>
+                <w:szCs w:val="24"/>
+              </w:rPr>
+              <w:t>Consultas Externas</w:t>
+            </w:r>
+          </w:p>
+        </w:tc>
+        <w:tc>
+          <w:tcPr>
+            <w:tcW w:w="1324" w:type="dxa"/>
+          </w:tcPr>
+          <w:p>
+            <w:pPr>
+              <w:jc w:val="both"/>
+              <w:rPr>
+                <w:rFonts w:ascii="Arial" w:hAnsi="Arial" w:cs="Arial"/>
+                <w:sz w:val="24"/>
+                <w:szCs w:val="24"/>
+              </w:rPr>
+            </w:pPr>
+            <w:proofErr w:type="gramStart"/>
+            <w:r>
+              <w:rPr>
+                <w:rFonts w:ascii="Arial" w:hAnsi="Arial" w:cs="Arial"/>
+                <w:sz w:val="24"/>
+                <w:szCs w:val="24"/>
+              </w:rPr>
+              <w:t>2</w:t>
+            </w:r>
+            <w:proofErr w:type="gramEnd"/>
+          </w:p>
+        </w:tc>
+        <w:tc>
+          <w:tcPr>
+            <w:tcW w:w="779" w:type="dxa"/>
+          </w:tcPr>
+          <w:p>
+            <w:pPr>
+              <w:jc w:val="both"/>
+              <w:rPr>
+                <w:rFonts w:ascii="Arial" w:hAnsi="Arial" w:cs="Arial"/>
+                <w:sz w:val="24"/>
+                <w:szCs w:val="24"/>
+              </w:rPr>
+            </w:pPr>
+            <w:r>
+              <w:rPr>
+                <w:rFonts w:ascii="Arial" w:hAnsi="Arial" w:cs="Arial"/>
+                <w:sz w:val="24"/>
+                <w:szCs w:val="24"/>
+              </w:rPr>
+              <w:t>X</w:t>
+            </w:r>
+          </w:p>
+        </w:tc>
+        <w:tc>
+          <w:tcPr>
+            <w:tcW w:w="1148" w:type="dxa"/>
+          </w:tcPr>
+          <w:p>
+            <w:pPr>
+              <w:jc w:val="both"/>
+              <w:rPr>
+                <w:rFonts w:ascii="Arial" w:hAnsi="Arial" w:cs="Arial"/>
+                <w:sz w:val="24"/>
+                <w:szCs w:val="24"/>
+              </w:rPr>
+            </w:pPr>
+            <w:proofErr w:type="gramStart"/>
+            <w:r>
+              <w:rPr>
+                <w:rFonts w:ascii="Arial" w:hAnsi="Arial" w:cs="Arial"/>
+                <w:sz w:val="24"/>
+                <w:szCs w:val="24"/>
+              </w:rPr>
+              <w:t>3</w:t>
+            </w:r>
+            <w:proofErr w:type="gramEnd"/>
+          </w:p>
+        </w:tc>
+        <w:tc>
+          <w:tcPr>
+            <w:tcW w:w="1041" w:type="dxa"/>
+          </w:tcPr>
+          <w:p>
+            <w:pPr>
+              <w:jc w:val="both"/>
+              <w:rPr>
+                <w:rFonts w:ascii="Arial" w:hAnsi="Arial" w:cs="Arial"/>
+                <w:sz w:val="24"/>
+                <w:szCs w:val="24"/>
+              </w:rPr>
+            </w:pPr>
+            <w:proofErr w:type="gramStart"/>
+            <w:r>
+              <w:rPr>
+                <w:rFonts w:ascii="Arial" w:hAnsi="Arial" w:cs="Arial"/>
+                <w:color w:val="FF0000"/>
+                <w:sz w:val="24"/>
+                <w:szCs w:val="24"/>
+              </w:rPr>
+              <w:t>4</w:t>
+            </w:r>
+            <w:proofErr w:type="gramEnd"/>
+          </w:p>
+        </w:tc>
+        <w:tc>
+          <w:tcPr>
+            <w:tcW w:w="1297" w:type="dxa"/>
+          </w:tcPr>
+          <w:p>
+            <w:pPr>
+              <w:jc w:val="both"/>
+              <w:rPr>
+                <w:rFonts w:ascii="Arial" w:hAnsi="Arial" w:cs="Arial"/>
+                <w:sz w:val="24"/>
+                <w:szCs w:val="24"/>
+              </w:rPr>
+            </w:pPr>
+            <w:proofErr w:type="gramStart"/>
+            <w:r>
+              <w:rPr>
+                <w:rFonts w:ascii="Arial" w:hAnsi="Arial" w:cs="Arial"/>
+                <w:sz w:val="24"/>
+                <w:szCs w:val="24"/>
+              </w:rPr>
+              <w:t>6</w:t>
+            </w:r>
+            <w:proofErr w:type="gramEnd"/>
+          </w:p>
+        </w:tc>
+        <w:tc>
+          <w:tcPr>
+            <w:tcW w:w="770" w:type="dxa"/>
+          </w:tcPr>
+          <w:p>
+            <w:pPr>
+              <w:jc w:val="both"/>
+              <w:rPr>
+                <w:rFonts w:ascii="Arial" w:hAnsi="Arial" w:cs="Arial"/>
+                <w:sz w:val="24"/>
+                <w:szCs w:val="24"/>
+              </w:rPr>
+            </w:pPr>
+            <w:r>
+              <w:rPr>
+                <w:rFonts w:ascii="Arial" w:hAnsi="Arial" w:cs="Arial"/>
+                <w:sz w:val="24"/>
+                <w:szCs w:val="24"/>
+              </w:rPr>
+              <w:t>=</w:t>
+            </w:r>
+          </w:p>
+        </w:tc>
+        <w:tc>
+          <w:tcPr>
+            <w:tcW w:w="837" w:type="dxa"/>
+          </w:tcPr>
+          <w:p>
+            <w:pPr>
+              <w:jc w:val="both"/>
+              <w:rPr>
+                <w:rFonts w:ascii="Arial" w:hAnsi="Arial" w:cs="Arial"/>
+                <w:sz w:val="24"/>
+                <w:szCs w:val="24"/>
+              </w:rPr>
+            </w:pPr>
+            <w:proofErr w:type="gramStart"/>
+            <w:r>
+              <w:rPr>
+                <w:rFonts w:ascii="Arial" w:hAnsi="Arial" w:cs="Arial"/>
+                <w:sz w:val="24"/>
+                <w:szCs w:val="24"/>
+              </w:rPr>
+              <w:t>8</w:t>
+            </w:r>
+            <w:proofErr w:type="gramEnd"/>
+          </w:p>
+        </w:tc>
+      </w:tr>
+      <w:tr>
+        <w:tc>
+          <w:tcPr>
+            <w:tcW w:w="1524" w:type="dxa"/>
+          </w:tcPr>
+          <w:p>
+            <w:pPr>
+              <w:jc w:val="both"/>
+              <w:rPr>
+                <w:rFonts w:ascii="Arial" w:hAnsi="Arial" w:cs="Arial"/>
+                <w:sz w:val="24"/>
+                <w:szCs w:val="24"/>
+              </w:rPr>
+            </w:pPr>
+            <w:r>
+              <w:rPr>
+                <w:rFonts w:ascii="Arial" w:hAnsi="Arial" w:cs="Arial"/>
+                <w:sz w:val="24"/>
+                <w:szCs w:val="24"/>
+              </w:rPr>
+              <w:t>Arquivos Lógicos Internos</w:t>
+            </w:r>
+          </w:p>
+        </w:tc>
+        <w:tc>
+          <w:tcPr>
+            <w:tcW w:w="1324" w:type="dxa"/>
+          </w:tcPr>
+          <w:p>
+            <w:pPr>
+              <w:jc w:val="both"/>
+              <w:rPr>
+                <w:rFonts w:ascii="Arial" w:hAnsi="Arial" w:cs="Arial"/>
+                <w:sz w:val="24"/>
+                <w:szCs w:val="24"/>
+              </w:rPr>
+            </w:pPr>
+            <w:proofErr w:type="gramStart"/>
+            <w:r>
+              <w:rPr>
+                <w:rFonts w:ascii="Arial" w:hAnsi="Arial" w:cs="Arial"/>
+                <w:sz w:val="24"/>
+                <w:szCs w:val="24"/>
+              </w:rPr>
+              <w:t>0</w:t>
+            </w:r>
+            <w:proofErr w:type="gramEnd"/>
+          </w:p>
+        </w:tc>
+        <w:tc>
+          <w:tcPr>
+            <w:tcW w:w="779" w:type="dxa"/>
+          </w:tcPr>
+          <w:p>
+            <w:pPr>
+              <w:jc w:val="both"/>
+              <w:rPr>
+                <w:rFonts w:ascii="Arial" w:hAnsi="Arial" w:cs="Arial"/>
+                <w:sz w:val="24"/>
+                <w:szCs w:val="24"/>
+              </w:rPr>
+            </w:pPr>
+            <w:r>
+              <w:rPr>
+                <w:rFonts w:ascii="Arial" w:hAnsi="Arial" w:cs="Arial"/>
+                <w:sz w:val="24"/>
+                <w:szCs w:val="24"/>
+              </w:rPr>
+              <w:t>X</w:t>
+            </w:r>
+          </w:p>
+        </w:tc>
+        <w:tc>
+          <w:tcPr>
+            <w:tcW w:w="1148" w:type="dxa"/>
+          </w:tcPr>
+          <w:p>
+            <w:pPr>
+              <w:jc w:val="both"/>
+              <w:rPr>
+                <w:rFonts w:ascii="Arial" w:hAnsi="Arial" w:cs="Arial"/>
+                <w:sz w:val="24"/>
+                <w:szCs w:val="24"/>
+              </w:rPr>
+            </w:pPr>
+            <w:proofErr w:type="gramStart"/>
+            <w:r>
+              <w:rPr>
+                <w:rFonts w:ascii="Arial" w:hAnsi="Arial" w:cs="Arial"/>
+                <w:sz w:val="24"/>
+                <w:szCs w:val="24"/>
+              </w:rPr>
+              <w:t>7</w:t>
+            </w:r>
+            <w:proofErr w:type="gramEnd"/>
+          </w:p>
+        </w:tc>
+        <w:tc>
+          <w:tcPr>
+            <w:tcW w:w="1041" w:type="dxa"/>
+          </w:tcPr>
+          <w:p>
+            <w:pPr>
+              <w:jc w:val="both"/>
+              <w:rPr>
+                <w:rFonts w:ascii="Arial" w:hAnsi="Arial" w:cs="Arial"/>
+                <w:sz w:val="24"/>
+                <w:szCs w:val="24"/>
+              </w:rPr>
+            </w:pPr>
+            <w:r>
+              <w:rPr>
+                <w:rFonts w:ascii="Arial" w:hAnsi="Arial" w:cs="Arial"/>
+                <w:sz w:val="24"/>
+                <w:szCs w:val="24"/>
+              </w:rPr>
+              <w:t>10</w:t>
+            </w:r>
+          </w:p>
+        </w:tc>
+        <w:tc>
+          <w:tcPr>
+            <w:tcW w:w="1297" w:type="dxa"/>
+          </w:tcPr>
+          <w:p>
+            <w:pPr>
+              <w:jc w:val="both"/>
+              <w:rPr>
+                <w:rFonts w:ascii="Arial" w:hAnsi="Arial" w:cs="Arial"/>
+                <w:sz w:val="24"/>
+                <w:szCs w:val="24"/>
+              </w:rPr>
+            </w:pPr>
+            <w:r>
+              <w:rPr>
+                <w:rFonts w:ascii="Arial" w:hAnsi="Arial" w:cs="Arial"/>
+                <w:sz w:val="24"/>
+                <w:szCs w:val="24"/>
+              </w:rPr>
+              <w:t>15</w:t>
+            </w:r>
+          </w:p>
+        </w:tc>
+        <w:tc>
+          <w:tcPr>
+            <w:tcW w:w="770" w:type="dxa"/>
+          </w:tcPr>
+          <w:p>
+            <w:pPr>
+              <w:jc w:val="both"/>
+              <w:rPr>
+                <w:rFonts w:ascii="Arial" w:hAnsi="Arial" w:cs="Arial"/>
+                <w:sz w:val="24"/>
+                <w:szCs w:val="24"/>
+              </w:rPr>
+            </w:pPr>
+            <w:r>
+              <w:rPr>
+                <w:rFonts w:ascii="Arial" w:hAnsi="Arial" w:cs="Arial"/>
+                <w:sz w:val="24"/>
+                <w:szCs w:val="24"/>
+              </w:rPr>
+              <w:t>=</w:t>
+            </w:r>
+          </w:p>
+        </w:tc>
+        <w:tc>
+          <w:tcPr>
+            <w:tcW w:w="837" w:type="dxa"/>
+          </w:tcPr>
+          <w:p>
+            <w:pPr>
+              <w:jc w:val="both"/>
+              <w:rPr>
+                <w:rFonts w:ascii="Arial" w:hAnsi="Arial" w:cs="Arial"/>
+                <w:sz w:val="24"/>
+                <w:szCs w:val="24"/>
+              </w:rPr>
+            </w:pPr>
+          </w:p>
+        </w:tc>
+      </w:tr>
+      <w:tr>
+        <w:tc>
+          <w:tcPr>
+            <w:tcW w:w="1524" w:type="dxa"/>
+          </w:tcPr>
+          <w:p>
+            <w:pPr>
+              <w:jc w:val="both"/>
+              <w:rPr>
+                <w:rFonts w:ascii="Arial" w:hAnsi="Arial" w:cs="Arial"/>
+                <w:sz w:val="24"/>
+                <w:szCs w:val="24"/>
+              </w:rPr>
+            </w:pPr>
+            <w:r>
+              <w:rPr>
+                <w:rFonts w:ascii="Arial" w:hAnsi="Arial" w:cs="Arial"/>
+                <w:sz w:val="24"/>
+                <w:szCs w:val="24"/>
+              </w:rPr>
+              <w:t>Arquivos de Interface Externa</w:t>
+            </w:r>
+          </w:p>
+        </w:tc>
+        <w:tc>
+          <w:tcPr>
+            <w:tcW w:w="1324" w:type="dxa"/>
+          </w:tcPr>
+          <w:p>
+            <w:pPr>
+              <w:jc w:val="both"/>
+              <w:rPr>
+                <w:rFonts w:ascii="Arial" w:hAnsi="Arial" w:cs="Arial"/>
+                <w:sz w:val="24"/>
+                <w:szCs w:val="24"/>
+              </w:rPr>
+            </w:pPr>
+            <w:proofErr w:type="gramStart"/>
+            <w:r>
+              <w:rPr>
+                <w:rFonts w:ascii="Arial" w:hAnsi="Arial" w:cs="Arial"/>
+                <w:sz w:val="24"/>
+                <w:szCs w:val="24"/>
+              </w:rPr>
+              <w:t>0</w:t>
+            </w:r>
+            <w:proofErr w:type="gramEnd"/>
+          </w:p>
+        </w:tc>
+        <w:tc>
+          <w:tcPr>
+            <w:tcW w:w="779" w:type="dxa"/>
+          </w:tcPr>
+          <w:p>
+            <w:pPr>
+              <w:jc w:val="both"/>
+              <w:rPr>
+                <w:rFonts w:ascii="Arial" w:hAnsi="Arial" w:cs="Arial"/>
+                <w:sz w:val="24"/>
+                <w:szCs w:val="24"/>
+              </w:rPr>
+            </w:pPr>
+            <w:r>
+              <w:rPr>
+                <w:rFonts w:ascii="Arial" w:hAnsi="Arial" w:cs="Arial"/>
+                <w:sz w:val="24"/>
+                <w:szCs w:val="24"/>
+              </w:rPr>
+              <w:t>X</w:t>
+            </w:r>
+          </w:p>
+        </w:tc>
+        <w:tc>
+          <w:tcPr>
+            <w:tcW w:w="1148" w:type="dxa"/>
+          </w:tcPr>
+          <w:p>
+            <w:pPr>
+              <w:jc w:val="both"/>
+              <w:rPr>
+                <w:rFonts w:ascii="Arial" w:hAnsi="Arial" w:cs="Arial"/>
+                <w:sz w:val="24"/>
+                <w:szCs w:val="24"/>
+              </w:rPr>
+            </w:pPr>
+            <w:proofErr w:type="gramStart"/>
+            <w:r>
+              <w:rPr>
+                <w:rFonts w:ascii="Arial" w:hAnsi="Arial" w:cs="Arial"/>
+                <w:sz w:val="24"/>
+                <w:szCs w:val="24"/>
+              </w:rPr>
+              <w:t>5</w:t>
+            </w:r>
+            <w:proofErr w:type="gramEnd"/>
+          </w:p>
+        </w:tc>
+        <w:tc>
+          <w:tcPr>
+            <w:tcW w:w="1041" w:type="dxa"/>
+          </w:tcPr>
+          <w:p>
+            <w:pPr>
+              <w:jc w:val="both"/>
+              <w:rPr>
+                <w:rFonts w:ascii="Arial" w:hAnsi="Arial" w:cs="Arial"/>
+                <w:sz w:val="24"/>
+                <w:szCs w:val="24"/>
+              </w:rPr>
+            </w:pPr>
+            <w:proofErr w:type="gramStart"/>
+            <w:r>
+              <w:rPr>
+                <w:rFonts w:ascii="Arial" w:hAnsi="Arial" w:cs="Arial"/>
+                <w:sz w:val="24"/>
+                <w:szCs w:val="24"/>
+              </w:rPr>
+              <w:t>7</w:t>
+            </w:r>
+            <w:proofErr w:type="gramEnd"/>
+          </w:p>
+        </w:tc>
+        <w:tc>
+          <w:tcPr>
+            <w:tcW w:w="1297" w:type="dxa"/>
+          </w:tcPr>
+          <w:p>
+            <w:pPr>
+              <w:jc w:val="both"/>
+              <w:rPr>
+                <w:rFonts w:ascii="Arial" w:hAnsi="Arial" w:cs="Arial"/>
+                <w:sz w:val="24"/>
+                <w:szCs w:val="24"/>
+              </w:rPr>
+            </w:pPr>
+            <w:r>
+              <w:rPr>
+                <w:rFonts w:ascii="Arial" w:hAnsi="Arial" w:cs="Arial"/>
+                <w:sz w:val="24"/>
+                <w:szCs w:val="24"/>
+              </w:rPr>
+              <w:t>10</w:t>
+            </w:r>
+          </w:p>
+        </w:tc>
+        <w:tc>
+          <w:tcPr>
+            <w:tcW w:w="770" w:type="dxa"/>
+          </w:tcPr>
+          <w:p>
+            <w:pPr>
+              <w:jc w:val="both"/>
+              <w:rPr>
+                <w:rFonts w:ascii="Arial" w:hAnsi="Arial" w:cs="Arial"/>
+                <w:sz w:val="24"/>
+                <w:szCs w:val="24"/>
+              </w:rPr>
+            </w:pPr>
+            <w:r>
+              <w:rPr>
+                <w:rFonts w:ascii="Arial" w:hAnsi="Arial" w:cs="Arial"/>
+                <w:sz w:val="24"/>
+                <w:szCs w:val="24"/>
+              </w:rPr>
+              <w:t>=</w:t>
+            </w:r>
+          </w:p>
+        </w:tc>
+        <w:tc>
+          <w:tcPr>
+            <w:tcW w:w="837" w:type="dxa"/>
+          </w:tcPr>
+          <w:p>
+            <w:pPr>
+              <w:jc w:val="both"/>
+              <w:rPr>
+                <w:rFonts w:ascii="Arial" w:hAnsi="Arial" w:cs="Arial"/>
+                <w:sz w:val="24"/>
+                <w:szCs w:val="24"/>
+              </w:rPr>
+            </w:pPr>
+          </w:p>
+        </w:tc>
+      </w:tr>
+    </w:tbl>
+    <w:p>
+      <w:pPr>
+        <w:jc w:val="both"/>
+        <w:rPr>
+          <w:rFonts w:ascii="Arial" w:hAnsi="Arial" w:cs="Arial"/>
+          <w:sz w:val="24"/>
+          <w:szCs w:val="24"/>
+        </w:rPr>
+      </w:pPr>
+    </w:p>
+    <w:p>
+      <w:pPr>
+        <w:jc w:val="both"/>
+        <w:rPr>
+          <w:rFonts w:ascii="Arial" w:hAnsi="Arial" w:cs="Arial"/>
+          <w:sz w:val="24"/>
+          <w:szCs w:val="24"/>
+        </w:rPr>
+      </w:pPr>
+      <w:r>
+        <w:rPr>
+          <w:rFonts w:ascii="Arial" w:hAnsi="Arial" w:cs="Arial"/>
+          <w:sz w:val="24"/>
+          <w:szCs w:val="24"/>
+        </w:rPr>
+        <w:t>Contagem total = 39</w:t>
+      </w:r>
+    </w:p>
+    <w:p>
+      <w:pPr>
+        <w:jc w:val="both"/>
+        <w:rPr>
+          <w:rFonts w:ascii="Arial" w:hAnsi="Arial" w:cs="Arial"/>
+          <w:sz w:val="24"/>
+          <w:szCs w:val="24"/>
+        </w:rPr>
+      </w:pPr>
+      <w:r>
+        <w:rPr>
+          <w:rFonts w:ascii="Arial" w:hAnsi="Arial" w:cs="Arial"/>
+          <w:sz w:val="24"/>
+          <w:szCs w:val="24"/>
+        </w:rPr>
+        <w:t>FATORES DE AJUSTE:</w:t>
+      </w:r>
+    </w:p>
+    <w:p>
+      <w:pPr>
+        <w:jc w:val="both"/>
+        <w:rPr>
+          <w:rFonts w:ascii="Arial" w:hAnsi="Arial" w:cs="Arial"/>
+          <w:sz w:val="24"/>
+          <w:szCs w:val="24"/>
+        </w:rPr>
+      </w:pPr>
+      <w:proofErr w:type="gramStart"/>
+      <w:r>
+        <w:rPr>
+          <w:rFonts w:ascii="Arial" w:hAnsi="Arial" w:cs="Arial"/>
+          <w:sz w:val="24"/>
+          <w:szCs w:val="24"/>
+        </w:rPr>
+        <w:t>1</w:t>
+      </w:r>
+      <w:proofErr w:type="gramEnd"/>
+      <w:r>
+        <w:rPr>
+          <w:rFonts w:ascii="Arial" w:hAnsi="Arial" w:cs="Arial"/>
+          <w:sz w:val="24"/>
+          <w:szCs w:val="24"/>
+        </w:rPr>
+        <w:t>)</w:t>
+      </w:r>
+      <w:r>
+        <w:rPr>
+          <w:rFonts w:ascii="Arial" w:hAnsi="Arial" w:cs="Arial"/>
+          <w:sz w:val="24"/>
+          <w:szCs w:val="24"/>
+        </w:rPr>
+        <w:t xml:space="preserve"> </w:t>
+      </w:r>
+      <w:r>
+        <w:rPr>
+          <w:rFonts w:ascii="Arial" w:hAnsi="Arial" w:cs="Arial"/>
+          <w:sz w:val="24"/>
+          <w:szCs w:val="24"/>
+        </w:rPr>
+        <w:t>O sistema requer salvamento e recuperação confiáveis</w:t>
+      </w:r>
+      <w:r>
+        <w:rPr>
+          <w:rFonts w:ascii="Arial" w:hAnsi="Arial" w:cs="Arial"/>
+          <w:sz w:val="24"/>
+          <w:szCs w:val="24"/>
+        </w:rPr>
+        <w:t>?</w:t>
+      </w:r>
+      <w:r>
+        <w:rPr>
+          <w:rFonts w:ascii="Arial" w:hAnsi="Arial" w:cs="Arial"/>
+          <w:sz w:val="24"/>
+          <w:szCs w:val="24"/>
+        </w:rPr>
+        <w:t xml:space="preserve"> </w:t>
+      </w:r>
+      <w:proofErr w:type="gramStart"/>
+      <w:r>
+        <w:rPr>
+          <w:rFonts w:ascii="Arial" w:hAnsi="Arial" w:cs="Arial"/>
+          <w:sz w:val="24"/>
+          <w:szCs w:val="24"/>
+        </w:rPr>
+        <w:t>2</w:t>
+      </w:r>
+      <w:proofErr w:type="gramEnd"/>
+    </w:p>
+    <w:p>
+      <w:pPr>
+        <w:jc w:val="both"/>
+        <w:rPr>
+          <w:rFonts w:ascii="Arial" w:hAnsi="Arial" w:cs="Arial"/>
+          <w:sz w:val="24"/>
+          <w:szCs w:val="24"/>
+        </w:rPr>
+      </w:pPr>
+      <w:proofErr w:type="gramStart"/>
+      <w:r>
+        <w:rPr>
+          <w:rFonts w:ascii="Arial" w:hAnsi="Arial" w:cs="Arial"/>
+          <w:sz w:val="24"/>
+          <w:szCs w:val="24"/>
+        </w:rPr>
+        <w:t>2</w:t>
+      </w:r>
+      <w:proofErr w:type="gramEnd"/>
+      <w:r>
+        <w:rPr>
+          <w:rFonts w:ascii="Arial" w:hAnsi="Arial" w:cs="Arial"/>
+          <w:sz w:val="24"/>
+          <w:szCs w:val="24"/>
+        </w:rPr>
+        <w:t>)</w:t>
+      </w:r>
+      <w:r>
+        <w:rPr>
+          <w:rFonts w:ascii="Arial" w:hAnsi="Arial" w:cs="Arial"/>
+          <w:sz w:val="24"/>
+          <w:szCs w:val="24"/>
+        </w:rPr>
+        <w:t xml:space="preserve"> </w:t>
+      </w:r>
+      <w:r>
+        <w:rPr>
+          <w:rFonts w:ascii="Arial" w:hAnsi="Arial" w:cs="Arial"/>
+          <w:sz w:val="24"/>
+          <w:szCs w:val="24"/>
+        </w:rPr>
+        <w:t>São necessárias comunicações de dados especializadas</w:t>
+      </w:r>
+      <w:r>
+        <w:rPr>
+          <w:rFonts w:ascii="Arial" w:hAnsi="Arial" w:cs="Arial"/>
+          <w:sz w:val="24"/>
+          <w:szCs w:val="24"/>
+        </w:rPr>
+        <w:t>?</w:t>
+      </w:r>
+      <w:r>
+        <w:rPr>
+          <w:rFonts w:ascii="Arial" w:hAnsi="Arial" w:cs="Arial"/>
+          <w:sz w:val="24"/>
+          <w:szCs w:val="24"/>
+        </w:rPr>
+        <w:t xml:space="preserve"> </w:t>
+      </w:r>
+      <w:proofErr w:type="gramStart"/>
+      <w:r>
+        <w:rPr>
+          <w:rFonts w:ascii="Arial" w:hAnsi="Arial" w:cs="Arial"/>
+          <w:sz w:val="24"/>
+          <w:szCs w:val="24"/>
+        </w:rPr>
+        <w:t>5</w:t>
+      </w:r>
+      <w:proofErr w:type="gramEnd"/>
+    </w:p>
+    <w:p>
+      <w:pPr>
+        <w:jc w:val="both"/>
+        <w:rPr>
+          <w:rFonts w:ascii="Arial" w:hAnsi="Arial" w:cs="Arial"/>
+          <w:sz w:val="24"/>
+          <w:szCs w:val="24"/>
+        </w:rPr>
+      </w:pPr>
+      <w:proofErr w:type="gramStart"/>
+      <w:r>
+        <w:rPr>
+          <w:rFonts w:ascii="Arial" w:hAnsi="Arial" w:cs="Arial"/>
+          <w:sz w:val="24"/>
+          <w:szCs w:val="24"/>
+        </w:rPr>
+        <w:t>3</w:t>
+      </w:r>
+      <w:proofErr w:type="gramEnd"/>
+      <w:r>
+        <w:rPr>
+          <w:rFonts w:ascii="Arial" w:hAnsi="Arial" w:cs="Arial"/>
+          <w:sz w:val="24"/>
+          <w:szCs w:val="24"/>
+        </w:rPr>
+        <w:t xml:space="preserve">) </w:t>
+      </w:r>
+      <w:r>
+        <w:rPr>
+          <w:rFonts w:ascii="Arial" w:hAnsi="Arial" w:cs="Arial"/>
+          <w:sz w:val="24"/>
+          <w:szCs w:val="24"/>
+        </w:rPr>
+        <w:t>Há funções de processamento distribuído ?</w:t>
+      </w:r>
+      <w:r>
+        <w:rPr>
+          <w:rFonts w:ascii="Arial" w:hAnsi="Arial" w:cs="Arial"/>
+          <w:sz w:val="24"/>
+          <w:szCs w:val="24"/>
+        </w:rPr>
+        <w:t xml:space="preserve"> </w:t>
+      </w:r>
+      <w:proofErr w:type="gramStart"/>
+      <w:r>
+        <w:rPr>
+          <w:rFonts w:ascii="Arial" w:hAnsi="Arial" w:cs="Arial"/>
+          <w:sz w:val="24"/>
+          <w:szCs w:val="24"/>
+        </w:rPr>
+        <w:t>5</w:t>
+      </w:r>
+      <w:proofErr w:type="gramEnd"/>
+    </w:p>
+    <w:p>
+      <w:pPr>
+        <w:jc w:val="both"/>
+        <w:rPr>
+          <w:rFonts w:ascii="Arial" w:hAnsi="Arial" w:cs="Arial"/>
+          <w:sz w:val="24"/>
+          <w:szCs w:val="24"/>
+        </w:rPr>
+      </w:pPr>
+      <w:proofErr w:type="gramStart"/>
+      <w:r>
+        <w:rPr>
+          <w:rFonts w:ascii="Arial" w:hAnsi="Arial" w:cs="Arial"/>
+          <w:sz w:val="24"/>
+          <w:szCs w:val="24"/>
+        </w:rPr>
+        <w:t>4</w:t>
+      </w:r>
+      <w:proofErr w:type="gramEnd"/>
+      <w:r>
+        <w:rPr>
+          <w:rFonts w:ascii="Arial" w:hAnsi="Arial" w:cs="Arial"/>
+          <w:sz w:val="24"/>
+          <w:szCs w:val="24"/>
+        </w:rPr>
+        <w:t xml:space="preserve">) </w:t>
+      </w:r>
+      <w:r>
+        <w:rPr>
+          <w:rFonts w:ascii="Arial" w:hAnsi="Arial" w:cs="Arial"/>
+          <w:sz w:val="24"/>
+          <w:szCs w:val="24"/>
+        </w:rPr>
+        <w:t>O sistema rodará em ambiente operacional existente e intensamente utilizado ?</w:t>
+      </w:r>
+      <w:r>
+        <w:rPr>
+          <w:rFonts w:ascii="Arial" w:hAnsi="Arial" w:cs="Arial"/>
+          <w:sz w:val="24"/>
+          <w:szCs w:val="24"/>
+        </w:rPr>
+        <w:t xml:space="preserve"> </w:t>
+      </w:r>
+      <w:proofErr w:type="gramStart"/>
+      <w:r>
+        <w:rPr>
+          <w:rFonts w:ascii="Arial" w:hAnsi="Arial" w:cs="Arial"/>
+          <w:sz w:val="24"/>
+          <w:szCs w:val="24"/>
+        </w:rPr>
+        <w:t>2</w:t>
+      </w:r>
+      <w:proofErr w:type="gramEnd"/>
+    </w:p>
+    <w:p>
+      <w:pPr>
+        <w:jc w:val="both"/>
+        <w:rPr>
+          <w:rFonts w:ascii="Arial" w:hAnsi="Arial" w:cs="Arial"/>
+          <w:sz w:val="24"/>
+          <w:szCs w:val="24"/>
+        </w:rPr>
+      </w:pPr>
+      <w:proofErr w:type="gramStart"/>
+      <w:r>
+        <w:rPr>
+          <w:rFonts w:ascii="Arial" w:hAnsi="Arial" w:cs="Arial"/>
+          <w:sz w:val="24"/>
+          <w:szCs w:val="24"/>
+        </w:rPr>
+        <w:t>5</w:t>
+      </w:r>
+      <w:proofErr w:type="gramEnd"/>
+      <w:r>
+        <w:rPr>
+          <w:rFonts w:ascii="Arial" w:hAnsi="Arial" w:cs="Arial"/>
+          <w:sz w:val="24"/>
+          <w:szCs w:val="24"/>
+        </w:rPr>
+        <w:t xml:space="preserve">) </w:t>
+      </w:r>
+      <w:r>
+        <w:rPr>
+          <w:rFonts w:ascii="Arial" w:hAnsi="Arial" w:cs="Arial"/>
+          <w:sz w:val="24"/>
+          <w:szCs w:val="24"/>
+        </w:rPr>
+        <w:t>O desempenho é crítico ?</w:t>
+      </w:r>
+      <w:r>
+        <w:rPr>
+          <w:rFonts w:ascii="Arial" w:hAnsi="Arial" w:cs="Arial"/>
+          <w:sz w:val="24"/>
+          <w:szCs w:val="24"/>
+        </w:rPr>
+        <w:t xml:space="preserve"> </w:t>
+      </w:r>
+      <w:proofErr w:type="gramStart"/>
+      <w:r>
+        <w:rPr>
+          <w:rFonts w:ascii="Arial" w:hAnsi="Arial" w:cs="Arial"/>
+          <w:sz w:val="24"/>
+          <w:szCs w:val="24"/>
+        </w:rPr>
+        <w:t>0</w:t>
+      </w:r>
+      <w:proofErr w:type="gramEnd"/>
+    </w:p>
+    <w:p>
+      <w:pPr>
+        <w:jc w:val="both"/>
+        <w:rPr>
+          <w:rFonts w:ascii="Arial" w:hAnsi="Arial" w:cs="Arial"/>
+          <w:sz w:val="24"/>
+          <w:szCs w:val="24"/>
+        </w:rPr>
+      </w:pPr>
+      <w:proofErr w:type="gramStart"/>
+      <w:r>
+        <w:rPr>
+          <w:rFonts w:ascii="Arial" w:hAnsi="Arial" w:cs="Arial"/>
+          <w:sz w:val="24"/>
+          <w:szCs w:val="24"/>
+        </w:rPr>
+        <w:t>6</w:t>
+      </w:r>
+      <w:proofErr w:type="gramEnd"/>
+      <w:r>
+        <w:rPr>
+          <w:rFonts w:ascii="Arial" w:hAnsi="Arial" w:cs="Arial"/>
+          <w:sz w:val="24"/>
+          <w:szCs w:val="24"/>
+        </w:rPr>
+        <w:t xml:space="preserve">) </w:t>
+      </w:r>
+      <w:r>
+        <w:rPr>
+          <w:rFonts w:ascii="Arial" w:hAnsi="Arial" w:cs="Arial"/>
+          <w:sz w:val="24"/>
+          <w:szCs w:val="24"/>
+        </w:rPr>
+        <w:t>O sistema requer entrada de dados online ?</w:t>
+      </w:r>
+      <w:r>
+        <w:rPr>
+          <w:rFonts w:ascii="Arial" w:hAnsi="Arial" w:cs="Arial"/>
+          <w:sz w:val="24"/>
+          <w:szCs w:val="24"/>
+        </w:rPr>
+        <w:t xml:space="preserve"> </w:t>
+      </w:r>
+      <w:proofErr w:type="gramStart"/>
+      <w:r>
+        <w:rPr>
+          <w:rFonts w:ascii="Arial" w:hAnsi="Arial" w:cs="Arial"/>
+          <w:sz w:val="24"/>
+          <w:szCs w:val="24"/>
+        </w:rPr>
+        <w:t>0</w:t>
+      </w:r>
+      <w:proofErr w:type="gramEnd"/>
+    </w:p>
+    <w:p>
+      <w:pPr>
+        <w:jc w:val="both"/>
+        <w:rPr>
+          <w:rFonts w:ascii="Arial" w:hAnsi="Arial" w:cs="Arial"/>
+          <w:sz w:val="24"/>
+          <w:szCs w:val="24"/>
+        </w:rPr>
+      </w:pPr>
+      <w:proofErr w:type="gramStart"/>
+      <w:r>
+        <w:rPr>
+          <w:rFonts w:ascii="Arial" w:hAnsi="Arial" w:cs="Arial"/>
+          <w:sz w:val="24"/>
+          <w:szCs w:val="24"/>
+        </w:rPr>
+        <w:t>7</w:t>
+      </w:r>
+      <w:proofErr w:type="gramEnd"/>
+      <w:r>
+        <w:rPr>
+          <w:rFonts w:ascii="Arial" w:hAnsi="Arial" w:cs="Arial"/>
+          <w:sz w:val="24"/>
+          <w:szCs w:val="24"/>
+        </w:rPr>
+        <w:t xml:space="preserve">) </w:t>
+      </w:r>
+      <w:r>
+        <w:rPr>
+          <w:rFonts w:ascii="Arial" w:hAnsi="Arial" w:cs="Arial"/>
+          <w:sz w:val="24"/>
+          <w:szCs w:val="24"/>
+        </w:rPr>
+        <w:t>A entrada de dados online requer múltiplas telas ou operações ?</w:t>
+      </w:r>
+      <w:r>
+        <w:rPr>
+          <w:rFonts w:ascii="Arial" w:hAnsi="Arial" w:cs="Arial"/>
+          <w:sz w:val="24"/>
+          <w:szCs w:val="24"/>
+        </w:rPr>
+        <w:t xml:space="preserve"> </w:t>
+      </w:r>
+      <w:proofErr w:type="gramStart"/>
+      <w:r>
+        <w:rPr>
+          <w:rFonts w:ascii="Arial" w:hAnsi="Arial" w:cs="Arial"/>
+          <w:sz w:val="24"/>
+          <w:szCs w:val="24"/>
+        </w:rPr>
+        <w:t>0</w:t>
+      </w:r>
+      <w:proofErr w:type="gramEnd"/>
+    </w:p>
+    <w:p>
+      <w:pPr>
+        <w:jc w:val="both"/>
+        <w:rPr>
+          <w:rFonts w:ascii="Arial" w:hAnsi="Arial" w:cs="Arial"/>
+          <w:sz w:val="24"/>
+          <w:szCs w:val="24"/>
+        </w:rPr>
+      </w:pPr>
+      <w:proofErr w:type="gramStart"/>
+      <w:r>
+        <w:rPr>
+          <w:rFonts w:ascii="Arial" w:hAnsi="Arial" w:cs="Arial"/>
+          <w:sz w:val="24"/>
+          <w:szCs w:val="24"/>
+        </w:rPr>
+        <w:t>8</w:t>
+      </w:r>
+      <w:proofErr w:type="gramEnd"/>
+      <w:r>
+        <w:rPr>
+          <w:rFonts w:ascii="Arial" w:hAnsi="Arial" w:cs="Arial"/>
+          <w:sz w:val="24"/>
+          <w:szCs w:val="24"/>
+        </w:rPr>
+        <w:t xml:space="preserve">) </w:t>
+      </w:r>
+      <w:r>
+        <w:rPr>
+          <w:rFonts w:ascii="Arial" w:hAnsi="Arial" w:cs="Arial"/>
+          <w:sz w:val="24"/>
+          <w:szCs w:val="24"/>
+        </w:rPr>
+        <w:t>Os Arquivos Lógicos Internos são atualizados online ?</w:t>
+      </w:r>
+      <w:r>
+        <w:rPr>
+          <w:rFonts w:ascii="Arial" w:hAnsi="Arial" w:cs="Arial"/>
+          <w:sz w:val="24"/>
+          <w:szCs w:val="24"/>
+        </w:rPr>
+        <w:t xml:space="preserve"> </w:t>
+      </w:r>
+      <w:proofErr w:type="gramStart"/>
+      <w:r>
+        <w:rPr>
+          <w:rFonts w:ascii="Arial" w:hAnsi="Arial" w:cs="Arial"/>
+          <w:sz w:val="24"/>
+          <w:szCs w:val="24"/>
+        </w:rPr>
+        <w:t>0</w:t>
+      </w:r>
+      <w:proofErr w:type="gramEnd"/>
+    </w:p>
+    <w:p>
+      <w:pPr>
+        <w:jc w:val="both"/>
+        <w:rPr>
+          <w:rFonts w:ascii="Arial" w:hAnsi="Arial" w:cs="Arial"/>
+          <w:sz w:val="24"/>
+          <w:szCs w:val="24"/>
+        </w:rPr>
+      </w:pPr>
+      <w:proofErr w:type="gramStart"/>
+      <w:r>
+        <w:rPr>
+          <w:rFonts w:ascii="Arial" w:hAnsi="Arial" w:cs="Arial"/>
+          <w:sz w:val="24"/>
+          <w:szCs w:val="24"/>
+        </w:rPr>
+        <w:t>9</w:t>
+      </w:r>
+      <w:proofErr w:type="gramEnd"/>
+      <w:r>
+        <w:rPr>
+          <w:rFonts w:ascii="Arial" w:hAnsi="Arial" w:cs="Arial"/>
+          <w:sz w:val="24"/>
+          <w:szCs w:val="24"/>
+        </w:rPr>
+        <w:t xml:space="preserve">) </w:t>
+      </w:r>
+      <w:r>
+        <w:rPr>
+          <w:rFonts w:ascii="Arial" w:hAnsi="Arial" w:cs="Arial"/>
+          <w:sz w:val="24"/>
+          <w:szCs w:val="24"/>
+        </w:rPr>
+        <w:t>As entradas, saídas e consultas são complexas ?</w:t>
+      </w:r>
+      <w:r>
+        <w:rPr>
+          <w:rFonts w:ascii="Arial" w:hAnsi="Arial" w:cs="Arial"/>
+          <w:sz w:val="24"/>
+          <w:szCs w:val="24"/>
+        </w:rPr>
+        <w:t xml:space="preserve"> </w:t>
+      </w:r>
+      <w:proofErr w:type="gramStart"/>
+      <w:r>
+        <w:rPr>
+          <w:rFonts w:ascii="Arial" w:hAnsi="Arial" w:cs="Arial"/>
+          <w:sz w:val="24"/>
+          <w:szCs w:val="24"/>
+        </w:rPr>
+        <w:t>3</w:t>
+      </w:r>
+      <w:proofErr w:type="gramEnd"/>
+    </w:p>
+    <w:p>
+      <w:pPr>
+        <w:jc w:val="both"/>
+        <w:rPr>
+          <w:rFonts w:ascii="Arial" w:hAnsi="Arial" w:cs="Arial"/>
+          <w:sz w:val="24"/>
+          <w:szCs w:val="24"/>
+        </w:rPr>
+      </w:pPr>
+      <w:proofErr w:type="gramStart"/>
+      <w:r>
+        <w:rPr>
+          <w:rFonts w:ascii="Arial" w:hAnsi="Arial" w:cs="Arial"/>
+          <w:sz w:val="24"/>
+          <w:szCs w:val="24"/>
+        </w:rPr>
+        <w:t>10)</w:t>
+      </w:r>
+      <w:proofErr w:type="gramEnd"/>
+      <w:r>
+        <w:rPr>
+          <w:rFonts w:ascii="Arial" w:hAnsi="Arial" w:cs="Arial"/>
+          <w:sz w:val="24"/>
+          <w:szCs w:val="24"/>
+        </w:rPr>
+        <w:t xml:space="preserve"> </w:t>
+      </w:r>
+      <w:r>
+        <w:rPr>
+          <w:rFonts w:ascii="Arial" w:hAnsi="Arial" w:cs="Arial"/>
+          <w:sz w:val="24"/>
+          <w:szCs w:val="24"/>
+        </w:rPr>
+        <w:t>O processamento interno é complexo ?</w:t>
+      </w:r>
+      <w:r>
+        <w:rPr>
+          <w:rFonts w:ascii="Arial" w:hAnsi="Arial" w:cs="Arial"/>
+          <w:sz w:val="24"/>
+          <w:szCs w:val="24"/>
+        </w:rPr>
+        <w:t xml:space="preserve"> </w:t>
+      </w:r>
+      <w:proofErr w:type="gramStart"/>
+      <w:r>
+        <w:rPr>
+          <w:rFonts w:ascii="Arial" w:hAnsi="Arial" w:cs="Arial"/>
+          <w:sz w:val="24"/>
+          <w:szCs w:val="24"/>
+        </w:rPr>
+        <w:t>4</w:t>
+      </w:r>
+      <w:proofErr w:type="gramEnd"/>
+    </w:p>
+    <w:p>
+      <w:pPr>
+        <w:jc w:val="both"/>
+        <w:rPr>
+          <w:rFonts w:ascii="Arial" w:hAnsi="Arial" w:cs="Arial"/>
+          <w:sz w:val="24"/>
+          <w:szCs w:val="24"/>
+        </w:rPr>
+      </w:pPr>
+      <w:proofErr w:type="gramStart"/>
+      <w:r>
+        <w:rPr>
+          <w:rFonts w:ascii="Arial" w:hAnsi="Arial" w:cs="Arial"/>
+          <w:sz w:val="24"/>
+          <w:szCs w:val="24"/>
+        </w:rPr>
+        <w:t>11)</w:t>
+      </w:r>
+      <w:proofErr w:type="gramEnd"/>
+      <w:r>
+        <w:rPr>
+          <w:rFonts w:ascii="Arial" w:hAnsi="Arial" w:cs="Arial"/>
+          <w:sz w:val="24"/>
+          <w:szCs w:val="24"/>
+        </w:rPr>
+        <w:t xml:space="preserve"> </w:t>
+      </w:r>
+      <w:r>
+        <w:rPr>
+          <w:rFonts w:ascii="Arial" w:hAnsi="Arial" w:cs="Arial"/>
+          <w:sz w:val="24"/>
+          <w:szCs w:val="24"/>
+        </w:rPr>
+        <w:t>O código é projetado para ser reutilizável ?</w:t>
+      </w:r>
+      <w:r>
+        <w:rPr>
+          <w:rFonts w:ascii="Arial" w:hAnsi="Arial" w:cs="Arial"/>
+          <w:sz w:val="24"/>
+          <w:szCs w:val="24"/>
+        </w:rPr>
+        <w:t xml:space="preserve"> </w:t>
+      </w:r>
+      <w:proofErr w:type="gramStart"/>
+      <w:r>
+        <w:rPr>
+          <w:rFonts w:ascii="Arial" w:hAnsi="Arial" w:cs="Arial"/>
+          <w:sz w:val="24"/>
+          <w:szCs w:val="24"/>
+        </w:rPr>
+        <w:t>4</w:t>
+      </w:r>
+      <w:proofErr w:type="gramEnd"/>
+    </w:p>
+    <w:p>
+      <w:pPr>
+        <w:jc w:val="both"/>
+        <w:rPr>
+          <w:rFonts w:ascii="Arial" w:hAnsi="Arial" w:cs="Arial"/>
+          <w:sz w:val="24"/>
+          <w:szCs w:val="24"/>
+        </w:rPr>
+      </w:pPr>
+      <w:proofErr w:type="gramStart"/>
+      <w:r>
+        <w:rPr>
+          <w:rFonts w:ascii="Arial" w:hAnsi="Arial" w:cs="Arial"/>
+          <w:sz w:val="24"/>
+          <w:szCs w:val="24"/>
+        </w:rPr>
+        <w:t>12)</w:t>
+      </w:r>
+      <w:proofErr w:type="gramEnd"/>
+      <w:r>
+        <w:rPr>
+          <w:rFonts w:ascii="Arial" w:hAnsi="Arial" w:cs="Arial"/>
+          <w:sz w:val="24"/>
+          <w:szCs w:val="24"/>
+        </w:rPr>
+        <w:t xml:space="preserve"> </w:t>
+      </w:r>
+      <w:r>
+        <w:rPr>
+          <w:rFonts w:ascii="Arial" w:hAnsi="Arial" w:cs="Arial"/>
+          <w:sz w:val="24"/>
+          <w:szCs w:val="24"/>
+        </w:rPr>
+        <w:t>A instalação está incluída no projeto ?</w:t>
+      </w:r>
+      <w:r>
+        <w:rPr>
+          <w:rFonts w:ascii="Arial" w:hAnsi="Arial" w:cs="Arial"/>
+          <w:sz w:val="24"/>
+          <w:szCs w:val="24"/>
+        </w:rPr>
+        <w:t xml:space="preserve"> </w:t>
+      </w:r>
+      <w:proofErr w:type="gramStart"/>
+      <w:r>
+        <w:rPr>
+          <w:rFonts w:ascii="Arial" w:hAnsi="Arial" w:cs="Arial"/>
+          <w:sz w:val="24"/>
+          <w:szCs w:val="24"/>
+        </w:rPr>
+        <w:t>0</w:t>
+      </w:r>
+      <w:proofErr w:type="gramEnd"/>
+    </w:p>
+    <w:p>
+      <w:pPr>
+        <w:jc w:val="both"/>
+        <w:rPr>
+          <w:rFonts w:ascii="Arial" w:hAnsi="Arial" w:cs="Arial"/>
+          <w:sz w:val="24"/>
+          <w:szCs w:val="24"/>
+        </w:rPr>
+      </w:pPr>
+      <w:proofErr w:type="gramStart"/>
+      <w:r>
+        <w:rPr>
+          <w:rFonts w:ascii="Arial" w:hAnsi="Arial" w:cs="Arial"/>
+          <w:sz w:val="24"/>
+          <w:szCs w:val="24"/>
+        </w:rPr>
+        <w:t>13)</w:t>
+      </w:r>
+      <w:proofErr w:type="gramEnd"/>
+      <w:r>
+        <w:rPr>
+          <w:rFonts w:ascii="Arial" w:hAnsi="Arial" w:cs="Arial"/>
+          <w:sz w:val="24"/>
+          <w:szCs w:val="24"/>
+        </w:rPr>
+        <w:t xml:space="preserve"> </w:t>
+      </w:r>
+      <w:r>
+        <w:rPr>
+          <w:rFonts w:ascii="Arial" w:hAnsi="Arial" w:cs="Arial"/>
+          <w:sz w:val="24"/>
+          <w:szCs w:val="24"/>
+        </w:rPr>
+        <w:t>O sistema é projetado para múltiplas instalações em diferentes organizações ?</w:t>
+      </w:r>
+      <w:r>
+        <w:rPr>
+          <w:rFonts w:ascii="Arial" w:hAnsi="Arial" w:cs="Arial"/>
+          <w:sz w:val="24"/>
+          <w:szCs w:val="24"/>
+        </w:rPr>
+        <w:t xml:space="preserve"> </w:t>
+      </w:r>
+      <w:proofErr w:type="gramStart"/>
+      <w:r>
+        <w:rPr>
+          <w:rFonts w:ascii="Arial" w:hAnsi="Arial" w:cs="Arial"/>
+          <w:sz w:val="24"/>
+          <w:szCs w:val="24"/>
+        </w:rPr>
+        <w:t>0</w:t>
+      </w:r>
+      <w:proofErr w:type="gramEnd"/>
+    </w:p>
+    <w:p>
+      <w:pPr>
+        <w:jc w:val="both"/>
+        <w:rPr>
+          <w:rFonts w:ascii="Arial" w:hAnsi="Arial" w:cs="Arial"/>
+          <w:sz w:val="24"/>
+          <w:szCs w:val="24"/>
+        </w:rPr>
+      </w:pPr>
+      <w:proofErr w:type="gramStart"/>
+      <w:r>
+        <w:rPr>
+          <w:rFonts w:ascii="Arial" w:hAnsi="Arial" w:cs="Arial"/>
+          <w:sz w:val="24"/>
+          <w:szCs w:val="24"/>
+        </w:rPr>
+        <w:lastRenderedPageBreak/>
+        <w:t>14)</w:t>
+      </w:r>
+      <w:proofErr w:type="gramEnd"/>
+      <w:r>
+        <w:rPr>
+          <w:rFonts w:ascii="Arial" w:hAnsi="Arial" w:cs="Arial"/>
+          <w:sz w:val="24"/>
+          <w:szCs w:val="24"/>
+        </w:rPr>
+        <w:t xml:space="preserve"> </w:t>
+      </w:r>
+      <w:r>
+        <w:rPr>
+          <w:rFonts w:ascii="Arial" w:hAnsi="Arial" w:cs="Arial"/>
+          <w:sz w:val="24"/>
+          <w:szCs w:val="24"/>
+        </w:rPr>
+        <w:t>A aplicação é projetada para facilitar a troca e o uso pelo usuário ?</w:t>
+      </w:r>
+      <w:r>
+        <w:rPr>
+          <w:rFonts w:ascii="Arial" w:hAnsi="Arial" w:cs="Arial"/>
+          <w:sz w:val="24"/>
+          <w:szCs w:val="24"/>
+        </w:rPr>
+        <w:t xml:space="preserve"> </w:t>
+      </w:r>
+      <w:proofErr w:type="gramStart"/>
+      <w:r>
+        <w:rPr>
+          <w:rFonts w:ascii="Arial" w:hAnsi="Arial" w:cs="Arial"/>
+          <w:sz w:val="24"/>
+          <w:szCs w:val="24"/>
+        </w:rPr>
+        <w:t>5</w:t>
+      </w:r>
+      <w:proofErr w:type="gramEnd"/>
+    </w:p>
+    <w:p>
+      <w:pPr>
+        <w:jc w:val="both"/>
+        <w:rPr>
+          <w:rFonts w:ascii="Arial" w:hAnsi="Arial" w:cs="Arial"/>
+          <w:sz w:val="24"/>
+          <w:szCs w:val="24"/>
+        </w:rPr>
+      </w:pPr>
+      <w:r>
+        <w:rPr>
+          <w:rFonts w:ascii="Arial" w:hAnsi="Arial" w:cs="Arial"/>
+          <w:sz w:val="24"/>
+          <w:szCs w:val="24"/>
+        </w:rPr>
+        <w:t xml:space="preserve">FP = 39 * [0,65 + 0,01 * </w:t>
+      </w:r>
+      <w:r>
+        <w:rPr>
+          <w:rFonts w:ascii="Arial" w:hAnsi="Arial" w:cs="Arial"/>
+          <w:sz w:val="24"/>
+          <w:szCs w:val="24"/>
+        </w:rPr>
+        <w:t>∑ Fatores de ajuste]</w:t>
+      </w:r>
+    </w:p>
+    <w:p>
+      <w:pPr>
+        <w:jc w:val="both"/>
+        <w:rPr>
+          <w:rFonts w:ascii="Arial" w:hAnsi="Arial" w:cs="Arial"/>
+          <w:sz w:val="24"/>
+          <w:szCs w:val="24"/>
+        </w:rPr>
+      </w:pPr>
+      <w:r>
+        <w:rPr>
+          <w:rFonts w:ascii="Arial" w:hAnsi="Arial" w:cs="Arial"/>
+          <w:sz w:val="24"/>
+          <w:szCs w:val="24"/>
+        </w:rPr>
+        <w:t>FP = 39 * [0,65 + 0,01 * 30]</w:t>
+      </w:r>
+    </w:p>
+    <w:p>
+      <w:pPr>
+        <w:jc w:val="both"/>
+        <w:rPr>
+          <w:rFonts w:ascii="Arial" w:hAnsi="Arial" w:cs="Arial"/>
+          <w:sz w:val="24"/>
+          <w:szCs w:val="24"/>
+        </w:rPr>
+      </w:pPr>
+      <w:r>
+        <w:rPr>
+          <w:rFonts w:ascii="Arial" w:hAnsi="Arial" w:cs="Arial"/>
+          <w:sz w:val="24"/>
+          <w:szCs w:val="24"/>
+        </w:rPr>
+        <w:t>FP = 39 * [0,65 + 0,3]</w:t>
+      </w:r>
+    </w:p>
+    <w:p>
+      <w:pPr>
+        <w:jc w:val="both"/>
+        <w:rPr>
+          <w:rFonts w:ascii="Arial" w:hAnsi="Arial" w:cs="Arial"/>
+          <w:sz w:val="24"/>
+          <w:szCs w:val="24"/>
+        </w:rPr>
+      </w:pPr>
+      <w:r>
+        <w:rPr>
+          <w:rFonts w:ascii="Arial" w:hAnsi="Arial" w:cs="Arial"/>
+          <w:sz w:val="24"/>
+          <w:szCs w:val="24"/>
+        </w:rPr>
+        <w:t>FP = 37,05</w:t>
+      </w:r>
       <w:bookmarkStart w:id="0" w:name="_GoBack"/>
       <w:bookmarkEnd w:id="0"/>
-    </w:p>
-    <w:p>
-      <w:pPr>
-        <w:jc w:val="both"/>
-        <w:rPr>
-          <w:rFonts w:ascii="Arial" w:hAnsi="Arial" w:cs="Arial"/>
-          <w:sz w:val="24"/>
-          <w:szCs w:val="24"/>
-        </w:rPr>
-      </w:pPr>
-      <w:r>
-        <w:rPr>
-          <w:rFonts w:ascii="Arial" w:hAnsi="Arial" w:cs="Arial"/>
-          <w:sz w:val="24"/>
-          <w:szCs w:val="24"/>
-        </w:rPr>
-        <w:tab/>
-        <w:t>MATRIZ DE RASTREABILIDADE</w:t>
-      </w:r>
-    </w:p>
-    <w:p>
-      <w:pPr>
-        <w:jc w:val="both"/>
-        <w:rPr>
-          <w:rFonts w:ascii="Arial" w:hAnsi="Arial" w:cs="Arial"/>
-          <w:sz w:val="24"/>
-          <w:szCs w:val="24"/>
-        </w:rPr>
-      </w:pPr>
-    </w:p>
-    <w:p>
-      <w:pPr>
-        <w:jc w:val="both"/>
-        <w:rPr>
-          <w:rFonts w:ascii="Arial" w:hAnsi="Arial" w:cs="Arial"/>
-          <w:sz w:val="24"/>
-          <w:szCs w:val="24"/>
-        </w:rPr>
-      </w:pPr>
-      <w:r>
-        <w:rPr>
-          <w:rFonts w:ascii="Arial" w:hAnsi="Arial" w:cs="Arial"/>
-          <w:sz w:val="24"/>
-          <w:szCs w:val="24"/>
-        </w:rPr>
-        <w:lastRenderedPageBreak/>
-        <w:t>DOCUMENTO DE PLANEJAMENTO E ACOMPANHAMENTO</w:t>
-      </w:r>
-    </w:p>
-    <w:p>
-      <w:pPr>
-        <w:jc w:val="both"/>
-        <w:rPr>
-          <w:rFonts w:ascii="Arial" w:hAnsi="Arial" w:cs="Arial"/>
-          <w:sz w:val="24"/>
-          <w:szCs w:val="24"/>
-        </w:rPr>
-      </w:pPr>
-      <w:r>
-        <w:rPr>
-          <w:rFonts w:ascii="Arial" w:hAnsi="Arial" w:cs="Arial"/>
-          <w:sz w:val="24"/>
-          <w:szCs w:val="24"/>
-        </w:rPr>
-        <w:tab/>
-        <w:t>CÁLCULO DE PONTO DE FUNÇÃO</w:t>
-      </w:r>
     </w:p>
     <w:p>
       <w:pPr>
@@ -3861,6 +5900,25 @@
       <w:contextualSpacing/>
     </w:pPr>
   </w:style>
+  <w:style w:type="table" w:styleId="Tabelacomgrade">
+    <w:name w:val="Table Grid"/>
+    <w:basedOn w:val="Tabelanormal"/>
+    <w:uiPriority w:val="59"/>
+    <w:rsid w:val="008F61EB"/>
+    <w:pPr>
+      <w:spacing w:after="0" w:line="240" w:lineRule="auto"/>
+    </w:pPr>
+    <w:tblPr>
+      <w:tblBorders>
+        <w:top w:val="single" w:sz="4" w:space="0" w:color="auto"/>
+        <w:left w:val="single" w:sz="4" w:space="0" w:color="auto"/>
+        <w:bottom w:val="single" w:sz="4" w:space="0" w:color="auto"/>
+        <w:right w:val="single" w:sz="4" w:space="0" w:color="auto"/>
+        <w:insideH w:val="single" w:sz="4" w:space="0" w:color="auto"/>
+        <w:insideV w:val="single" w:sz="4" w:space="0" w:color="auto"/>
+      </w:tblBorders>
+    </w:tblPr>
+  </w:style>
 </w:styles>
 </file>
 
@@ -4061,6 +6119,25 @@
       <w:ind w:left="720"/>
       <w:contextualSpacing/>
     </w:pPr>
+  </w:style>
+  <w:style w:type="table" w:styleId="Tabelacomgrade">
+    <w:name w:val="Table Grid"/>
+    <w:basedOn w:val="Tabelanormal"/>
+    <w:uiPriority w:val="59"/>
+    <w:rsid w:val="008F61EB"/>
+    <w:pPr>
+      <w:spacing w:after="0" w:line="240" w:lineRule="auto"/>
+    </w:pPr>
+    <w:tblPr>
+      <w:tblBorders>
+        <w:top w:val="single" w:sz="4" w:space="0" w:color="auto"/>
+        <w:left w:val="single" w:sz="4" w:space="0" w:color="auto"/>
+        <w:bottom w:val="single" w:sz="4" w:space="0" w:color="auto"/>
+        <w:right w:val="single" w:sz="4" w:space="0" w:color="auto"/>
+        <w:insideH w:val="single" w:sz="4" w:space="0" w:color="auto"/>
+        <w:insideV w:val="single" w:sz="4" w:space="0" w:color="auto"/>
+      </w:tblBorders>
+    </w:tblPr>
   </w:style>
 </w:styles>
 </file>

</xml_diff>

<commit_message>
ESTIMATIVAS (ESFORÇO, PRAZO e CUSTO)
Estimativas baseadas no cálculo do Ponto de Função (FP)
</commit_message>
<xml_diff>
--- a/Eng_SoftwareII_1.docx
+++ b/Eng_SoftwareII_1.docx
@@ -3441,32 +3441,783 @@
         <w:t>MATRIZ DE RASTREABILIDADE</w:t>
       </w:r>
     </w:p>
-    <w:p>
-      <w:pPr>
-        <w:jc w:val="both"/>
-        <w:rPr>
-          <w:rFonts w:ascii="Arial" w:hAnsi="Arial" w:cs="Arial"/>
-          <w:sz w:val="24"/>
-          <w:szCs w:val="24"/>
-        </w:rPr>
-      </w:pPr>
-    </w:p>
-    <w:p>
-      <w:pPr>
-        <w:jc w:val="both"/>
-        <w:rPr>
-          <w:rFonts w:ascii="Arial" w:hAnsi="Arial" w:cs="Arial"/>
-          <w:sz w:val="24"/>
-          <w:szCs w:val="24"/>
-        </w:rPr>
-      </w:pPr>
-      <w:r>
-        <w:rPr>
-          <w:rFonts w:ascii="Arial" w:hAnsi="Arial" w:cs="Arial"/>
-          <w:sz w:val="24"/>
-          <w:szCs w:val="24"/>
-        </w:rPr>
-        <w:lastRenderedPageBreak/>
+    <w:tbl>
+      <w:tblPr>
+        <w:tblStyle w:val="SombreamentoMdio2-nfase4"/>
+        <w:tblW w:w="0" w:type="auto"/>
+        <w:tblLook w:val="04A0" w:firstRow="1" w:lastRow="0" w:firstColumn="1" w:lastColumn="0" w:noHBand="0" w:noVBand="1"/>
+      </w:tblPr>
+      <w:tblGrid>
+        <w:gridCol w:w="1134"/>
+        <w:gridCol w:w="1134"/>
+        <w:gridCol w:w="1134"/>
+        <w:gridCol w:w="1134"/>
+        <w:gridCol w:w="1134"/>
+        <w:gridCol w:w="1134"/>
+      </w:tblGrid>
+      <w:tr>
+        <w:trPr>
+          <w:cnfStyle w:val="100000000000" w:firstRow="1" w:lastRow="0" w:firstColumn="0" w:lastColumn="0" w:oddVBand="0" w:evenVBand="0" w:oddHBand="0" w:evenHBand="0" w:firstRowFirstColumn="0" w:firstRowLastColumn="0" w:lastRowFirstColumn="0" w:lastRowLastColumn="0"/>
+          <w:trHeight w:val="1134"/>
+        </w:trPr>
+        <w:tc>
+          <w:tcPr>
+            <w:cnfStyle w:val="001000000100" w:firstRow="0" w:lastRow="0" w:firstColumn="1" w:lastColumn="0" w:oddVBand="0" w:evenVBand="0" w:oddHBand="0" w:evenHBand="0" w:firstRowFirstColumn="1" w:firstRowLastColumn="0" w:lastRowFirstColumn="0" w:lastRowLastColumn="0"/>
+            <w:tcW w:w="1134" w:type="dxa"/>
+          </w:tcPr>
+          <w:p>
+            <w:pPr>
+              <w:jc w:val="both"/>
+              <w:rPr>
+                <w:rFonts w:ascii="Arial" w:hAnsi="Arial" w:cs="Arial"/>
+                <w:sz w:val="24"/>
+                <w:szCs w:val="24"/>
+              </w:rPr>
+            </w:pPr>
+            <w:r>
+              <w:rPr>
+                <w:rFonts w:ascii="Arial" w:hAnsi="Arial" w:cs="Arial"/>
+                <w:sz w:val="24"/>
+                <w:szCs w:val="24"/>
+              </w:rPr>
+              <w:lastRenderedPageBreak/>
+              <w:t>ID</w:t>
+            </w:r>
+          </w:p>
+        </w:tc>
+        <w:tc>
+          <w:tcPr>
+            <w:tcW w:w="1134" w:type="dxa"/>
+          </w:tcPr>
+          <w:p>
+            <w:pPr>
+              <w:jc w:val="both"/>
+              <w:cnfStyle w:val="100000000000" w:firstRow="1" w:lastRow="0" w:firstColumn="0" w:lastColumn="0" w:oddVBand="0" w:evenVBand="0" w:oddHBand="0" w:evenHBand="0" w:firstRowFirstColumn="0" w:firstRowLastColumn="0" w:lastRowFirstColumn="0" w:lastRowLastColumn="0"/>
+              <w:rPr>
+                <w:rFonts w:ascii="Arial" w:hAnsi="Arial" w:cs="Arial"/>
+                <w:sz w:val="24"/>
+                <w:szCs w:val="24"/>
+              </w:rPr>
+            </w:pPr>
+            <w:proofErr w:type="gramStart"/>
+            <w:r>
+              <w:rPr>
+                <w:rFonts w:ascii="Arial" w:hAnsi="Arial" w:cs="Arial"/>
+                <w:sz w:val="24"/>
+                <w:szCs w:val="24"/>
+              </w:rPr>
+              <w:t>1</w:t>
+            </w:r>
+            <w:proofErr w:type="gramEnd"/>
+          </w:p>
+        </w:tc>
+        <w:tc>
+          <w:tcPr>
+            <w:tcW w:w="1134" w:type="dxa"/>
+          </w:tcPr>
+          <w:p>
+            <w:pPr>
+              <w:jc w:val="both"/>
+              <w:cnfStyle w:val="100000000000" w:firstRow="1" w:lastRow="0" w:firstColumn="0" w:lastColumn="0" w:oddVBand="0" w:evenVBand="0" w:oddHBand="0" w:evenHBand="0" w:firstRowFirstColumn="0" w:firstRowLastColumn="0" w:lastRowFirstColumn="0" w:lastRowLastColumn="0"/>
+              <w:rPr>
+                <w:rFonts w:ascii="Arial" w:hAnsi="Arial" w:cs="Arial"/>
+                <w:sz w:val="24"/>
+                <w:szCs w:val="24"/>
+              </w:rPr>
+            </w:pPr>
+            <w:proofErr w:type="gramStart"/>
+            <w:r>
+              <w:rPr>
+                <w:rFonts w:ascii="Arial" w:hAnsi="Arial" w:cs="Arial"/>
+                <w:sz w:val="24"/>
+                <w:szCs w:val="24"/>
+              </w:rPr>
+              <w:t>2</w:t>
+            </w:r>
+            <w:proofErr w:type="gramEnd"/>
+          </w:p>
+        </w:tc>
+        <w:tc>
+          <w:tcPr>
+            <w:tcW w:w="1134" w:type="dxa"/>
+          </w:tcPr>
+          <w:p>
+            <w:pPr>
+              <w:jc w:val="both"/>
+              <w:cnfStyle w:val="100000000000" w:firstRow="1" w:lastRow="0" w:firstColumn="0" w:lastColumn="0" w:oddVBand="0" w:evenVBand="0" w:oddHBand="0" w:evenHBand="0" w:firstRowFirstColumn="0" w:firstRowLastColumn="0" w:lastRowFirstColumn="0" w:lastRowLastColumn="0"/>
+              <w:rPr>
+                <w:rFonts w:ascii="Arial" w:hAnsi="Arial" w:cs="Arial"/>
+                <w:sz w:val="24"/>
+                <w:szCs w:val="24"/>
+              </w:rPr>
+            </w:pPr>
+            <w:proofErr w:type="gramStart"/>
+            <w:r>
+              <w:rPr>
+                <w:rFonts w:ascii="Arial" w:hAnsi="Arial" w:cs="Arial"/>
+                <w:sz w:val="24"/>
+                <w:szCs w:val="24"/>
+              </w:rPr>
+              <w:t>3</w:t>
+            </w:r>
+            <w:proofErr w:type="gramEnd"/>
+          </w:p>
+        </w:tc>
+        <w:tc>
+          <w:tcPr>
+            <w:tcW w:w="1134" w:type="dxa"/>
+          </w:tcPr>
+          <w:p>
+            <w:pPr>
+              <w:jc w:val="both"/>
+              <w:cnfStyle w:val="100000000000" w:firstRow="1" w:lastRow="0" w:firstColumn="0" w:lastColumn="0" w:oddVBand="0" w:evenVBand="0" w:oddHBand="0" w:evenHBand="0" w:firstRowFirstColumn="0" w:firstRowLastColumn="0" w:lastRowFirstColumn="0" w:lastRowLastColumn="0"/>
+              <w:rPr>
+                <w:rFonts w:ascii="Arial" w:hAnsi="Arial" w:cs="Arial"/>
+                <w:sz w:val="24"/>
+                <w:szCs w:val="24"/>
+              </w:rPr>
+            </w:pPr>
+            <w:proofErr w:type="gramStart"/>
+            <w:r>
+              <w:rPr>
+                <w:rFonts w:ascii="Arial" w:hAnsi="Arial" w:cs="Arial"/>
+                <w:sz w:val="24"/>
+                <w:szCs w:val="24"/>
+              </w:rPr>
+              <w:t>4</w:t>
+            </w:r>
+            <w:proofErr w:type="gramEnd"/>
+          </w:p>
+        </w:tc>
+        <w:tc>
+          <w:tcPr>
+            <w:tcW w:w="1134" w:type="dxa"/>
+          </w:tcPr>
+          <w:p>
+            <w:pPr>
+              <w:jc w:val="both"/>
+              <w:cnfStyle w:val="100000000000" w:firstRow="1" w:lastRow="0" w:firstColumn="0" w:lastColumn="0" w:oddVBand="0" w:evenVBand="0" w:oddHBand="0" w:evenHBand="0" w:firstRowFirstColumn="0" w:firstRowLastColumn="0" w:lastRowFirstColumn="0" w:lastRowLastColumn="0"/>
+              <w:rPr>
+                <w:rFonts w:ascii="Arial" w:hAnsi="Arial" w:cs="Arial"/>
+                <w:sz w:val="24"/>
+                <w:szCs w:val="24"/>
+              </w:rPr>
+            </w:pPr>
+            <w:proofErr w:type="gramStart"/>
+            <w:r>
+              <w:rPr>
+                <w:rFonts w:ascii="Arial" w:hAnsi="Arial" w:cs="Arial"/>
+                <w:sz w:val="24"/>
+                <w:szCs w:val="24"/>
+              </w:rPr>
+              <w:t>5</w:t>
+            </w:r>
+            <w:proofErr w:type="gramEnd"/>
+          </w:p>
+        </w:tc>
+      </w:tr>
+      <w:tr>
+        <w:trPr>
+          <w:cnfStyle w:val="000000100000" w:firstRow="0" w:lastRow="0" w:firstColumn="0" w:lastColumn="0" w:oddVBand="0" w:evenVBand="0" w:oddHBand="1" w:evenHBand="0" w:firstRowFirstColumn="0" w:firstRowLastColumn="0" w:lastRowFirstColumn="0" w:lastRowLastColumn="0"/>
+          <w:trHeight w:val="1134"/>
+        </w:trPr>
+        <w:tc>
+          <w:tcPr>
+            <w:cnfStyle w:val="001000000000" w:firstRow="0" w:lastRow="0" w:firstColumn="1" w:lastColumn="0" w:oddVBand="0" w:evenVBand="0" w:oddHBand="0" w:evenHBand="0" w:firstRowFirstColumn="0" w:firstRowLastColumn="0" w:lastRowFirstColumn="0" w:lastRowLastColumn="0"/>
+            <w:tcW w:w="1134" w:type="dxa"/>
+          </w:tcPr>
+          <w:p>
+            <w:pPr>
+              <w:jc w:val="both"/>
+              <w:rPr>
+                <w:rFonts w:ascii="Arial" w:hAnsi="Arial" w:cs="Arial"/>
+                <w:sz w:val="24"/>
+                <w:szCs w:val="24"/>
+              </w:rPr>
+            </w:pPr>
+            <w:proofErr w:type="gramStart"/>
+            <w:r>
+              <w:rPr>
+                <w:rFonts w:ascii="Arial" w:hAnsi="Arial" w:cs="Arial"/>
+                <w:sz w:val="24"/>
+                <w:szCs w:val="24"/>
+              </w:rPr>
+              <w:t>1</w:t>
+            </w:r>
+            <w:proofErr w:type="gramEnd"/>
+          </w:p>
+        </w:tc>
+        <w:tc>
+          <w:tcPr>
+            <w:tcW w:w="1134" w:type="dxa"/>
+          </w:tcPr>
+          <w:p>
+            <w:pPr>
+              <w:jc w:val="both"/>
+              <w:cnfStyle w:val="000000100000" w:firstRow="0" w:lastRow="0" w:firstColumn="0" w:lastColumn="0" w:oddVBand="0" w:evenVBand="0" w:oddHBand="1" w:evenHBand="0" w:firstRowFirstColumn="0" w:firstRowLastColumn="0" w:lastRowFirstColumn="0" w:lastRowLastColumn="0"/>
+              <w:rPr>
+                <w:rFonts w:ascii="Arial" w:hAnsi="Arial" w:cs="Arial"/>
+                <w:sz w:val="24"/>
+                <w:szCs w:val="24"/>
+              </w:rPr>
+            </w:pPr>
+          </w:p>
+        </w:tc>
+        <w:tc>
+          <w:tcPr>
+            <w:tcW w:w="1134" w:type="dxa"/>
+          </w:tcPr>
+          <w:p>
+            <w:pPr>
+              <w:jc w:val="both"/>
+              <w:cnfStyle w:val="000000100000" w:firstRow="0" w:lastRow="0" w:firstColumn="0" w:lastColumn="0" w:oddVBand="0" w:evenVBand="0" w:oddHBand="1" w:evenHBand="0" w:firstRowFirstColumn="0" w:firstRowLastColumn="0" w:lastRowFirstColumn="0" w:lastRowLastColumn="0"/>
+              <w:rPr>
+                <w:rFonts w:ascii="Arial" w:hAnsi="Arial" w:cs="Arial"/>
+                <w:sz w:val="24"/>
+                <w:szCs w:val="24"/>
+              </w:rPr>
+            </w:pPr>
+          </w:p>
+        </w:tc>
+        <w:tc>
+          <w:tcPr>
+            <w:tcW w:w="1134" w:type="dxa"/>
+          </w:tcPr>
+          <w:p>
+            <w:pPr>
+              <w:jc w:val="both"/>
+              <w:cnfStyle w:val="000000100000" w:firstRow="0" w:lastRow="0" w:firstColumn="0" w:lastColumn="0" w:oddVBand="0" w:evenVBand="0" w:oddHBand="1" w:evenHBand="0" w:firstRowFirstColumn="0" w:firstRowLastColumn="0" w:lastRowFirstColumn="0" w:lastRowLastColumn="0"/>
+              <w:rPr>
+                <w:rFonts w:ascii="Arial" w:hAnsi="Arial" w:cs="Arial"/>
+                <w:sz w:val="24"/>
+                <w:szCs w:val="24"/>
+              </w:rPr>
+            </w:pPr>
+          </w:p>
+        </w:tc>
+        <w:tc>
+          <w:tcPr>
+            <w:tcW w:w="1134" w:type="dxa"/>
+          </w:tcPr>
+          <w:p>
+            <w:pPr>
+              <w:jc w:val="both"/>
+              <w:cnfStyle w:val="000000100000" w:firstRow="0" w:lastRow="0" w:firstColumn="0" w:lastColumn="0" w:oddVBand="0" w:evenVBand="0" w:oddHBand="1" w:evenHBand="0" w:firstRowFirstColumn="0" w:firstRowLastColumn="0" w:lastRowFirstColumn="0" w:lastRowLastColumn="0"/>
+              <w:rPr>
+                <w:rFonts w:ascii="Arial" w:hAnsi="Arial" w:cs="Arial"/>
+                <w:sz w:val="24"/>
+                <w:szCs w:val="24"/>
+              </w:rPr>
+            </w:pPr>
+          </w:p>
+        </w:tc>
+        <w:tc>
+          <w:tcPr>
+            <w:tcW w:w="1134" w:type="dxa"/>
+          </w:tcPr>
+          <w:p>
+            <w:pPr>
+              <w:jc w:val="both"/>
+              <w:cnfStyle w:val="000000100000" w:firstRow="0" w:lastRow="0" w:firstColumn="0" w:lastColumn="0" w:oddVBand="0" w:evenVBand="0" w:oddHBand="1" w:evenHBand="0" w:firstRowFirstColumn="0" w:firstRowLastColumn="0" w:lastRowFirstColumn="0" w:lastRowLastColumn="0"/>
+              <w:rPr>
+                <w:rFonts w:ascii="Arial" w:hAnsi="Arial" w:cs="Arial"/>
+                <w:sz w:val="24"/>
+                <w:szCs w:val="24"/>
+              </w:rPr>
+            </w:pPr>
+            <w:r>
+              <w:rPr>
+                <w:rFonts w:ascii="Arial" w:hAnsi="Arial" w:cs="Arial"/>
+                <w:sz w:val="24"/>
+                <w:szCs w:val="24"/>
+              </w:rPr>
+              <w:t>D</w:t>
+            </w:r>
+          </w:p>
+        </w:tc>
+      </w:tr>
+      <w:tr>
+        <w:trPr>
+          <w:trHeight w:val="1134"/>
+        </w:trPr>
+        <w:tc>
+          <w:tcPr>
+            <w:cnfStyle w:val="001000000000" w:firstRow="0" w:lastRow="0" w:firstColumn="1" w:lastColumn="0" w:oddVBand="0" w:evenVBand="0" w:oddHBand="0" w:evenHBand="0" w:firstRowFirstColumn="0" w:firstRowLastColumn="0" w:lastRowFirstColumn="0" w:lastRowLastColumn="0"/>
+            <w:tcW w:w="1134" w:type="dxa"/>
+          </w:tcPr>
+          <w:p>
+            <w:pPr>
+              <w:jc w:val="both"/>
+              <w:rPr>
+                <w:rFonts w:ascii="Arial" w:hAnsi="Arial" w:cs="Arial"/>
+                <w:sz w:val="24"/>
+                <w:szCs w:val="24"/>
+              </w:rPr>
+            </w:pPr>
+            <w:proofErr w:type="gramStart"/>
+            <w:r>
+              <w:rPr>
+                <w:rFonts w:ascii="Arial" w:hAnsi="Arial" w:cs="Arial"/>
+                <w:sz w:val="24"/>
+                <w:szCs w:val="24"/>
+              </w:rPr>
+              <w:t>2</w:t>
+            </w:r>
+            <w:proofErr w:type="gramEnd"/>
+          </w:p>
+        </w:tc>
+        <w:tc>
+          <w:tcPr>
+            <w:tcW w:w="1134" w:type="dxa"/>
+          </w:tcPr>
+          <w:p>
+            <w:pPr>
+              <w:jc w:val="both"/>
+              <w:cnfStyle w:val="000000000000" w:firstRow="0" w:lastRow="0" w:firstColumn="0" w:lastColumn="0" w:oddVBand="0" w:evenVBand="0" w:oddHBand="0" w:evenHBand="0" w:firstRowFirstColumn="0" w:firstRowLastColumn="0" w:lastRowFirstColumn="0" w:lastRowLastColumn="0"/>
+              <w:rPr>
+                <w:rFonts w:ascii="Arial" w:hAnsi="Arial" w:cs="Arial"/>
+                <w:sz w:val="24"/>
+                <w:szCs w:val="24"/>
+              </w:rPr>
+            </w:pPr>
+          </w:p>
+        </w:tc>
+        <w:tc>
+          <w:tcPr>
+            <w:tcW w:w="1134" w:type="dxa"/>
+          </w:tcPr>
+          <w:p>
+            <w:pPr>
+              <w:jc w:val="both"/>
+              <w:cnfStyle w:val="000000000000" w:firstRow="0" w:lastRow="0" w:firstColumn="0" w:lastColumn="0" w:oddVBand="0" w:evenVBand="0" w:oddHBand="0" w:evenHBand="0" w:firstRowFirstColumn="0" w:firstRowLastColumn="0" w:lastRowFirstColumn="0" w:lastRowLastColumn="0"/>
+              <w:rPr>
+                <w:rFonts w:ascii="Arial" w:hAnsi="Arial" w:cs="Arial"/>
+                <w:sz w:val="24"/>
+                <w:szCs w:val="24"/>
+              </w:rPr>
+            </w:pPr>
+          </w:p>
+        </w:tc>
+        <w:tc>
+          <w:tcPr>
+            <w:tcW w:w="1134" w:type="dxa"/>
+          </w:tcPr>
+          <w:p>
+            <w:pPr>
+              <w:jc w:val="both"/>
+              <w:cnfStyle w:val="000000000000" w:firstRow="0" w:lastRow="0" w:firstColumn="0" w:lastColumn="0" w:oddVBand="0" w:evenVBand="0" w:oddHBand="0" w:evenHBand="0" w:firstRowFirstColumn="0" w:firstRowLastColumn="0" w:lastRowFirstColumn="0" w:lastRowLastColumn="0"/>
+              <w:rPr>
+                <w:rFonts w:ascii="Arial" w:hAnsi="Arial" w:cs="Arial"/>
+                <w:sz w:val="24"/>
+                <w:szCs w:val="24"/>
+              </w:rPr>
+            </w:pPr>
+          </w:p>
+        </w:tc>
+        <w:tc>
+          <w:tcPr>
+            <w:tcW w:w="1134" w:type="dxa"/>
+          </w:tcPr>
+          <w:p>
+            <w:pPr>
+              <w:jc w:val="both"/>
+              <w:cnfStyle w:val="000000000000" w:firstRow="0" w:lastRow="0" w:firstColumn="0" w:lastColumn="0" w:oddVBand="0" w:evenVBand="0" w:oddHBand="0" w:evenHBand="0" w:firstRowFirstColumn="0" w:firstRowLastColumn="0" w:lastRowFirstColumn="0" w:lastRowLastColumn="0"/>
+              <w:rPr>
+                <w:rFonts w:ascii="Arial" w:hAnsi="Arial" w:cs="Arial"/>
+                <w:sz w:val="24"/>
+                <w:szCs w:val="24"/>
+              </w:rPr>
+            </w:pPr>
+          </w:p>
+        </w:tc>
+        <w:tc>
+          <w:tcPr>
+            <w:tcW w:w="1134" w:type="dxa"/>
+          </w:tcPr>
+          <w:p>
+            <w:pPr>
+              <w:jc w:val="both"/>
+              <w:cnfStyle w:val="000000000000" w:firstRow="0" w:lastRow="0" w:firstColumn="0" w:lastColumn="0" w:oddVBand="0" w:evenVBand="0" w:oddHBand="0" w:evenHBand="0" w:firstRowFirstColumn="0" w:firstRowLastColumn="0" w:lastRowFirstColumn="0" w:lastRowLastColumn="0"/>
+              <w:rPr>
+                <w:rFonts w:ascii="Arial" w:hAnsi="Arial" w:cs="Arial"/>
+                <w:sz w:val="24"/>
+                <w:szCs w:val="24"/>
+              </w:rPr>
+            </w:pPr>
+          </w:p>
+        </w:tc>
+      </w:tr>
+      <w:tr>
+        <w:trPr>
+          <w:cnfStyle w:val="000000100000" w:firstRow="0" w:lastRow="0" w:firstColumn="0" w:lastColumn="0" w:oddVBand="0" w:evenVBand="0" w:oddHBand="1" w:evenHBand="0" w:firstRowFirstColumn="0" w:firstRowLastColumn="0" w:lastRowFirstColumn="0" w:lastRowLastColumn="0"/>
+          <w:trHeight w:val="1134"/>
+        </w:trPr>
+        <w:tc>
+          <w:tcPr>
+            <w:cnfStyle w:val="001000000000" w:firstRow="0" w:lastRow="0" w:firstColumn="1" w:lastColumn="0" w:oddVBand="0" w:evenVBand="0" w:oddHBand="0" w:evenHBand="0" w:firstRowFirstColumn="0" w:firstRowLastColumn="0" w:lastRowFirstColumn="0" w:lastRowLastColumn="0"/>
+            <w:tcW w:w="1134" w:type="dxa"/>
+          </w:tcPr>
+          <w:p>
+            <w:pPr>
+              <w:jc w:val="both"/>
+              <w:rPr>
+                <w:rFonts w:ascii="Arial" w:hAnsi="Arial" w:cs="Arial"/>
+                <w:sz w:val="24"/>
+                <w:szCs w:val="24"/>
+              </w:rPr>
+            </w:pPr>
+            <w:proofErr w:type="gramStart"/>
+            <w:r>
+              <w:rPr>
+                <w:rFonts w:ascii="Arial" w:hAnsi="Arial" w:cs="Arial"/>
+                <w:sz w:val="24"/>
+                <w:szCs w:val="24"/>
+              </w:rPr>
+              <w:t>3</w:t>
+            </w:r>
+            <w:proofErr w:type="gramEnd"/>
+          </w:p>
+        </w:tc>
+        <w:tc>
+          <w:tcPr>
+            <w:tcW w:w="1134" w:type="dxa"/>
+          </w:tcPr>
+          <w:p>
+            <w:pPr>
+              <w:jc w:val="both"/>
+              <w:cnfStyle w:val="000000100000" w:firstRow="0" w:lastRow="0" w:firstColumn="0" w:lastColumn="0" w:oddVBand="0" w:evenVBand="0" w:oddHBand="1" w:evenHBand="0" w:firstRowFirstColumn="0" w:firstRowLastColumn="0" w:lastRowFirstColumn="0" w:lastRowLastColumn="0"/>
+              <w:rPr>
+                <w:rFonts w:ascii="Arial" w:hAnsi="Arial" w:cs="Arial"/>
+                <w:sz w:val="24"/>
+                <w:szCs w:val="24"/>
+              </w:rPr>
+            </w:pPr>
+          </w:p>
+        </w:tc>
+        <w:tc>
+          <w:tcPr>
+            <w:tcW w:w="1134" w:type="dxa"/>
+          </w:tcPr>
+          <w:p>
+            <w:pPr>
+              <w:jc w:val="both"/>
+              <w:cnfStyle w:val="000000100000" w:firstRow="0" w:lastRow="0" w:firstColumn="0" w:lastColumn="0" w:oddVBand="0" w:evenVBand="0" w:oddHBand="1" w:evenHBand="0" w:firstRowFirstColumn="0" w:firstRowLastColumn="0" w:lastRowFirstColumn="0" w:lastRowLastColumn="0"/>
+              <w:rPr>
+                <w:rFonts w:ascii="Arial" w:hAnsi="Arial" w:cs="Arial"/>
+                <w:sz w:val="24"/>
+                <w:szCs w:val="24"/>
+              </w:rPr>
+            </w:pPr>
+          </w:p>
+        </w:tc>
+        <w:tc>
+          <w:tcPr>
+            <w:tcW w:w="1134" w:type="dxa"/>
+          </w:tcPr>
+          <w:p>
+            <w:pPr>
+              <w:jc w:val="both"/>
+              <w:cnfStyle w:val="000000100000" w:firstRow="0" w:lastRow="0" w:firstColumn="0" w:lastColumn="0" w:oddVBand="0" w:evenVBand="0" w:oddHBand="1" w:evenHBand="0" w:firstRowFirstColumn="0" w:firstRowLastColumn="0" w:lastRowFirstColumn="0" w:lastRowLastColumn="0"/>
+              <w:rPr>
+                <w:rFonts w:ascii="Arial" w:hAnsi="Arial" w:cs="Arial"/>
+                <w:sz w:val="24"/>
+                <w:szCs w:val="24"/>
+              </w:rPr>
+            </w:pPr>
+          </w:p>
+        </w:tc>
+        <w:tc>
+          <w:tcPr>
+            <w:tcW w:w="1134" w:type="dxa"/>
+          </w:tcPr>
+          <w:p>
+            <w:pPr>
+              <w:jc w:val="both"/>
+              <w:cnfStyle w:val="000000100000" w:firstRow="0" w:lastRow="0" w:firstColumn="0" w:lastColumn="0" w:oddVBand="0" w:evenVBand="0" w:oddHBand="1" w:evenHBand="0" w:firstRowFirstColumn="0" w:firstRowLastColumn="0" w:lastRowFirstColumn="0" w:lastRowLastColumn="0"/>
+              <w:rPr>
+                <w:rFonts w:ascii="Arial" w:hAnsi="Arial" w:cs="Arial"/>
+                <w:sz w:val="24"/>
+                <w:szCs w:val="24"/>
+              </w:rPr>
+            </w:pPr>
+          </w:p>
+        </w:tc>
+        <w:tc>
+          <w:tcPr>
+            <w:tcW w:w="1134" w:type="dxa"/>
+          </w:tcPr>
+          <w:p>
+            <w:pPr>
+              <w:jc w:val="both"/>
+              <w:cnfStyle w:val="000000100000" w:firstRow="0" w:lastRow="0" w:firstColumn="0" w:lastColumn="0" w:oddVBand="0" w:evenVBand="0" w:oddHBand="1" w:evenHBand="0" w:firstRowFirstColumn="0" w:firstRowLastColumn="0" w:lastRowFirstColumn="0" w:lastRowLastColumn="0"/>
+              <w:rPr>
+                <w:rFonts w:ascii="Arial" w:hAnsi="Arial" w:cs="Arial"/>
+                <w:sz w:val="24"/>
+                <w:szCs w:val="24"/>
+              </w:rPr>
+            </w:pPr>
+          </w:p>
+        </w:tc>
+      </w:tr>
+      <w:tr>
+        <w:trPr>
+          <w:trHeight w:val="1134"/>
+        </w:trPr>
+        <w:tc>
+          <w:tcPr>
+            <w:cnfStyle w:val="001000000000" w:firstRow="0" w:lastRow="0" w:firstColumn="1" w:lastColumn="0" w:oddVBand="0" w:evenVBand="0" w:oddHBand="0" w:evenHBand="0" w:firstRowFirstColumn="0" w:firstRowLastColumn="0" w:lastRowFirstColumn="0" w:lastRowLastColumn="0"/>
+            <w:tcW w:w="1134" w:type="dxa"/>
+          </w:tcPr>
+          <w:p>
+            <w:pPr>
+              <w:jc w:val="both"/>
+              <w:rPr>
+                <w:rFonts w:ascii="Arial" w:hAnsi="Arial" w:cs="Arial"/>
+                <w:sz w:val="24"/>
+                <w:szCs w:val="24"/>
+              </w:rPr>
+            </w:pPr>
+            <w:proofErr w:type="gramStart"/>
+            <w:r>
+              <w:rPr>
+                <w:rFonts w:ascii="Arial" w:hAnsi="Arial" w:cs="Arial"/>
+                <w:sz w:val="24"/>
+                <w:szCs w:val="24"/>
+              </w:rPr>
+              <w:t>4</w:t>
+            </w:r>
+            <w:proofErr w:type="gramEnd"/>
+          </w:p>
+        </w:tc>
+        <w:tc>
+          <w:tcPr>
+            <w:tcW w:w="1134" w:type="dxa"/>
+          </w:tcPr>
+          <w:p>
+            <w:pPr>
+              <w:jc w:val="both"/>
+              <w:cnfStyle w:val="000000000000" w:firstRow="0" w:lastRow="0" w:firstColumn="0" w:lastColumn="0" w:oddVBand="0" w:evenVBand="0" w:oddHBand="0" w:evenHBand="0" w:firstRowFirstColumn="0" w:firstRowLastColumn="0" w:lastRowFirstColumn="0" w:lastRowLastColumn="0"/>
+              <w:rPr>
+                <w:rFonts w:ascii="Arial" w:hAnsi="Arial" w:cs="Arial"/>
+                <w:sz w:val="24"/>
+                <w:szCs w:val="24"/>
+              </w:rPr>
+            </w:pPr>
+          </w:p>
+        </w:tc>
+        <w:tc>
+          <w:tcPr>
+            <w:tcW w:w="1134" w:type="dxa"/>
+          </w:tcPr>
+          <w:p>
+            <w:pPr>
+              <w:jc w:val="both"/>
+              <w:cnfStyle w:val="000000000000" w:firstRow="0" w:lastRow="0" w:firstColumn="0" w:lastColumn="0" w:oddVBand="0" w:evenVBand="0" w:oddHBand="0" w:evenHBand="0" w:firstRowFirstColumn="0" w:firstRowLastColumn="0" w:lastRowFirstColumn="0" w:lastRowLastColumn="0"/>
+              <w:rPr>
+                <w:rFonts w:ascii="Arial" w:hAnsi="Arial" w:cs="Arial"/>
+                <w:sz w:val="24"/>
+                <w:szCs w:val="24"/>
+              </w:rPr>
+            </w:pPr>
+          </w:p>
+        </w:tc>
+        <w:tc>
+          <w:tcPr>
+            <w:tcW w:w="1134" w:type="dxa"/>
+          </w:tcPr>
+          <w:p>
+            <w:pPr>
+              <w:jc w:val="both"/>
+              <w:cnfStyle w:val="000000000000" w:firstRow="0" w:lastRow="0" w:firstColumn="0" w:lastColumn="0" w:oddVBand="0" w:evenVBand="0" w:oddHBand="0" w:evenHBand="0" w:firstRowFirstColumn="0" w:firstRowLastColumn="0" w:lastRowFirstColumn="0" w:lastRowLastColumn="0"/>
+              <w:rPr>
+                <w:rFonts w:ascii="Arial" w:hAnsi="Arial" w:cs="Arial"/>
+                <w:sz w:val="24"/>
+                <w:szCs w:val="24"/>
+              </w:rPr>
+            </w:pPr>
+          </w:p>
+        </w:tc>
+        <w:tc>
+          <w:tcPr>
+            <w:tcW w:w="1134" w:type="dxa"/>
+          </w:tcPr>
+          <w:p>
+            <w:pPr>
+              <w:jc w:val="both"/>
+              <w:cnfStyle w:val="000000000000" w:firstRow="0" w:lastRow="0" w:firstColumn="0" w:lastColumn="0" w:oddVBand="0" w:evenVBand="0" w:oddHBand="0" w:evenHBand="0" w:firstRowFirstColumn="0" w:firstRowLastColumn="0" w:lastRowFirstColumn="0" w:lastRowLastColumn="0"/>
+              <w:rPr>
+                <w:rFonts w:ascii="Arial" w:hAnsi="Arial" w:cs="Arial"/>
+                <w:sz w:val="24"/>
+                <w:szCs w:val="24"/>
+              </w:rPr>
+            </w:pPr>
+          </w:p>
+        </w:tc>
+        <w:tc>
+          <w:tcPr>
+            <w:tcW w:w="1134" w:type="dxa"/>
+          </w:tcPr>
+          <w:p>
+            <w:pPr>
+              <w:jc w:val="both"/>
+              <w:cnfStyle w:val="000000000000" w:firstRow="0" w:lastRow="0" w:firstColumn="0" w:lastColumn="0" w:oddVBand="0" w:evenVBand="0" w:oddHBand="0" w:evenHBand="0" w:firstRowFirstColumn="0" w:firstRowLastColumn="0" w:lastRowFirstColumn="0" w:lastRowLastColumn="0"/>
+              <w:rPr>
+                <w:rFonts w:ascii="Arial" w:hAnsi="Arial" w:cs="Arial"/>
+                <w:sz w:val="24"/>
+                <w:szCs w:val="24"/>
+              </w:rPr>
+            </w:pPr>
+          </w:p>
+        </w:tc>
+      </w:tr>
+      <w:tr>
+        <w:trPr>
+          <w:cnfStyle w:val="000000100000" w:firstRow="0" w:lastRow="0" w:firstColumn="0" w:lastColumn="0" w:oddVBand="0" w:evenVBand="0" w:oddHBand="1" w:evenHBand="0" w:firstRowFirstColumn="0" w:firstRowLastColumn="0" w:lastRowFirstColumn="0" w:lastRowLastColumn="0"/>
+          <w:trHeight w:val="1134"/>
+        </w:trPr>
+        <w:tc>
+          <w:tcPr>
+            <w:cnfStyle w:val="001000000000" w:firstRow="0" w:lastRow="0" w:firstColumn="1" w:lastColumn="0" w:oddVBand="0" w:evenVBand="0" w:oddHBand="0" w:evenHBand="0" w:firstRowFirstColumn="0" w:firstRowLastColumn="0" w:lastRowFirstColumn="0" w:lastRowLastColumn="0"/>
+            <w:tcW w:w="1134" w:type="dxa"/>
+          </w:tcPr>
+          <w:p>
+            <w:pPr>
+              <w:jc w:val="both"/>
+              <w:rPr>
+                <w:rFonts w:ascii="Arial" w:hAnsi="Arial" w:cs="Arial"/>
+                <w:sz w:val="24"/>
+                <w:szCs w:val="24"/>
+              </w:rPr>
+            </w:pPr>
+            <w:proofErr w:type="gramStart"/>
+            <w:r>
+              <w:rPr>
+                <w:rFonts w:ascii="Arial" w:hAnsi="Arial" w:cs="Arial"/>
+                <w:sz w:val="24"/>
+                <w:szCs w:val="24"/>
+              </w:rPr>
+              <w:t>5</w:t>
+            </w:r>
+            <w:proofErr w:type="gramEnd"/>
+          </w:p>
+        </w:tc>
+        <w:tc>
+          <w:tcPr>
+            <w:tcW w:w="1134" w:type="dxa"/>
+          </w:tcPr>
+          <w:p>
+            <w:pPr>
+              <w:jc w:val="both"/>
+              <w:cnfStyle w:val="000000100000" w:firstRow="0" w:lastRow="0" w:firstColumn="0" w:lastColumn="0" w:oddVBand="0" w:evenVBand="0" w:oddHBand="1" w:evenHBand="0" w:firstRowFirstColumn="0" w:firstRowLastColumn="0" w:lastRowFirstColumn="0" w:lastRowLastColumn="0"/>
+              <w:rPr>
+                <w:rFonts w:ascii="Arial" w:hAnsi="Arial" w:cs="Arial"/>
+                <w:sz w:val="24"/>
+                <w:szCs w:val="24"/>
+              </w:rPr>
+            </w:pPr>
+          </w:p>
+        </w:tc>
+        <w:tc>
+          <w:tcPr>
+            <w:tcW w:w="1134" w:type="dxa"/>
+          </w:tcPr>
+          <w:p>
+            <w:pPr>
+              <w:jc w:val="both"/>
+              <w:cnfStyle w:val="000000100000" w:firstRow="0" w:lastRow="0" w:firstColumn="0" w:lastColumn="0" w:oddVBand="0" w:evenVBand="0" w:oddHBand="1" w:evenHBand="0" w:firstRowFirstColumn="0" w:firstRowLastColumn="0" w:lastRowFirstColumn="0" w:lastRowLastColumn="0"/>
+              <w:rPr>
+                <w:rFonts w:ascii="Arial" w:hAnsi="Arial" w:cs="Arial"/>
+                <w:sz w:val="24"/>
+                <w:szCs w:val="24"/>
+              </w:rPr>
+            </w:pPr>
+          </w:p>
+        </w:tc>
+        <w:tc>
+          <w:tcPr>
+            <w:tcW w:w="1134" w:type="dxa"/>
+          </w:tcPr>
+          <w:p>
+            <w:pPr>
+              <w:jc w:val="both"/>
+              <w:cnfStyle w:val="000000100000" w:firstRow="0" w:lastRow="0" w:firstColumn="0" w:lastColumn="0" w:oddVBand="0" w:evenVBand="0" w:oddHBand="1" w:evenHBand="0" w:firstRowFirstColumn="0" w:firstRowLastColumn="0" w:lastRowFirstColumn="0" w:lastRowLastColumn="0"/>
+              <w:rPr>
+                <w:rFonts w:ascii="Arial" w:hAnsi="Arial" w:cs="Arial"/>
+                <w:sz w:val="24"/>
+                <w:szCs w:val="24"/>
+              </w:rPr>
+            </w:pPr>
+          </w:p>
+        </w:tc>
+        <w:tc>
+          <w:tcPr>
+            <w:tcW w:w="1134" w:type="dxa"/>
+          </w:tcPr>
+          <w:p>
+            <w:pPr>
+              <w:jc w:val="both"/>
+              <w:cnfStyle w:val="000000100000" w:firstRow="0" w:lastRow="0" w:firstColumn="0" w:lastColumn="0" w:oddVBand="0" w:evenVBand="0" w:oddHBand="1" w:evenHBand="0" w:firstRowFirstColumn="0" w:firstRowLastColumn="0" w:lastRowFirstColumn="0" w:lastRowLastColumn="0"/>
+              <w:rPr>
+                <w:rFonts w:ascii="Arial" w:hAnsi="Arial" w:cs="Arial"/>
+                <w:sz w:val="24"/>
+                <w:szCs w:val="24"/>
+              </w:rPr>
+            </w:pPr>
+          </w:p>
+        </w:tc>
+        <w:tc>
+          <w:tcPr>
+            <w:tcW w:w="1134" w:type="dxa"/>
+          </w:tcPr>
+          <w:p>
+            <w:pPr>
+              <w:jc w:val="both"/>
+              <w:cnfStyle w:val="000000100000" w:firstRow="0" w:lastRow="0" w:firstColumn="0" w:lastColumn="0" w:oddVBand="0" w:evenVBand="0" w:oddHBand="1" w:evenHBand="0" w:firstRowFirstColumn="0" w:firstRowLastColumn="0" w:lastRowFirstColumn="0" w:lastRowLastColumn="0"/>
+              <w:rPr>
+                <w:rFonts w:ascii="Arial" w:hAnsi="Arial" w:cs="Arial"/>
+                <w:sz w:val="24"/>
+                <w:szCs w:val="24"/>
+              </w:rPr>
+            </w:pPr>
+          </w:p>
+        </w:tc>
+      </w:tr>
+    </w:tbl>
+    <w:p>
+      <w:pPr>
+        <w:jc w:val="both"/>
+        <w:rPr>
+          <w:rFonts w:ascii="Arial" w:hAnsi="Arial" w:cs="Arial"/>
+          <w:sz w:val="24"/>
+          <w:szCs w:val="24"/>
+        </w:rPr>
+      </w:pPr>
+    </w:p>
+    <w:p>
+      <w:pPr>
+        <w:jc w:val="both"/>
+        <w:rPr>
+          <w:rFonts w:ascii="Arial" w:hAnsi="Arial" w:cs="Arial"/>
+          <w:sz w:val="24"/>
+          <w:szCs w:val="24"/>
+        </w:rPr>
+      </w:pPr>
+    </w:p>
+    <w:p>
+      <w:pPr>
+        <w:jc w:val="both"/>
+        <w:rPr>
+          <w:rFonts w:ascii="Arial" w:hAnsi="Arial" w:cs="Arial"/>
+          <w:sz w:val="24"/>
+          <w:szCs w:val="24"/>
+        </w:rPr>
+      </w:pPr>
+      <w:r>
+        <w:rPr>
+          <w:rFonts w:ascii="Arial" w:hAnsi="Arial" w:cs="Arial"/>
+          <w:sz w:val="24"/>
+          <w:szCs w:val="24"/>
+        </w:rPr>
         <w:t>DOCUMENTO DE PLANEJAMENTO E ACOMPANHAMENTO</w:t>
       </w:r>
     </w:p>
@@ -4664,6 +5415,7 @@
           <w:sz w:val="24"/>
           <w:szCs w:val="24"/>
         </w:rPr>
+        <w:lastRenderedPageBreak/>
         <w:t>FATORES DE AJUSTE:</w:t>
       </w:r>
     </w:p>
@@ -4708,15 +5460,7 @@
           <w:sz w:val="24"/>
           <w:szCs w:val="24"/>
         </w:rPr>
-        <w:t>O sistema requer salvamento e recuperação confiáveis</w:t>
-      </w:r>
-      <w:r>
-        <w:rPr>
-          <w:rFonts w:ascii="Arial" w:hAnsi="Arial" w:cs="Arial"/>
-          <w:sz w:val="24"/>
-          <w:szCs w:val="24"/>
-        </w:rPr>
-        <w:t>?</w:t>
+        <w:t>O sistema requer salvamento e recuperação confiáveis?</w:t>
       </w:r>
       <w:r>
         <w:rPr>
@@ -4778,15 +5522,7 @@
           <w:sz w:val="24"/>
           <w:szCs w:val="24"/>
         </w:rPr>
-        <w:t>São necessárias comunicações de dados especializadas</w:t>
-      </w:r>
-      <w:r>
-        <w:rPr>
-          <w:rFonts w:ascii="Arial" w:hAnsi="Arial" w:cs="Arial"/>
-          <w:sz w:val="24"/>
-          <w:szCs w:val="24"/>
-        </w:rPr>
-        <w:t>?</w:t>
+        <w:t>São necessárias comunicações de dados especializadas?</w:t>
       </w:r>
       <w:r>
         <w:rPr>
@@ -4832,15 +5568,7 @@
           <w:sz w:val="24"/>
           <w:szCs w:val="24"/>
         </w:rPr>
-        <w:t xml:space="preserve">) </w:t>
-      </w:r>
-      <w:r>
-        <w:rPr>
-          <w:rFonts w:ascii="Arial" w:hAnsi="Arial" w:cs="Arial"/>
-          <w:sz w:val="24"/>
-          <w:szCs w:val="24"/>
-        </w:rPr>
-        <w:t>Há funções de processamento distribuído ?</w:t>
+        <w:t>) Há funções de processamento distribuído ?</w:t>
       </w:r>
       <w:r>
         <w:rPr>
@@ -4886,15 +5614,7 @@
           <w:sz w:val="24"/>
           <w:szCs w:val="24"/>
         </w:rPr>
-        <w:t xml:space="preserve">) </w:t>
-      </w:r>
-      <w:r>
-        <w:rPr>
-          <w:rFonts w:ascii="Arial" w:hAnsi="Arial" w:cs="Arial"/>
-          <w:sz w:val="24"/>
-          <w:szCs w:val="24"/>
-        </w:rPr>
-        <w:t>O sistema rodará em ambiente operacional existente e intensamente utilizado ?</w:t>
+        <w:t>) O sistema rodará em ambiente operacional existente e intensamente utilizado ?</w:t>
       </w:r>
       <w:r>
         <w:rPr>
@@ -4940,15 +5660,7 @@
           <w:sz w:val="24"/>
           <w:szCs w:val="24"/>
         </w:rPr>
-        <w:t xml:space="preserve">) </w:t>
-      </w:r>
-      <w:r>
-        <w:rPr>
-          <w:rFonts w:ascii="Arial" w:hAnsi="Arial" w:cs="Arial"/>
-          <w:sz w:val="24"/>
-          <w:szCs w:val="24"/>
-        </w:rPr>
-        <w:t>O desempenho é crítico ?</w:t>
+        <w:t>) O desempenho é crítico ?</w:t>
       </w:r>
       <w:r>
         <w:rPr>
@@ -4994,15 +5706,7 @@
           <w:sz w:val="24"/>
           <w:szCs w:val="24"/>
         </w:rPr>
-        <w:t xml:space="preserve">) </w:t>
-      </w:r>
-      <w:r>
-        <w:rPr>
-          <w:rFonts w:ascii="Arial" w:hAnsi="Arial" w:cs="Arial"/>
-          <w:sz w:val="24"/>
-          <w:szCs w:val="24"/>
-        </w:rPr>
-        <w:t>O sistema requer entrada de dados online ?</w:t>
+        <w:t>) O sistema requer entrada de dados online ?</w:t>
       </w:r>
       <w:r>
         <w:rPr>
@@ -5048,15 +5752,7 @@
           <w:sz w:val="24"/>
           <w:szCs w:val="24"/>
         </w:rPr>
-        <w:t xml:space="preserve">) </w:t>
-      </w:r>
-      <w:r>
-        <w:rPr>
-          <w:rFonts w:ascii="Arial" w:hAnsi="Arial" w:cs="Arial"/>
-          <w:sz w:val="24"/>
-          <w:szCs w:val="24"/>
-        </w:rPr>
-        <w:t>A entrada de dados online requer múltiplas telas ou operações ?</w:t>
+        <w:t>) A entrada de dados online requer múltiplas telas ou operações ?</w:t>
       </w:r>
       <w:r>
         <w:rPr>
@@ -5102,15 +5798,7 @@
           <w:sz w:val="24"/>
           <w:szCs w:val="24"/>
         </w:rPr>
-        <w:t xml:space="preserve">) </w:t>
-      </w:r>
-      <w:r>
-        <w:rPr>
-          <w:rFonts w:ascii="Arial" w:hAnsi="Arial" w:cs="Arial"/>
-          <w:sz w:val="24"/>
-          <w:szCs w:val="24"/>
-        </w:rPr>
-        <w:t>Os Arquivos Lógicos Internos são atualizados online ?</w:t>
+        <w:t>) Os Arquivos Lógicos Internos são atualizados online ?</w:t>
       </w:r>
       <w:r>
         <w:rPr>
@@ -5156,15 +5844,7 @@
           <w:sz w:val="24"/>
           <w:szCs w:val="24"/>
         </w:rPr>
-        <w:t xml:space="preserve">) </w:t>
-      </w:r>
-      <w:r>
-        <w:rPr>
-          <w:rFonts w:ascii="Arial" w:hAnsi="Arial" w:cs="Arial"/>
-          <w:sz w:val="24"/>
-          <w:szCs w:val="24"/>
-        </w:rPr>
-        <w:t>As entradas, saídas e consultas são complexas ?</w:t>
+        <w:t>) As entradas, saídas e consultas são complexas ?</w:t>
       </w:r>
       <w:r>
         <w:rPr>
@@ -5210,15 +5890,53 @@
           <w:sz w:val="24"/>
           <w:szCs w:val="24"/>
         </w:rPr>
+        <w:t xml:space="preserve"> O processamento interno é complexo ?</w:t>
+      </w:r>
+      <w:r>
+        <w:rPr>
+          <w:rFonts w:ascii="Arial" w:hAnsi="Arial" w:cs="Arial"/>
+          <w:sz w:val="24"/>
+          <w:szCs w:val="24"/>
+        </w:rPr>
         <w:t xml:space="preserve"> </w:t>
       </w:r>
-      <w:r>
-        <w:rPr>
-          <w:rFonts w:ascii="Arial" w:hAnsi="Arial" w:cs="Arial"/>
-          <w:sz w:val="24"/>
-          <w:szCs w:val="24"/>
-        </w:rPr>
-        <w:t>O processamento interno é complexo ?</w:t>
+      <w:proofErr w:type="gramStart"/>
+      <w:r>
+        <w:rPr>
+          <w:rFonts w:ascii="Arial" w:hAnsi="Arial" w:cs="Arial"/>
+          <w:sz w:val="24"/>
+          <w:szCs w:val="24"/>
+        </w:rPr>
+        <w:t>4</w:t>
+      </w:r>
+      <w:proofErr w:type="gramEnd"/>
+    </w:p>
+    <w:p>
+      <w:pPr>
+        <w:jc w:val="both"/>
+        <w:rPr>
+          <w:rFonts w:ascii="Arial" w:hAnsi="Arial" w:cs="Arial"/>
+          <w:sz w:val="24"/>
+          <w:szCs w:val="24"/>
+        </w:rPr>
+      </w:pPr>
+      <w:proofErr w:type="gramStart"/>
+      <w:r>
+        <w:rPr>
+          <w:rFonts w:ascii="Arial" w:hAnsi="Arial" w:cs="Arial"/>
+          <w:sz w:val="24"/>
+          <w:szCs w:val="24"/>
+        </w:rPr>
+        <w:t>11)</w:t>
+      </w:r>
+      <w:proofErr w:type="gramEnd"/>
+      <w:r>
+        <w:rPr>
+          <w:rFonts w:ascii="Arial" w:hAnsi="Arial" w:cs="Arial"/>
+          <w:sz w:val="24"/>
+          <w:szCs w:val="24"/>
+        </w:rPr>
+        <w:t xml:space="preserve"> O código é projetado para ser reutilizável ?</w:t>
       </w:r>
       <w:r>
         <w:rPr>
@@ -5255,7 +5973,7 @@
           <w:sz w:val="24"/>
           <w:szCs w:val="24"/>
         </w:rPr>
-        <w:t>11)</w:t>
+        <w:t>12)</w:t>
       </w:r>
       <w:proofErr w:type="gramEnd"/>
       <w:r>
@@ -5264,15 +5982,53 @@
           <w:sz w:val="24"/>
           <w:szCs w:val="24"/>
         </w:rPr>
+        <w:t xml:space="preserve"> A instalação está incluída no projeto ?</w:t>
+      </w:r>
+      <w:r>
+        <w:rPr>
+          <w:rFonts w:ascii="Arial" w:hAnsi="Arial" w:cs="Arial"/>
+          <w:sz w:val="24"/>
+          <w:szCs w:val="24"/>
+        </w:rPr>
         <w:t xml:space="preserve"> </w:t>
       </w:r>
-      <w:r>
-        <w:rPr>
-          <w:rFonts w:ascii="Arial" w:hAnsi="Arial" w:cs="Arial"/>
-          <w:sz w:val="24"/>
-          <w:szCs w:val="24"/>
-        </w:rPr>
-        <w:t>O código é projetado para ser reutilizável ?</w:t>
+      <w:proofErr w:type="gramStart"/>
+      <w:r>
+        <w:rPr>
+          <w:rFonts w:ascii="Arial" w:hAnsi="Arial" w:cs="Arial"/>
+          <w:sz w:val="24"/>
+          <w:szCs w:val="24"/>
+        </w:rPr>
+        <w:t>0</w:t>
+      </w:r>
+      <w:proofErr w:type="gramEnd"/>
+    </w:p>
+    <w:p>
+      <w:pPr>
+        <w:jc w:val="both"/>
+        <w:rPr>
+          <w:rFonts w:ascii="Arial" w:hAnsi="Arial" w:cs="Arial"/>
+          <w:sz w:val="24"/>
+          <w:szCs w:val="24"/>
+        </w:rPr>
+      </w:pPr>
+      <w:proofErr w:type="gramStart"/>
+      <w:r>
+        <w:rPr>
+          <w:rFonts w:ascii="Arial" w:hAnsi="Arial" w:cs="Arial"/>
+          <w:sz w:val="24"/>
+          <w:szCs w:val="24"/>
+        </w:rPr>
+        <w:t>13)</w:t>
+      </w:r>
+      <w:proofErr w:type="gramEnd"/>
+      <w:r>
+        <w:rPr>
+          <w:rFonts w:ascii="Arial" w:hAnsi="Arial" w:cs="Arial"/>
+          <w:sz w:val="24"/>
+          <w:szCs w:val="24"/>
+        </w:rPr>
+        <w:t xml:space="preserve"> O sistema é projetado para múltiplas instalações em diferentes organizações ?</w:t>
       </w:r>
       <w:r>
         <w:rPr>
@@ -5289,7 +6045,7 @@
           <w:sz w:val="24"/>
           <w:szCs w:val="24"/>
         </w:rPr>
-        <w:t>4</w:t>
+        <w:t>0</w:t>
       </w:r>
       <w:proofErr w:type="gramEnd"/>
     </w:p>
@@ -5309,7 +6065,7 @@
           <w:sz w:val="24"/>
           <w:szCs w:val="24"/>
         </w:rPr>
-        <w:t>12)</w:t>
+        <w:t>14)</w:t>
       </w:r>
       <w:proofErr w:type="gramEnd"/>
       <w:r>
@@ -5318,24 +6074,16 @@
           <w:sz w:val="24"/>
           <w:szCs w:val="24"/>
         </w:rPr>
+        <w:t xml:space="preserve"> A aplicação é projetada para facilitar a troca e o uso pelo usuário ?</w:t>
+      </w:r>
+      <w:r>
+        <w:rPr>
+          <w:rFonts w:ascii="Arial" w:hAnsi="Arial" w:cs="Arial"/>
+          <w:sz w:val="24"/>
+          <w:szCs w:val="24"/>
+        </w:rPr>
         <w:t xml:space="preserve"> </w:t>
       </w:r>
-      <w:r>
-        <w:rPr>
-          <w:rFonts w:ascii="Arial" w:hAnsi="Arial" w:cs="Arial"/>
-          <w:sz w:val="24"/>
-          <w:szCs w:val="24"/>
-        </w:rPr>
-        <w:t>A instalação está incluída no projeto ?</w:t>
-      </w:r>
-      <w:r>
-        <w:rPr>
-          <w:rFonts w:ascii="Arial" w:hAnsi="Arial" w:cs="Arial"/>
-          <w:sz w:val="24"/>
-          <w:szCs w:val="24"/>
-        </w:rPr>
-        <w:t xml:space="preserve"> </w:t>
-      </w:r>
       <w:proofErr w:type="gramStart"/>
       <w:r>
         <w:rPr>
@@ -5343,7 +6091,7 @@
           <w:sz w:val="24"/>
           <w:szCs w:val="24"/>
         </w:rPr>
-        <w:t>0</w:t>
+        <w:t>5</w:t>
       </w:r>
       <w:proofErr w:type="gramEnd"/>
     </w:p>
@@ -5356,6 +6104,95 @@
           <w:szCs w:val="24"/>
         </w:rPr>
       </w:pPr>
+      <w:r>
+        <w:rPr>
+          <w:rFonts w:ascii="Arial" w:hAnsi="Arial" w:cs="Arial"/>
+          <w:sz w:val="24"/>
+          <w:szCs w:val="24"/>
+        </w:rPr>
+        <w:t xml:space="preserve">FP = 39 * [0,65 + 0,01 * </w:t>
+      </w:r>
+      <w:r>
+        <w:rPr>
+          <w:rFonts w:ascii="Arial" w:hAnsi="Arial" w:cs="Arial"/>
+          <w:sz w:val="24"/>
+          <w:szCs w:val="24"/>
+        </w:rPr>
+        <w:t>∑ Fatores de ajuste]</w:t>
+      </w:r>
+    </w:p>
+    <w:p>
+      <w:pPr>
+        <w:jc w:val="both"/>
+        <w:rPr>
+          <w:rFonts w:ascii="Arial" w:hAnsi="Arial" w:cs="Arial"/>
+          <w:sz w:val="24"/>
+          <w:szCs w:val="24"/>
+        </w:rPr>
+      </w:pPr>
+      <w:r>
+        <w:rPr>
+          <w:rFonts w:ascii="Arial" w:hAnsi="Arial" w:cs="Arial"/>
+          <w:sz w:val="24"/>
+          <w:szCs w:val="24"/>
+        </w:rPr>
+        <w:t>FP = 39 * [0,65 + 0,01 * 30]</w:t>
+      </w:r>
+    </w:p>
+    <w:p>
+      <w:pPr>
+        <w:jc w:val="both"/>
+        <w:rPr>
+          <w:rFonts w:ascii="Arial" w:hAnsi="Arial" w:cs="Arial"/>
+          <w:sz w:val="24"/>
+          <w:szCs w:val="24"/>
+        </w:rPr>
+      </w:pPr>
+      <w:r>
+        <w:rPr>
+          <w:rFonts w:ascii="Arial" w:hAnsi="Arial" w:cs="Arial"/>
+          <w:sz w:val="24"/>
+          <w:szCs w:val="24"/>
+        </w:rPr>
+        <w:t>FP = 39 * [0,65 + 0,3]</w:t>
+      </w:r>
+    </w:p>
+    <w:p>
+      <w:pPr>
+        <w:jc w:val="both"/>
+        <w:rPr>
+          <w:rFonts w:ascii="Arial" w:hAnsi="Arial" w:cs="Arial"/>
+          <w:sz w:val="24"/>
+          <w:szCs w:val="24"/>
+        </w:rPr>
+      </w:pPr>
+      <w:r>
+        <w:rPr>
+          <w:rFonts w:ascii="Arial" w:hAnsi="Arial" w:cs="Arial"/>
+          <w:sz w:val="24"/>
+          <w:szCs w:val="24"/>
+        </w:rPr>
+        <w:t>FP = 37,05</w:t>
+      </w:r>
+    </w:p>
+    <w:p>
+      <w:pPr>
+        <w:jc w:val="both"/>
+        <w:rPr>
+          <w:rFonts w:ascii="Arial" w:hAnsi="Arial" w:cs="Arial"/>
+          <w:sz w:val="24"/>
+          <w:szCs w:val="24"/>
+        </w:rPr>
+      </w:pPr>
+      <w:r>
+        <w:rPr>
+          <w:rFonts w:ascii="Arial" w:hAnsi="Arial" w:cs="Arial"/>
+          <w:sz w:val="24"/>
+          <w:szCs w:val="24"/>
+        </w:rPr>
+        <w:tab/>
+        <w:t>ESTIMATIVA (ESFORÇO, PRAZO E CUSTO</w:t>
+      </w:r>
       <w:proofErr w:type="gramStart"/>
       <w:r>
         <w:rPr>
@@ -5363,33 +6200,24 @@
           <w:sz w:val="24"/>
           <w:szCs w:val="24"/>
         </w:rPr>
-        <w:t>13)</w:t>
+        <w:t>)</w:t>
       </w:r>
       <w:proofErr w:type="gramEnd"/>
-      <w:r>
-        <w:rPr>
-          <w:rFonts w:ascii="Arial" w:hAnsi="Arial" w:cs="Arial"/>
-          <w:sz w:val="24"/>
-          <w:szCs w:val="24"/>
-        </w:rPr>
-        <w:t xml:space="preserve"> </w:t>
-      </w:r>
-      <w:r>
-        <w:rPr>
-          <w:rFonts w:ascii="Arial" w:hAnsi="Arial" w:cs="Arial"/>
-          <w:sz w:val="24"/>
-          <w:szCs w:val="24"/>
-        </w:rPr>
-        <w:t>O sistema é projetado para múltiplas instalações em diferentes organizações ?</w:t>
-      </w:r>
-      <w:r>
-        <w:rPr>
-          <w:rFonts w:ascii="Arial" w:hAnsi="Arial" w:cs="Arial"/>
-          <w:sz w:val="24"/>
-          <w:szCs w:val="24"/>
-        </w:rPr>
-        <w:t xml:space="preserve"> </w:t>
-      </w:r>
+    </w:p>
+    <w:p>
+      <w:pPr>
+        <w:pStyle w:val="PargrafodaLista"/>
+        <w:numPr>
+          <w:ilvl w:val="0"/>
+          <w:numId w:val="2"/>
+        </w:numPr>
+        <w:jc w:val="both"/>
+        <w:rPr>
+          <w:rFonts w:ascii="Arial" w:hAnsi="Arial" w:cs="Arial"/>
+          <w:sz w:val="24"/>
+          <w:szCs w:val="24"/>
+        </w:rPr>
+      </w:pPr>
       <w:proofErr w:type="gramStart"/>
       <w:r>
         <w:rPr>
@@ -5397,19 +6225,36 @@
           <w:sz w:val="24"/>
           <w:szCs w:val="24"/>
         </w:rPr>
-        <w:t>0</w:t>
+        <w:t>1</w:t>
       </w:r>
       <w:proofErr w:type="gramEnd"/>
-    </w:p>
-    <w:p>
-      <w:pPr>
-        <w:jc w:val="both"/>
-        <w:rPr>
-          <w:rFonts w:ascii="Arial" w:hAnsi="Arial" w:cs="Arial"/>
-          <w:sz w:val="24"/>
-          <w:szCs w:val="24"/>
-        </w:rPr>
-      </w:pPr>
+      <w:r>
+        <w:rPr>
+          <w:rFonts w:ascii="Arial" w:hAnsi="Arial" w:cs="Arial"/>
+          <w:sz w:val="24"/>
+          <w:szCs w:val="24"/>
+        </w:rPr>
+        <w:t xml:space="preserve"> programador = R$ x  = 20 FP/Mês</w:t>
+      </w:r>
+    </w:p>
+    <w:p>
+      <w:pPr>
+        <w:pStyle w:val="PargrafodaLista"/>
+        <w:jc w:val="both"/>
+        <w:rPr>
+          <w:rFonts w:ascii="Arial" w:hAnsi="Arial" w:cs="Arial"/>
+          <w:sz w:val="24"/>
+          <w:szCs w:val="24"/>
+        </w:rPr>
+      </w:pPr>
+      <w:r>
+        <w:rPr>
+          <w:rFonts w:ascii="Arial" w:hAnsi="Arial" w:cs="Arial"/>
+          <w:sz w:val="24"/>
+          <w:szCs w:val="24"/>
+        </w:rPr>
+        <w:t xml:space="preserve">Logo, </w:t>
+      </w:r>
       <w:proofErr w:type="gramStart"/>
       <w:r>
         <w:rPr>
@@ -5417,8 +6262,7 @@
           <w:sz w:val="24"/>
           <w:szCs w:val="24"/>
         </w:rPr>
-        <w:lastRenderedPageBreak/>
-        <w:t>14)</w:t>
+        <w:t>2</w:t>
       </w:r>
       <w:proofErr w:type="gramEnd"/>
       <w:r>
@@ -5427,145 +6271,50 @@
           <w:sz w:val="24"/>
           <w:szCs w:val="24"/>
         </w:rPr>
-        <w:t xml:space="preserve"> </w:t>
-      </w:r>
-      <w:r>
-        <w:rPr>
-          <w:rFonts w:ascii="Arial" w:hAnsi="Arial" w:cs="Arial"/>
-          <w:sz w:val="24"/>
-          <w:szCs w:val="24"/>
-        </w:rPr>
-        <w:t>A aplicação é projetada para facilitar a troca e o uso pelo usuário ?</w:t>
-      </w:r>
-      <w:r>
-        <w:rPr>
-          <w:rFonts w:ascii="Arial" w:hAnsi="Arial" w:cs="Arial"/>
-          <w:sz w:val="24"/>
-          <w:szCs w:val="24"/>
-        </w:rPr>
-        <w:t xml:space="preserve"> </w:t>
-      </w:r>
-      <w:proofErr w:type="gramStart"/>
-      <w:r>
-        <w:rPr>
-          <w:rFonts w:ascii="Arial" w:hAnsi="Arial" w:cs="Arial"/>
-          <w:sz w:val="24"/>
-          <w:szCs w:val="24"/>
-        </w:rPr>
-        <w:t>5</w:t>
-      </w:r>
-      <w:proofErr w:type="gramEnd"/>
-    </w:p>
-    <w:p>
-      <w:pPr>
-        <w:jc w:val="both"/>
-        <w:rPr>
-          <w:rFonts w:ascii="Arial" w:hAnsi="Arial" w:cs="Arial"/>
-          <w:sz w:val="24"/>
-          <w:szCs w:val="24"/>
-        </w:rPr>
-      </w:pPr>
-      <w:r>
-        <w:rPr>
-          <w:rFonts w:ascii="Arial" w:hAnsi="Arial" w:cs="Arial"/>
-          <w:sz w:val="24"/>
-          <w:szCs w:val="24"/>
-        </w:rPr>
-        <w:t xml:space="preserve">FP = 39 * [0,65 + 0,01 * </w:t>
-      </w:r>
-      <w:r>
-        <w:rPr>
-          <w:rFonts w:ascii="Arial" w:hAnsi="Arial" w:cs="Arial"/>
-          <w:sz w:val="24"/>
-          <w:szCs w:val="24"/>
-        </w:rPr>
-        <w:t>∑ Fatores de ajuste]</w:t>
-      </w:r>
-    </w:p>
-    <w:p>
-      <w:pPr>
-        <w:jc w:val="both"/>
-        <w:rPr>
-          <w:rFonts w:ascii="Arial" w:hAnsi="Arial" w:cs="Arial"/>
-          <w:sz w:val="24"/>
-          <w:szCs w:val="24"/>
-        </w:rPr>
-      </w:pPr>
-      <w:r>
-        <w:rPr>
-          <w:rFonts w:ascii="Arial" w:hAnsi="Arial" w:cs="Arial"/>
-          <w:sz w:val="24"/>
-          <w:szCs w:val="24"/>
-        </w:rPr>
-        <w:t>FP = 39 * [0,65 + 0,01 * 30]</w:t>
-      </w:r>
-    </w:p>
-    <w:p>
-      <w:pPr>
-        <w:jc w:val="both"/>
-        <w:rPr>
-          <w:rFonts w:ascii="Arial" w:hAnsi="Arial" w:cs="Arial"/>
-          <w:sz w:val="24"/>
-          <w:szCs w:val="24"/>
-        </w:rPr>
-      </w:pPr>
-      <w:r>
-        <w:rPr>
-          <w:rFonts w:ascii="Arial" w:hAnsi="Arial" w:cs="Arial"/>
-          <w:sz w:val="24"/>
-          <w:szCs w:val="24"/>
-        </w:rPr>
-        <w:t>FP = 39 * [0,65 + 0,3]</w:t>
-      </w:r>
-    </w:p>
-    <w:p>
-      <w:pPr>
-        <w:jc w:val="both"/>
-        <w:rPr>
-          <w:rFonts w:ascii="Arial" w:hAnsi="Arial" w:cs="Arial"/>
-          <w:sz w:val="24"/>
-          <w:szCs w:val="24"/>
-        </w:rPr>
-      </w:pPr>
-      <w:r>
-        <w:rPr>
-          <w:rFonts w:ascii="Arial" w:hAnsi="Arial" w:cs="Arial"/>
-          <w:sz w:val="24"/>
-          <w:szCs w:val="24"/>
-        </w:rPr>
-        <w:t>FP = 37,05</w:t>
+        <w:t xml:space="preserve"> programadores por 1 Mês = R$ x, ou 1 programador por 2 meses = R$ x.</w:t>
+      </w:r>
+    </w:p>
+    <w:p>
+      <w:pPr>
+        <w:jc w:val="both"/>
+        <w:rPr>
+          <w:rFonts w:ascii="Arial" w:hAnsi="Arial" w:cs="Arial"/>
+          <w:sz w:val="24"/>
+          <w:szCs w:val="24"/>
+        </w:rPr>
+      </w:pPr>
+      <w:r>
+        <w:rPr>
+          <w:rFonts w:ascii="Arial" w:hAnsi="Arial" w:cs="Arial"/>
+          <w:sz w:val="24"/>
+          <w:szCs w:val="24"/>
+        </w:rPr>
+        <w:t>Salário base programador = R$ x.</w:t>
       </w:r>
       <w:bookmarkStart w:id="0" w:name="_GoBack"/>
       <w:bookmarkEnd w:id="0"/>
     </w:p>
     <w:p>
       <w:pPr>
-        <w:jc w:val="both"/>
-        <w:rPr>
-          <w:rFonts w:ascii="Arial" w:hAnsi="Arial" w:cs="Arial"/>
-          <w:sz w:val="24"/>
-          <w:szCs w:val="24"/>
-        </w:rPr>
-      </w:pPr>
-      <w:r>
-        <w:rPr>
-          <w:rFonts w:ascii="Arial" w:hAnsi="Arial" w:cs="Arial"/>
-          <w:sz w:val="24"/>
-          <w:szCs w:val="24"/>
-        </w:rPr>
-        <w:tab/>
-        <w:t>ESTIMATIVA (ESFORÇO, PRAZO E CUSTO</w:t>
-      </w:r>
-      <w:proofErr w:type="gramStart"/>
-      <w:r>
-        <w:rPr>
-          <w:rFonts w:ascii="Arial" w:hAnsi="Arial" w:cs="Arial"/>
-          <w:sz w:val="24"/>
-          <w:szCs w:val="24"/>
-        </w:rPr>
-        <w:t>)</w:t>
-      </w:r>
-      <w:proofErr w:type="gramEnd"/>
+        <w:pStyle w:val="PargrafodaLista"/>
+        <w:jc w:val="both"/>
+        <w:rPr>
+          <w:rFonts w:ascii="Arial" w:hAnsi="Arial" w:cs="Arial"/>
+          <w:sz w:val="24"/>
+          <w:szCs w:val="24"/>
+        </w:rPr>
+      </w:pPr>
+    </w:p>
+    <w:p>
+      <w:pPr>
+        <w:pStyle w:val="PargrafodaLista"/>
+        <w:jc w:val="both"/>
+        <w:rPr>
+          <w:rFonts w:ascii="Arial" w:hAnsi="Arial" w:cs="Arial"/>
+          <w:sz w:val="24"/>
+          <w:szCs w:val="24"/>
+        </w:rPr>
+      </w:pPr>
     </w:p>
     <w:p>
       <w:pPr>
@@ -5696,8 +6445,124 @@
       </w:rPr>
     </w:lvl>
   </w:abstractNum>
+  <w:abstractNum w:abstractNumId="1">
+    <w:nsid w:val="6BCA7D01"/>
+    <w:multiLevelType w:val="hybridMultilevel"/>
+    <w:tmpl w:val="B69E6CEE"/>
+    <w:lvl w:ilvl="0" w:tplc="0416000B">
+      <w:start w:val="1"/>
+      <w:numFmt w:val="bullet"/>
+      <w:lvlText w:val=""/>
+      <w:lvlJc w:val="left"/>
+      <w:pPr>
+        <w:ind w:left="720" w:hanging="360"/>
+      </w:pPr>
+      <w:rPr>
+        <w:rFonts w:ascii="Wingdings" w:hAnsi="Wingdings" w:hint="default"/>
+      </w:rPr>
+    </w:lvl>
+    <w:lvl w:ilvl="1" w:tplc="04160003" w:tentative="1">
+      <w:start w:val="1"/>
+      <w:numFmt w:val="bullet"/>
+      <w:lvlText w:val="o"/>
+      <w:lvlJc w:val="left"/>
+      <w:pPr>
+        <w:ind w:left="1440" w:hanging="360"/>
+      </w:pPr>
+      <w:rPr>
+        <w:rFonts w:ascii="Courier New" w:hAnsi="Courier New" w:cs="Courier New" w:hint="default"/>
+      </w:rPr>
+    </w:lvl>
+    <w:lvl w:ilvl="2" w:tplc="04160005" w:tentative="1">
+      <w:start w:val="1"/>
+      <w:numFmt w:val="bullet"/>
+      <w:lvlText w:val=""/>
+      <w:lvlJc w:val="left"/>
+      <w:pPr>
+        <w:ind w:left="2160" w:hanging="360"/>
+      </w:pPr>
+      <w:rPr>
+        <w:rFonts w:ascii="Wingdings" w:hAnsi="Wingdings" w:hint="default"/>
+      </w:rPr>
+    </w:lvl>
+    <w:lvl w:ilvl="3" w:tplc="04160001" w:tentative="1">
+      <w:start w:val="1"/>
+      <w:numFmt w:val="bullet"/>
+      <w:lvlText w:val=""/>
+      <w:lvlJc w:val="left"/>
+      <w:pPr>
+        <w:ind w:left="2880" w:hanging="360"/>
+      </w:pPr>
+      <w:rPr>
+        <w:rFonts w:ascii="Symbol" w:hAnsi="Symbol" w:hint="default"/>
+      </w:rPr>
+    </w:lvl>
+    <w:lvl w:ilvl="4" w:tplc="04160003" w:tentative="1">
+      <w:start w:val="1"/>
+      <w:numFmt w:val="bullet"/>
+      <w:lvlText w:val="o"/>
+      <w:lvlJc w:val="left"/>
+      <w:pPr>
+        <w:ind w:left="3600" w:hanging="360"/>
+      </w:pPr>
+      <w:rPr>
+        <w:rFonts w:ascii="Courier New" w:hAnsi="Courier New" w:cs="Courier New" w:hint="default"/>
+      </w:rPr>
+    </w:lvl>
+    <w:lvl w:ilvl="5" w:tplc="04160005" w:tentative="1">
+      <w:start w:val="1"/>
+      <w:numFmt w:val="bullet"/>
+      <w:lvlText w:val=""/>
+      <w:lvlJc w:val="left"/>
+      <w:pPr>
+        <w:ind w:left="4320" w:hanging="360"/>
+      </w:pPr>
+      <w:rPr>
+        <w:rFonts w:ascii="Wingdings" w:hAnsi="Wingdings" w:hint="default"/>
+      </w:rPr>
+    </w:lvl>
+    <w:lvl w:ilvl="6" w:tplc="04160001" w:tentative="1">
+      <w:start w:val="1"/>
+      <w:numFmt w:val="bullet"/>
+      <w:lvlText w:val=""/>
+      <w:lvlJc w:val="left"/>
+      <w:pPr>
+        <w:ind w:left="5040" w:hanging="360"/>
+      </w:pPr>
+      <w:rPr>
+        <w:rFonts w:ascii="Symbol" w:hAnsi="Symbol" w:hint="default"/>
+      </w:rPr>
+    </w:lvl>
+    <w:lvl w:ilvl="7" w:tplc="04160003" w:tentative="1">
+      <w:start w:val="1"/>
+      <w:numFmt w:val="bullet"/>
+      <w:lvlText w:val="o"/>
+      <w:lvlJc w:val="left"/>
+      <w:pPr>
+        <w:ind w:left="5760" w:hanging="360"/>
+      </w:pPr>
+      <w:rPr>
+        <w:rFonts w:ascii="Courier New" w:hAnsi="Courier New" w:cs="Courier New" w:hint="default"/>
+      </w:rPr>
+    </w:lvl>
+    <w:lvl w:ilvl="8" w:tplc="04160005" w:tentative="1">
+      <w:start w:val="1"/>
+      <w:numFmt w:val="bullet"/>
+      <w:lvlText w:val=""/>
+      <w:lvlJc w:val="left"/>
+      <w:pPr>
+        <w:ind w:left="6480" w:hanging="360"/>
+      </w:pPr>
+      <w:rPr>
+        <w:rFonts w:ascii="Wingdings" w:hAnsi="Wingdings" w:hint="default"/>
+      </w:rPr>
+    </w:lvl>
+  </w:abstractNum>
   <w:num w:numId="1">
     <w:abstractNumId w:val="0"/>
+  </w:num>
+  <w:num w:numId="2">
+    <w:abstractNumId w:val="1"/>
   </w:num>
 </w:numbering>
 </file>
@@ -5919,6 +6784,148 @@
       </w:tblBorders>
     </w:tblPr>
   </w:style>
+  <w:style w:type="table" w:styleId="SombreamentoMdio2-nfase4">
+    <w:name w:val="Medium Shading 2 Accent 4"/>
+    <w:basedOn w:val="Tabelanormal"/>
+    <w:uiPriority w:val="64"/>
+    <w:rsid w:val="00A96AE4"/>
+    <w:pPr>
+      <w:spacing w:after="0" w:line="240" w:lineRule="auto"/>
+    </w:pPr>
+    <w:tblPr>
+      <w:tblStyleRowBandSize w:val="1"/>
+      <w:tblStyleColBandSize w:val="1"/>
+      <w:tblBorders>
+        <w:top w:val="single" w:sz="18" w:space="0" w:color="auto"/>
+        <w:bottom w:val="single" w:sz="18" w:space="0" w:color="auto"/>
+      </w:tblBorders>
+    </w:tblPr>
+    <w:tblStylePr w:type="firstRow">
+      <w:pPr>
+        <w:spacing w:before="0" w:after="0" w:line="240" w:lineRule="auto"/>
+      </w:pPr>
+      <w:rPr>
+        <w:b/>
+        <w:bCs/>
+        <w:color w:val="FFFFFF" w:themeColor="background1"/>
+      </w:rPr>
+      <w:tblPr/>
+      <w:tcPr>
+        <w:tcBorders>
+          <w:top w:val="single" w:sz="18" w:space="0" w:color="auto"/>
+          <w:left w:val="nil"/>
+          <w:bottom w:val="single" w:sz="18" w:space="0" w:color="auto"/>
+          <w:right w:val="nil"/>
+          <w:insideH w:val="nil"/>
+          <w:insideV w:val="nil"/>
+        </w:tcBorders>
+        <w:shd w:val="clear" w:color="auto" w:fill="8064A2" w:themeFill="accent4"/>
+      </w:tcPr>
+    </w:tblStylePr>
+    <w:tblStylePr w:type="lastRow">
+      <w:pPr>
+        <w:spacing w:before="0" w:after="0" w:line="240" w:lineRule="auto"/>
+      </w:pPr>
+      <w:rPr>
+        <w:color w:val="auto"/>
+      </w:rPr>
+      <w:tblPr/>
+      <w:tcPr>
+        <w:tcBorders>
+          <w:top w:val="double" w:sz="6" w:space="0" w:color="auto"/>
+          <w:left w:val="nil"/>
+          <w:bottom w:val="single" w:sz="18" w:space="0" w:color="auto"/>
+          <w:right w:val="nil"/>
+          <w:insideH w:val="nil"/>
+          <w:insideV w:val="nil"/>
+        </w:tcBorders>
+        <w:shd w:val="clear" w:color="auto" w:fill="FFFFFF" w:themeFill="background1"/>
+      </w:tcPr>
+    </w:tblStylePr>
+    <w:tblStylePr w:type="firstCol">
+      <w:rPr>
+        <w:b/>
+        <w:bCs/>
+        <w:color w:val="FFFFFF" w:themeColor="background1"/>
+      </w:rPr>
+      <w:tblPr/>
+      <w:tcPr>
+        <w:tcBorders>
+          <w:top w:val="nil"/>
+          <w:left w:val="nil"/>
+          <w:bottom w:val="single" w:sz="18" w:space="0" w:color="auto"/>
+          <w:right w:val="nil"/>
+          <w:insideH w:val="nil"/>
+          <w:insideV w:val="nil"/>
+        </w:tcBorders>
+        <w:shd w:val="clear" w:color="auto" w:fill="8064A2" w:themeFill="accent4"/>
+      </w:tcPr>
+    </w:tblStylePr>
+    <w:tblStylePr w:type="lastCol">
+      <w:rPr>
+        <w:b/>
+        <w:bCs/>
+        <w:color w:val="FFFFFF" w:themeColor="background1"/>
+      </w:rPr>
+      <w:tblPr/>
+      <w:tcPr>
+        <w:tcBorders>
+          <w:left w:val="nil"/>
+          <w:right w:val="nil"/>
+          <w:insideH w:val="nil"/>
+          <w:insideV w:val="nil"/>
+        </w:tcBorders>
+        <w:shd w:val="clear" w:color="auto" w:fill="8064A2" w:themeFill="accent4"/>
+      </w:tcPr>
+    </w:tblStylePr>
+    <w:tblStylePr w:type="band1Vert">
+      <w:tblPr/>
+      <w:tcPr>
+        <w:tcBorders>
+          <w:left w:val="nil"/>
+          <w:right w:val="nil"/>
+          <w:insideH w:val="nil"/>
+          <w:insideV w:val="nil"/>
+        </w:tcBorders>
+        <w:shd w:val="clear" w:color="auto" w:fill="D8D8D8" w:themeFill="background1" w:themeFillShade="D8"/>
+      </w:tcPr>
+    </w:tblStylePr>
+    <w:tblStylePr w:type="band1Horz">
+      <w:tblPr/>
+      <w:tcPr>
+        <w:shd w:val="clear" w:color="auto" w:fill="D8D8D8" w:themeFill="background1" w:themeFillShade="D8"/>
+      </w:tcPr>
+    </w:tblStylePr>
+    <w:tblStylePr w:type="neCell">
+      <w:tblPr/>
+      <w:tcPr>
+        <w:tcBorders>
+          <w:top w:val="single" w:sz="18" w:space="0" w:color="auto"/>
+          <w:left w:val="nil"/>
+          <w:bottom w:val="single" w:sz="18" w:space="0" w:color="auto"/>
+          <w:right w:val="nil"/>
+          <w:insideH w:val="nil"/>
+          <w:insideV w:val="nil"/>
+        </w:tcBorders>
+      </w:tcPr>
+    </w:tblStylePr>
+    <w:tblStylePr w:type="nwCell">
+      <w:rPr>
+        <w:color w:val="FFFFFF" w:themeColor="background1"/>
+      </w:rPr>
+      <w:tblPr/>
+      <w:tcPr>
+        <w:tcBorders>
+          <w:top w:val="single" w:sz="18" w:space="0" w:color="auto"/>
+          <w:left w:val="nil"/>
+          <w:bottom w:val="single" w:sz="18" w:space="0" w:color="auto"/>
+          <w:right w:val="nil"/>
+          <w:insideH w:val="nil"/>
+          <w:insideV w:val="nil"/>
+        </w:tcBorders>
+      </w:tcPr>
+    </w:tblStylePr>
+  </w:style>
 </w:styles>
 </file>
 
@@ -6138,6 +7145,148 @@
         <w:insideV w:val="single" w:sz="4" w:space="0" w:color="auto"/>
       </w:tblBorders>
     </w:tblPr>
+  </w:style>
+  <w:style w:type="table" w:styleId="SombreamentoMdio2-nfase4">
+    <w:name w:val="Medium Shading 2 Accent 4"/>
+    <w:basedOn w:val="Tabelanormal"/>
+    <w:uiPriority w:val="64"/>
+    <w:rsid w:val="00A96AE4"/>
+    <w:pPr>
+      <w:spacing w:after="0" w:line="240" w:lineRule="auto"/>
+    </w:pPr>
+    <w:tblPr>
+      <w:tblStyleRowBandSize w:val="1"/>
+      <w:tblStyleColBandSize w:val="1"/>
+      <w:tblBorders>
+        <w:top w:val="single" w:sz="18" w:space="0" w:color="auto"/>
+        <w:bottom w:val="single" w:sz="18" w:space="0" w:color="auto"/>
+      </w:tblBorders>
+    </w:tblPr>
+    <w:tblStylePr w:type="firstRow">
+      <w:pPr>
+        <w:spacing w:before="0" w:after="0" w:line="240" w:lineRule="auto"/>
+      </w:pPr>
+      <w:rPr>
+        <w:b/>
+        <w:bCs/>
+        <w:color w:val="FFFFFF" w:themeColor="background1"/>
+      </w:rPr>
+      <w:tblPr/>
+      <w:tcPr>
+        <w:tcBorders>
+          <w:top w:val="single" w:sz="18" w:space="0" w:color="auto"/>
+          <w:left w:val="nil"/>
+          <w:bottom w:val="single" w:sz="18" w:space="0" w:color="auto"/>
+          <w:right w:val="nil"/>
+          <w:insideH w:val="nil"/>
+          <w:insideV w:val="nil"/>
+        </w:tcBorders>
+        <w:shd w:val="clear" w:color="auto" w:fill="8064A2" w:themeFill="accent4"/>
+      </w:tcPr>
+    </w:tblStylePr>
+    <w:tblStylePr w:type="lastRow">
+      <w:pPr>
+        <w:spacing w:before="0" w:after="0" w:line="240" w:lineRule="auto"/>
+      </w:pPr>
+      <w:rPr>
+        <w:color w:val="auto"/>
+      </w:rPr>
+      <w:tblPr/>
+      <w:tcPr>
+        <w:tcBorders>
+          <w:top w:val="double" w:sz="6" w:space="0" w:color="auto"/>
+          <w:left w:val="nil"/>
+          <w:bottom w:val="single" w:sz="18" w:space="0" w:color="auto"/>
+          <w:right w:val="nil"/>
+          <w:insideH w:val="nil"/>
+          <w:insideV w:val="nil"/>
+        </w:tcBorders>
+        <w:shd w:val="clear" w:color="auto" w:fill="FFFFFF" w:themeFill="background1"/>
+      </w:tcPr>
+    </w:tblStylePr>
+    <w:tblStylePr w:type="firstCol">
+      <w:rPr>
+        <w:b/>
+        <w:bCs/>
+        <w:color w:val="FFFFFF" w:themeColor="background1"/>
+      </w:rPr>
+      <w:tblPr/>
+      <w:tcPr>
+        <w:tcBorders>
+          <w:top w:val="nil"/>
+          <w:left w:val="nil"/>
+          <w:bottom w:val="single" w:sz="18" w:space="0" w:color="auto"/>
+          <w:right w:val="nil"/>
+          <w:insideH w:val="nil"/>
+          <w:insideV w:val="nil"/>
+        </w:tcBorders>
+        <w:shd w:val="clear" w:color="auto" w:fill="8064A2" w:themeFill="accent4"/>
+      </w:tcPr>
+    </w:tblStylePr>
+    <w:tblStylePr w:type="lastCol">
+      <w:rPr>
+        <w:b/>
+        <w:bCs/>
+        <w:color w:val="FFFFFF" w:themeColor="background1"/>
+      </w:rPr>
+      <w:tblPr/>
+      <w:tcPr>
+        <w:tcBorders>
+          <w:left w:val="nil"/>
+          <w:right w:val="nil"/>
+          <w:insideH w:val="nil"/>
+          <w:insideV w:val="nil"/>
+        </w:tcBorders>
+        <w:shd w:val="clear" w:color="auto" w:fill="8064A2" w:themeFill="accent4"/>
+      </w:tcPr>
+    </w:tblStylePr>
+    <w:tblStylePr w:type="band1Vert">
+      <w:tblPr/>
+      <w:tcPr>
+        <w:tcBorders>
+          <w:left w:val="nil"/>
+          <w:right w:val="nil"/>
+          <w:insideH w:val="nil"/>
+          <w:insideV w:val="nil"/>
+        </w:tcBorders>
+        <w:shd w:val="clear" w:color="auto" w:fill="D8D8D8" w:themeFill="background1" w:themeFillShade="D8"/>
+      </w:tcPr>
+    </w:tblStylePr>
+    <w:tblStylePr w:type="band1Horz">
+      <w:tblPr/>
+      <w:tcPr>
+        <w:shd w:val="clear" w:color="auto" w:fill="D8D8D8" w:themeFill="background1" w:themeFillShade="D8"/>
+      </w:tcPr>
+    </w:tblStylePr>
+    <w:tblStylePr w:type="neCell">
+      <w:tblPr/>
+      <w:tcPr>
+        <w:tcBorders>
+          <w:top w:val="single" w:sz="18" w:space="0" w:color="auto"/>
+          <w:left w:val="nil"/>
+          <w:bottom w:val="single" w:sz="18" w:space="0" w:color="auto"/>
+          <w:right w:val="nil"/>
+          <w:insideH w:val="nil"/>
+          <w:insideV w:val="nil"/>
+        </w:tcBorders>
+      </w:tcPr>
+    </w:tblStylePr>
+    <w:tblStylePr w:type="nwCell">
+      <w:rPr>
+        <w:color w:val="FFFFFF" w:themeColor="background1"/>
+      </w:rPr>
+      <w:tblPr/>
+      <w:tcPr>
+        <w:tcBorders>
+          <w:top w:val="single" w:sz="18" w:space="0" w:color="auto"/>
+          <w:left w:val="nil"/>
+          <w:bottom w:val="single" w:sz="18" w:space="0" w:color="auto"/>
+          <w:right w:val="nil"/>
+          <w:insideH w:val="nil"/>
+          <w:insideV w:val="nil"/>
+        </w:tcBorders>
+      </w:tcPr>
+    </w:tblStylePr>
   </w:style>
 </w:styles>
 </file>

</xml_diff>

<commit_message>
PROTÓTIPOS PENCIL e PLANO DE TESTE FINAL
</commit_message>
<xml_diff>
--- a/Eng_SoftwareII_1.docx
+++ b/Eng_SoftwareII_1.docx
@@ -889,7 +889,13 @@
         <w:rPr>
           <w:rFonts w:ascii="Times New Roman" w:hAnsi="Times New Roman" w:cs="Times New Roman"/>
         </w:rPr>
-        <w:t>, a entrada padrão (n) deve ser de (</w:t>
+        <w:t xml:space="preserve">, a entrada </w:t>
+      </w:r>
+      <w:r>
+        <w:rPr>
+          <w:rFonts w:ascii="Times New Roman" w:hAnsi="Times New Roman" w:cs="Times New Roman"/>
+        </w:rPr>
+        <w:t>padrão (n) deve ser de (</w:t>
       </w:r>
       <w:proofErr w:type="gramStart"/>
       <w:r>
@@ -903,7 +909,25 @@
         <w:rPr>
           <w:rFonts w:ascii="Times New Roman" w:hAnsi="Times New Roman" w:cs="Times New Roman"/>
         </w:rPr>
-        <w:t xml:space="preserve"> ≤ n ≥ 20 ). </w:t>
+        <w:t xml:space="preserve"> ≤ n </w:t>
+      </w:r>
+      <w:r>
+        <w:rPr>
+          <w:rFonts w:ascii="Times New Roman" w:hAnsi="Times New Roman" w:cs="Times New Roman"/>
+        </w:rPr>
+        <w:t xml:space="preserve">≤ </w:t>
+      </w:r>
+      <w:r>
+        <w:rPr>
+          <w:rFonts w:ascii="Times New Roman" w:hAnsi="Times New Roman" w:cs="Times New Roman"/>
+        </w:rPr>
+        <w:t xml:space="preserve"> </w:t>
+      </w:r>
+      <w:r>
+        <w:rPr>
+          <w:rFonts w:ascii="Times New Roman" w:hAnsi="Times New Roman" w:cs="Times New Roman"/>
+        </w:rPr>
+        <w:t xml:space="preserve">20 ). </w:t>
       </w:r>
     </w:p>
     <w:p>
@@ -1745,6 +1769,8 @@
           <w:rFonts w:ascii="Times New Roman" w:hAnsi="Times New Roman" w:cs="Times New Roman"/>
         </w:rPr>
       </w:pPr>
+      <w:bookmarkStart w:id="0" w:name="_GoBack"/>
+      <w:bookmarkEnd w:id="0"/>
     </w:p>
     <w:p>
       <w:pPr>
@@ -7198,8 +7224,6 @@
         </w:rPr>
         <w:t xml:space="preserve"> * 1,33 = </w:t>
       </w:r>
-      <w:bookmarkStart w:id="0" w:name="_GoBack"/>
-      <w:bookmarkEnd w:id="0"/>
       <w:r>
         <w:rPr>
           <w:rFonts w:ascii="Times New Roman" w:hAnsi="Times New Roman" w:cs="Times New Roman"/>

</xml_diff>